<commit_message>
Hinzufügen der Refektion von Tom
</commit_message>
<xml_diff>
--- a/Documents/Sicherheitskonzepte Doku.docx
+++ b/Documents/Sicherheitskonzepte Doku.docx
@@ -1,6 +1,6 @@
 
 <file path=word/document.xml><?xml version="1.0" encoding="utf-8"?>
-<w:document xmlns:wpc="http://schemas.microsoft.com/office/word/2010/wordprocessingCanvas" xmlns:mc="http://schemas.openxmlformats.org/markup-compatibility/2006" xmlns:o="urn:schemas-microsoft-com:office:office" xmlns:r="http://schemas.openxmlformats.org/officeDocument/2006/relationships" xmlns:m="http://schemas.openxmlformats.org/officeDocument/2006/math" xmlns:v="urn:schemas-microsoft-com:vml" xmlns:wp14="http://schemas.microsoft.com/office/word/2010/wordprocessingDrawing" xmlns:wp="http://schemas.openxmlformats.org/drawingml/2006/wordprocessingDrawing" xmlns:w10="urn:schemas-microsoft-com:office:word" xmlns:w="http://schemas.openxmlformats.org/wordprocessingml/2006/main" xmlns:w14="http://schemas.microsoft.com/office/word/2010/wordml" xmlns:wpg="http://schemas.microsoft.com/office/word/2010/wordprocessingGroup" xmlns:wpi="http://schemas.microsoft.com/office/word/2010/wordprocessingInk" xmlns:wne="http://schemas.microsoft.com/office/word/2006/wordml" xmlns:wps="http://schemas.microsoft.com/office/word/2010/wordprocessingShape" mc:Ignorable="w14 wp14">
+<w:document xmlns:wpc="http://schemas.microsoft.com/office/word/2010/wordprocessingCanvas" xmlns:mo="http://schemas.microsoft.com/office/mac/office/2008/main" xmlns:mc="http://schemas.openxmlformats.org/markup-compatibility/2006" xmlns:mv="urn:schemas-microsoft-com:mac:vml" xmlns:o="urn:schemas-microsoft-com:office:office" xmlns:r="http://schemas.openxmlformats.org/officeDocument/2006/relationships" xmlns:m="http://schemas.openxmlformats.org/officeDocument/2006/math" xmlns:v="urn:schemas-microsoft-com:vml" xmlns:wp14="http://schemas.microsoft.com/office/word/2010/wordprocessingDrawing" xmlns:wp="http://schemas.openxmlformats.org/drawingml/2006/wordprocessingDrawing" xmlns:w10="urn:schemas-microsoft-com:office:word" xmlns:w="http://schemas.openxmlformats.org/wordprocessingml/2006/main" xmlns:w14="http://schemas.microsoft.com/office/word/2010/wordml" xmlns:w15="http://schemas.microsoft.com/office/word/2012/wordml" xmlns:wpg="http://schemas.microsoft.com/office/word/2010/wordprocessingGroup" xmlns:wpi="http://schemas.microsoft.com/office/word/2010/wordprocessingInk" xmlns:wne="http://schemas.microsoft.com/office/word/2006/wordml" xmlns:wps="http://schemas.microsoft.com/office/word/2010/wordprocessingShape" mc:Ignorable="w14 w15 wp14">
   <w:body>
     <w:sdt>
       <w:sdtPr>
@@ -91,7 +91,7 @@
                   </w:tcPr>
                   <w:p>
                     <w:pPr>
-                      <w:pStyle w:val="KeinLeerraum"/>
+                      <w:pStyle w:val="NoSpacing"/>
                       <w:rPr>
                         <w:rFonts w:asciiTheme="majorHAnsi" w:eastAsiaTheme="majorEastAsia" w:hAnsiTheme="majorHAnsi" w:cstheme="majorBidi"/>
                       </w:rPr>
@@ -135,7 +135,7 @@
                 <w:sdtContent>
                   <w:p>
                     <w:pPr>
-                      <w:pStyle w:val="KeinLeerraum"/>
+                      <w:pStyle w:val="NoSpacing"/>
                       <w:rPr>
                         <w:rFonts w:asciiTheme="majorHAnsi" w:eastAsiaTheme="majorEastAsia" w:hAnsiTheme="majorHAnsi" w:cstheme="majorBidi"/>
                         <w:color w:val="4F81BD" w:themeColor="accent1"/>
@@ -168,9 +168,6 @@
                 </w:rPr>
                 <w:alias w:val="Untertitel"/>
                 <w:id w:val="13406923"/>
-                <w:placeholder>
-                  <w:docPart w:val="BCFABCBBDCF1434A919537578AE11CC8"/>
-                </w:placeholder>
                 <w:dataBinding w:prefixMappings="xmlns:ns0='http://schemas.openxmlformats.org/package/2006/metadata/core-properties' xmlns:ns1='http://purl.org/dc/elements/1.1/'" w:xpath="/ns0:coreProperties[1]/ns1:subject[1]" w:storeItemID="{6C3C8BC8-F283-45AE-878A-BAB7291924A1}"/>
                 <w:text/>
               </w:sdtPr>
@@ -188,7 +185,7 @@
                   </w:tcPr>
                   <w:p>
                     <w:pPr>
-                      <w:pStyle w:val="KeinLeerraum"/>
+                      <w:pStyle w:val="NoSpacing"/>
                       <w:rPr>
                         <w:rFonts w:asciiTheme="majorHAnsi" w:eastAsiaTheme="majorEastAsia" w:hAnsiTheme="majorHAnsi" w:cstheme="majorBidi"/>
                       </w:rPr>
@@ -197,21 +194,7 @@
                       <w:rPr>
                         <w:rFonts w:asciiTheme="majorHAnsi" w:eastAsiaTheme="majorEastAsia" w:hAnsiTheme="majorHAnsi" w:cstheme="majorBidi"/>
                       </w:rPr>
-                      <w:t xml:space="preserve">Fabian Brinkmann, Kevin Graß, Timo Schmahl, Tom Stich und Fritz </w:t>
-                    </w:r>
-                    <w:proofErr w:type="spellStart"/>
-                    <w:r>
-                      <w:rPr>
-                        <w:rFonts w:asciiTheme="majorHAnsi" w:eastAsiaTheme="majorEastAsia" w:hAnsiTheme="majorHAnsi" w:cstheme="majorBidi"/>
-                      </w:rPr>
-                      <w:t>Sengelmann</w:t>
-                    </w:r>
-                    <w:proofErr w:type="spellEnd"/>
-                    <w:r>
-                      <w:rPr>
-                        <w:rFonts w:asciiTheme="majorHAnsi" w:eastAsiaTheme="majorEastAsia" w:hAnsiTheme="majorHAnsi" w:cstheme="majorBidi"/>
-                      </w:rPr>
-                      <w:t xml:space="preserve"> </w:t>
+                      <w:t xml:space="preserve">Fabian Brinkmann, Kevin Graß, Timo Schmahl, Tom Stich und Fritz Sengelmann </w:t>
                     </w:r>
                   </w:p>
                 </w:tc>
@@ -624,7 +607,7 @@
       <w:sdtContent>
         <w:p>
           <w:pPr>
-            <w:pStyle w:val="Inhaltsverzeichnisberschrift"/>
+            <w:pStyle w:val="TOCHeading"/>
           </w:pPr>
           <w:r>
             <w:t>Inhalt</w:t>
@@ -632,7 +615,7 @@
         </w:p>
         <w:p>
           <w:pPr>
-            <w:pStyle w:val="Verzeichnis1"/>
+            <w:pStyle w:val="TOC1"/>
             <w:tabs>
               <w:tab w:val="right" w:leader="dot" w:pos="9062"/>
             </w:tabs>
@@ -711,7 +694,7 @@
         </w:p>
         <w:p>
           <w:pPr>
-            <w:pStyle w:val="Verzeichnis2"/>
+            <w:pStyle w:val="TOC2"/>
             <w:tabs>
               <w:tab w:val="right" w:leader="dot" w:pos="9062"/>
             </w:tabs>
@@ -781,7 +764,7 @@
         </w:p>
         <w:p>
           <w:pPr>
-            <w:pStyle w:val="Verzeichnis3"/>
+            <w:pStyle w:val="TOC3"/>
             <w:tabs>
               <w:tab w:val="right" w:leader="dot" w:pos="9062"/>
             </w:tabs>
@@ -851,7 +834,7 @@
         </w:p>
         <w:p>
           <w:pPr>
-            <w:pStyle w:val="Verzeichnis3"/>
+            <w:pStyle w:val="TOC3"/>
             <w:tabs>
               <w:tab w:val="right" w:leader="dot" w:pos="9062"/>
             </w:tabs>
@@ -921,7 +904,7 @@
         </w:p>
         <w:p>
           <w:pPr>
-            <w:pStyle w:val="Verzeichnis2"/>
+            <w:pStyle w:val="TOC2"/>
             <w:tabs>
               <w:tab w:val="right" w:leader="dot" w:pos="9062"/>
             </w:tabs>
@@ -991,7 +974,7 @@
         </w:p>
         <w:p>
           <w:pPr>
-            <w:pStyle w:val="Verzeichnis2"/>
+            <w:pStyle w:val="TOC2"/>
             <w:tabs>
               <w:tab w:val="right" w:leader="dot" w:pos="9062"/>
             </w:tabs>
@@ -1061,7 +1044,7 @@
         </w:p>
         <w:p>
           <w:pPr>
-            <w:pStyle w:val="Verzeichnis3"/>
+            <w:pStyle w:val="TOC3"/>
             <w:tabs>
               <w:tab w:val="right" w:leader="dot" w:pos="9062"/>
             </w:tabs>
@@ -1131,7 +1114,7 @@
         </w:p>
         <w:p>
           <w:pPr>
-            <w:pStyle w:val="Verzeichnis3"/>
+            <w:pStyle w:val="TOC3"/>
             <w:tabs>
               <w:tab w:val="right" w:leader="dot" w:pos="9062"/>
             </w:tabs>
@@ -1201,7 +1184,7 @@
         </w:p>
         <w:p>
           <w:pPr>
-            <w:pStyle w:val="Verzeichnis3"/>
+            <w:pStyle w:val="TOC3"/>
             <w:tabs>
               <w:tab w:val="right" w:leader="dot" w:pos="9062"/>
             </w:tabs>
@@ -1271,7 +1254,7 @@
         </w:p>
         <w:p>
           <w:pPr>
-            <w:pStyle w:val="Verzeichnis2"/>
+            <w:pStyle w:val="TOC2"/>
             <w:tabs>
               <w:tab w:val="right" w:leader="dot" w:pos="9062"/>
             </w:tabs>
@@ -1341,7 +1324,7 @@
         </w:p>
         <w:p>
           <w:pPr>
-            <w:pStyle w:val="Verzeichnis2"/>
+            <w:pStyle w:val="TOC2"/>
             <w:tabs>
               <w:tab w:val="right" w:leader="dot" w:pos="9062"/>
             </w:tabs>
@@ -1411,7 +1394,7 @@
         </w:p>
         <w:p>
           <w:pPr>
-            <w:pStyle w:val="Verzeichnis1"/>
+            <w:pStyle w:val="TOC1"/>
             <w:tabs>
               <w:tab w:val="right" w:leader="dot" w:pos="9062"/>
             </w:tabs>
@@ -1481,7 +1464,7 @@
         </w:p>
         <w:p>
           <w:pPr>
-            <w:pStyle w:val="Verzeichnis1"/>
+            <w:pStyle w:val="TOC1"/>
             <w:tabs>
               <w:tab w:val="right" w:leader="dot" w:pos="9062"/>
             </w:tabs>
@@ -1551,7 +1534,7 @@
         </w:p>
         <w:p>
           <w:pPr>
-            <w:pStyle w:val="Verzeichnis2"/>
+            <w:pStyle w:val="TOC2"/>
             <w:tabs>
               <w:tab w:val="right" w:leader="dot" w:pos="9062"/>
             </w:tabs>
@@ -1621,7 +1604,7 @@
         </w:p>
         <w:p>
           <w:pPr>
-            <w:pStyle w:val="Verzeichnis2"/>
+            <w:pStyle w:val="TOC2"/>
             <w:tabs>
               <w:tab w:val="right" w:leader="dot" w:pos="9062"/>
             </w:tabs>
@@ -1691,7 +1674,7 @@
         </w:p>
         <w:p>
           <w:pPr>
-            <w:pStyle w:val="Verzeichnis2"/>
+            <w:pStyle w:val="TOC2"/>
             <w:tabs>
               <w:tab w:val="right" w:leader="dot" w:pos="9062"/>
             </w:tabs>
@@ -1761,7 +1744,7 @@
         </w:p>
         <w:p>
           <w:pPr>
-            <w:pStyle w:val="Verzeichnis2"/>
+            <w:pStyle w:val="TOC2"/>
             <w:tabs>
               <w:tab w:val="right" w:leader="dot" w:pos="9062"/>
             </w:tabs>
@@ -1831,7 +1814,7 @@
         </w:p>
         <w:p>
           <w:pPr>
-            <w:pStyle w:val="Verzeichnis2"/>
+            <w:pStyle w:val="TOC2"/>
             <w:tabs>
               <w:tab w:val="right" w:leader="dot" w:pos="9062"/>
             </w:tabs>
@@ -1928,7 +1911,7 @@
     </w:p>
     <w:p>
       <w:pPr>
-        <w:pStyle w:val="berschrift1"/>
+        <w:pStyle w:val="Heading1"/>
       </w:pPr>
       <w:bookmarkStart w:id="0" w:name="_Toc525646989"/>
       <w:r>
@@ -1942,7 +1925,7 @@
     </w:p>
     <w:p>
       <w:pPr>
-        <w:pStyle w:val="berschrift2"/>
+        <w:pStyle w:val="Heading2"/>
       </w:pPr>
       <w:bookmarkStart w:id="1" w:name="_Toc525646990"/>
       <w:r>
@@ -1961,7 +1944,7 @@
     </w:p>
     <w:p>
       <w:pPr>
-        <w:pStyle w:val="berschrift3"/>
+        <w:pStyle w:val="Heading3"/>
       </w:pPr>
       <w:bookmarkStart w:id="2" w:name="_Toc525646991"/>
       <w:r>
@@ -2050,7 +2033,7 @@
     </w:p>
     <w:p>
       <w:pPr>
-        <w:pStyle w:val="Listenabsatz"/>
+        <w:pStyle w:val="ListParagraph"/>
         <w:numPr>
           <w:ilvl w:val="0"/>
           <w:numId w:val="7"/>
@@ -2067,7 +2050,7 @@
       </w:r>
       <w:r>
         <w:rPr>
-          <w:rStyle w:val="berschrift1Zchn"/>
+          <w:rStyle w:val="Heading1Char"/>
           <w:rFonts w:asciiTheme="minorHAnsi" w:eastAsiaTheme="minorHAnsi" w:hAnsiTheme="minorHAnsi" w:cstheme="minorBidi"/>
           <w:bCs w:val="0"/>
           <w:color w:val="auto"/>
@@ -2110,7 +2093,7 @@
     </w:p>
     <w:p>
       <w:pPr>
-        <w:pStyle w:val="Listenabsatz"/>
+        <w:pStyle w:val="ListParagraph"/>
         <w:numPr>
           <w:ilvl w:val="0"/>
           <w:numId w:val="7"/>
@@ -2162,7 +2145,7 @@
     </w:p>
     <w:p>
       <w:pPr>
-        <w:pStyle w:val="Listenabsatz"/>
+        <w:pStyle w:val="ListParagraph"/>
         <w:numPr>
           <w:ilvl w:val="0"/>
           <w:numId w:val="7"/>
@@ -2301,13 +2284,13 @@
       <w:bookmarkStart w:id="3" w:name="_Toc525646992"/>
       <w:r>
         <w:rPr>
-          <w:rStyle w:val="berschrift3Zchn"/>
+          <w:rStyle w:val="Heading3Char"/>
         </w:rPr>
         <w:t xml:space="preserve">1.1.2 </w:t>
       </w:r>
       <w:r>
         <w:rPr>
-          <w:rStyle w:val="berschrift3Zchn"/>
+          <w:rStyle w:val="Heading3Char"/>
         </w:rPr>
         <w:t>Registrierung via Benutzername und Passwort – generell</w:t>
       </w:r>
@@ -2327,7 +2310,7 @@
     </w:p>
     <w:p>
       <w:pPr>
-        <w:pStyle w:val="Listenabsatz"/>
+        <w:pStyle w:val="ListParagraph"/>
         <w:numPr>
           <w:ilvl w:val="0"/>
           <w:numId w:val="6"/>
@@ -2370,7 +2353,7 @@
     </w:p>
     <w:p>
       <w:pPr>
-        <w:pStyle w:val="Listenabsatz"/>
+        <w:pStyle w:val="ListParagraph"/>
         <w:numPr>
           <w:ilvl w:val="0"/>
           <w:numId w:val="5"/>
@@ -2516,7 +2499,7 @@
     </w:p>
     <w:p>
       <w:pPr>
-        <w:pStyle w:val="berschrift2"/>
+        <w:pStyle w:val="Heading2"/>
       </w:pPr>
       <w:bookmarkStart w:id="4" w:name="_Toc525646993"/>
       <w:r>
@@ -2529,23 +2512,7 @@
     </w:p>
     <w:p>
       <w:r>
-        <w:t>Die Eingaben des Nutzers werden sowohl bei der Registrierung als auch beim Login in Variablen gespeichert („</w:t>
-      </w:r>
-      <w:proofErr w:type="spellStart"/>
-      <w:r>
-        <w:t>username</w:t>
-      </w:r>
-      <w:proofErr w:type="spellEnd"/>
-      <w:r>
-        <w:t>“ und „</w:t>
-      </w:r>
-      <w:proofErr w:type="spellStart"/>
-      <w:r>
-        <w:t>password</w:t>
-      </w:r>
-      <w:proofErr w:type="spellEnd"/>
-      <w:r>
-        <w:t>“). Diese werden dann ans Backend übergeben und entweder im Falle der Registrierung wird ein neuer Nutzer angelegt oder im Falle eines Logins erhält der Nutzer ein Token. Dieses Token wird im Session Storage gespeichert, damit der Nutzer eingeloggt bleibt, solange er sich auf der Seite befindet.</w:t>
+        <w:t>Die Eingaben des Nutzers werden sowohl bei der Registrierung als auch beim Login in Variablen gespeichert („username“ und „password“). Diese werden dann ans Backend übergeben und entweder im Falle der Registrierung wird ein neuer Nutzer angelegt oder im Falle eines Logins erhält der Nutzer ein Token. Dieses Token wird im Session Storage gespeichert, damit der Nutzer eingeloggt bleibt, solange er sich auf der Seite befindet.</w:t>
       </w:r>
       <w:r>
         <w:br/>
@@ -2554,7 +2521,7 @@
     </w:p>
     <w:p>
       <w:pPr>
-        <w:pStyle w:val="berschrift2"/>
+        <w:pStyle w:val="Heading2"/>
       </w:pPr>
       <w:bookmarkStart w:id="5" w:name="_Toc525646994"/>
       <w:r>
@@ -2570,7 +2537,7 @@
     </w:p>
     <w:p>
       <w:pPr>
-        <w:pStyle w:val="berschrift3"/>
+        <w:pStyle w:val="Heading3"/>
       </w:pPr>
       <w:bookmarkStart w:id="6" w:name="_Toc525646995"/>
       <w:r>
@@ -2592,23 +2559,7 @@
         <w:t>Benutzer</w:t>
       </w:r>
       <w:r>
-        <w:t xml:space="preserve">name und Passwort im JSON-Format vom Client erwartet. Der Server holt sich das </w:t>
-      </w:r>
-      <w:proofErr w:type="spellStart"/>
-      <w:r>
-        <w:t>gehashte</w:t>
-      </w:r>
-      <w:proofErr w:type="spellEnd"/>
-      <w:r>
-        <w:t xml:space="preserve"> Passwort und den Salt aus der Datenbank. Dem übergebenen Passwort wird der Salt hinzugefügt und die Gesamtzeichenfolge </w:t>
-      </w:r>
-      <w:proofErr w:type="spellStart"/>
-      <w:r>
-        <w:t>gehasht</w:t>
-      </w:r>
-      <w:proofErr w:type="spellEnd"/>
-      <w:r>
-        <w:t>. Stimmt der berechnete Hash mit dem Hash in der Datenbank überein, so war der Login erfolgreich und der Server antwortet mit dem Statuscode 200 (</w:t>
+        <w:t>name und Passwort im JSON-Format vom Client erwartet. Der Server holt sich das gehashte Passwort und den Salt aus der Datenbank. Dem übergebenen Passwort wird der Salt hinzugefügt und die Gesamtzeichenfolge gehasht. Stimmt der berechnete Hash mit dem Hash in der Datenbank überein, so war der Login erfolgreich und der Server antwortet mit dem Statuscode 200 (</w:t>
       </w:r>
       <w:r>
         <w:t>„</w:t>
@@ -2631,11 +2582,9 @@
       <w:r>
         <w:t>„</w:t>
       </w:r>
-      <w:proofErr w:type="spellStart"/>
       <w:r>
         <w:t>Unauthorized</w:t>
       </w:r>
-      <w:proofErr w:type="spellEnd"/>
       <w:r>
         <w:t>“</w:t>
       </w:r>
@@ -2663,7 +2612,7 @@
     </w:p>
     <w:p>
       <w:pPr>
-        <w:pStyle w:val="berschrift3"/>
+        <w:pStyle w:val="Heading3"/>
       </w:pPr>
       <w:bookmarkStart w:id="7" w:name="_Toc525646996"/>
       <w:r>
@@ -2717,11 +2666,9 @@
       <w:r>
         <w:t>„</w:t>
       </w:r>
-      <w:proofErr w:type="spellStart"/>
       <w:r>
         <w:t>Conflict</w:t>
       </w:r>
-      <w:proofErr w:type="spellEnd"/>
       <w:r>
         <w:t>“</w:t>
       </w:r>
@@ -2762,15 +2709,7 @@
         <w:t>Benutzer</w:t>
       </w:r>
       <w:r>
-        <w:t xml:space="preserve">name noch nicht vergeben sein, generiert der Server eine zufällige Zeichenfolge (Salt) und fügt sie dem Passwort an. Die neue Zeichenfolge wird mittels SHA-256 </w:t>
-      </w:r>
-      <w:proofErr w:type="spellStart"/>
-      <w:r>
-        <w:t>gehasht</w:t>
-      </w:r>
-      <w:proofErr w:type="spellEnd"/>
-      <w:r>
-        <w:t xml:space="preserve"> und zusammen mit </w:t>
+        <w:t xml:space="preserve">name noch nicht vergeben sein, generiert der Server eine zufällige Zeichenfolge (Salt) und fügt sie dem Passwort an. Die neue Zeichenfolge wird mittels SHA-256 gehasht und zusammen mit </w:t>
       </w:r>
       <w:r>
         <w:t>Benutzer</w:t>
@@ -2799,7 +2738,7 @@
     </w:p>
     <w:p>
       <w:pPr>
-        <w:pStyle w:val="berschrift3"/>
+        <w:pStyle w:val="Heading3"/>
       </w:pPr>
       <w:bookmarkStart w:id="8" w:name="_Toc525646997"/>
       <w:r>
@@ -2829,7 +2768,7 @@
     </w:p>
     <w:p>
       <w:pPr>
-        <w:pStyle w:val="Listenabsatz"/>
+        <w:pStyle w:val="ListParagraph"/>
         <w:numPr>
           <w:ilvl w:val="0"/>
           <w:numId w:val="3"/>
@@ -2842,7 +2781,7 @@
     </w:p>
     <w:p>
       <w:pPr>
-        <w:pStyle w:val="Listenabsatz"/>
+        <w:pStyle w:val="ListParagraph"/>
         <w:numPr>
           <w:ilvl w:val="0"/>
           <w:numId w:val="3"/>
@@ -2855,7 +2794,7 @@
     </w:p>
     <w:p>
       <w:pPr>
-        <w:pStyle w:val="Listenabsatz"/>
+        <w:pStyle w:val="ListParagraph"/>
         <w:numPr>
           <w:ilvl w:val="0"/>
           <w:numId w:val="3"/>
@@ -2882,15 +2821,7 @@
         <w:t>d</w:t>
       </w:r>
       <w:r>
-        <w:t xml:space="preserve"> </w:t>
-      </w:r>
-      <w:proofErr w:type="spellStart"/>
-      <w:r>
-        <w:t>gehasht</w:t>
-      </w:r>
-      <w:proofErr w:type="spellEnd"/>
-      <w:r>
-        <w:t>.</w:t>
+        <w:t xml:space="preserve"> gehasht.</w:t>
       </w:r>
     </w:p>
     <w:p>
@@ -2918,6 +2849,17 @@
       </w:r>
       <w:r>
         <w:t xml:space="preserve">, der Aussteller (in diesem Fall </w:t>
+      </w:r>
+      <w:hyperlink r:id="rId6" w:history="1">
+        <w:r>
+          <w:rPr>
+            <w:rStyle w:val="Hyperlink"/>
+          </w:rPr>
+          <w:t>http://localhost:44316/</w:t>
+        </w:r>
+      </w:hyperlink>
+      <w:r>
+        <w:t xml:space="preserve">) und die Audience (auch </w:t>
       </w:r>
       <w:hyperlink r:id="rId7" w:history="1">
         <w:r>
@@ -2928,31 +2870,12 @@
         </w:r>
       </w:hyperlink>
       <w:r>
-        <w:t xml:space="preserve">) und die </w:t>
-      </w:r>
-      <w:proofErr w:type="spellStart"/>
-      <w:r>
-        <w:t>Audience</w:t>
-      </w:r>
-      <w:proofErr w:type="spellEnd"/>
-      <w:r>
-        <w:t xml:space="preserve"> (auch </w:t>
-      </w:r>
-      <w:hyperlink r:id="rId8" w:history="1">
-        <w:r>
-          <w:rPr>
-            <w:rStyle w:val="Hyperlink"/>
-          </w:rPr>
-          <w:t>http://localhost:44316/</w:t>
-        </w:r>
-      </w:hyperlink>
-      <w:r>
         <w:t>) gespeichert.</w:t>
       </w:r>
     </w:p>
     <w:p>
       <w:pPr>
-        <w:pStyle w:val="berschrift2"/>
+        <w:pStyle w:val="Heading2"/>
       </w:pPr>
       <w:bookmarkStart w:id="9" w:name="_Toc525646998"/>
       <w:r>
@@ -2961,12 +2884,10 @@
       <w:r>
         <w:t xml:space="preserve"> </w:t>
       </w:r>
-      <w:proofErr w:type="spellStart"/>
       <w:r>
         <w:t>Hashing</w:t>
       </w:r>
       <w:bookmarkEnd w:id="9"/>
-      <w:proofErr w:type="spellEnd"/>
     </w:p>
     <w:p>
       <w:r>
@@ -2975,7 +2896,7 @@
     </w:p>
     <w:p>
       <w:pPr>
-        <w:pStyle w:val="berschrift2"/>
+        <w:pStyle w:val="Heading2"/>
       </w:pPr>
       <w:bookmarkStart w:id="10" w:name="_Toc525646999"/>
       <w:r>
@@ -3004,7 +2925,7 @@
     </w:p>
     <w:p>
       <w:pPr>
-        <w:pStyle w:val="berschrift1"/>
+        <w:pStyle w:val="Heading1"/>
       </w:pPr>
       <w:bookmarkStart w:id="11" w:name="_Toc525647000"/>
       <w:r>
@@ -3017,7 +2938,7 @@
     </w:p>
     <w:p>
       <w:pPr>
-        <w:pStyle w:val="berschrift1"/>
+        <w:pStyle w:val="Heading1"/>
       </w:pPr>
       <w:bookmarkStart w:id="12" w:name="_Toc525647001"/>
       <w:r>
@@ -3055,7 +2976,7 @@
     </w:p>
     <w:p>
       <w:pPr>
-        <w:pStyle w:val="berschrift2"/>
+        <w:pStyle w:val="Heading2"/>
       </w:pPr>
       <w:bookmarkStart w:id="13" w:name="_Toc525647002"/>
       <w:r>
@@ -3069,79 +2990,31 @@
     </w:p>
     <w:p>
       <w:r>
-        <w:t xml:space="preserve">Meine erste Aufgabe war die Erstellung des </w:t>
-      </w:r>
-      <w:proofErr w:type="spellStart"/>
-      <w:r>
-        <w:t>Account</w:t>
-      </w:r>
-      <w:r>
-        <w:t>servers</w:t>
-      </w:r>
-      <w:proofErr w:type="spellEnd"/>
-      <w:r>
-        <w:t>. Da ich mich mit C</w:t>
+        <w:t>Meine erste Aufgabe war die Erstellung des Account</w:t>
+      </w:r>
+      <w:r>
+        <w:t>servers. Da ich mich mit C</w:t>
       </w:r>
       <w:r>
         <w:t># und den asp.net Technologien bereits gut auskannte, nutzte ich die M</w:t>
       </w:r>
       <w:r>
-        <w:t xml:space="preserve">öglichkeit mich mehr mit </w:t>
-      </w:r>
-      <w:proofErr w:type="spellStart"/>
-      <w:r>
-        <w:t>Depende</w:t>
-      </w:r>
-      <w:r>
-        <w:t>ncy</w:t>
-      </w:r>
-      <w:proofErr w:type="spellEnd"/>
+        <w:t>öglichkeit mich mehr mit Depende</w:t>
+      </w:r>
+      <w:r>
+        <w:t>ncy Injection(DI) und Best-Practises auseinanderzusetzten</w:t>
+      </w:r>
+      <w:r>
+        <w:t>,</w:t>
+      </w:r>
       <w:r>
         <w:t xml:space="preserve"> </w:t>
       </w:r>
-      <w:proofErr w:type="spellStart"/>
-      <w:r>
-        <w:t>Injection</w:t>
-      </w:r>
-      <w:proofErr w:type="spellEnd"/>
-      <w:r>
-        <w:t>(DI) und Best-</w:t>
-      </w:r>
-      <w:proofErr w:type="spellStart"/>
-      <w:r>
-        <w:t>Practises</w:t>
-      </w:r>
-      <w:proofErr w:type="spellEnd"/>
-      <w:r>
-        <w:t xml:space="preserve"> auseinanderzusetzten</w:t>
-      </w:r>
-      <w:r>
-        <w:t>,</w:t>
-      </w:r>
-      <w:r>
-        <w:t xml:space="preserve"> </w:t>
-      </w:r>
       <w:r>
         <w:t>um so</w:t>
       </w:r>
       <w:r>
-        <w:t xml:space="preserve"> eine skalierbare Grundlage für den Server zu schaffen. Das Salten und </w:t>
-      </w:r>
-      <w:proofErr w:type="spellStart"/>
-      <w:r>
-        <w:t>Hashen</w:t>
-      </w:r>
-      <w:proofErr w:type="spellEnd"/>
-      <w:r>
-        <w:t xml:space="preserve"> von Passwörtern war mir im Vorfeld schon bekannt und erforderte kaum neues Wissen. In der </w:t>
-      </w:r>
-      <w:proofErr w:type="spellStart"/>
-      <w:r>
-        <w:t>Tokenauthentifizierung</w:t>
-      </w:r>
-      <w:proofErr w:type="spellEnd"/>
-      <w:r>
-        <w:t xml:space="preserve"> kannte ich mich noch nicht aus und hatte so Zeit mich mit </w:t>
+        <w:t xml:space="preserve"> eine skalierbare Grundlage für den Server zu schaffen. Das Salten und Hashen von Passwörtern war mir im Vorfeld schon bekannt und erforderte kaum neues Wissen. In der Tokenauthentifizierung kannte ich mich noch nicht aus und hatte so Zeit mich mit </w:t>
       </w:r>
       <w:r>
         <w:t>ein paar</w:t>
@@ -3172,7 +3045,7 @@
     </w:p>
     <w:p>
       <w:pPr>
-        <w:pStyle w:val="berschrift2"/>
+        <w:pStyle w:val="Heading2"/>
       </w:pPr>
       <w:bookmarkStart w:id="14" w:name="_Toc525647003"/>
       <w:r>
@@ -3197,15 +3070,7 @@
         <w:t xml:space="preserve"> war es</w:t>
       </w:r>
       <w:r>
-        <w:t xml:space="preserve">, Online einen </w:t>
-      </w:r>
-      <w:proofErr w:type="spellStart"/>
-      <w:r>
-        <w:t>Highscore</w:t>
-      </w:r>
-      <w:proofErr w:type="spellEnd"/>
-      <w:r>
-        <w:t xml:space="preserve"> zu führen und diesen mit einem Login zu </w:t>
+        <w:t xml:space="preserve">, Online einen Highscore zu führen und diesen mit einem Login zu </w:t>
       </w:r>
       <w:r>
         <w:t>schützen</w:t>
@@ -3228,7 +3093,7 @@
     </w:p>
     <w:p>
       <w:pPr>
-        <w:pStyle w:val="berschrift2"/>
+        <w:pStyle w:val="Heading2"/>
       </w:pPr>
       <w:r>
         <w:t xml:space="preserve"> </w:t>
@@ -3291,7 +3156,7 @@
     </w:p>
     <w:p>
       <w:pPr>
-        <w:pStyle w:val="berschrift2"/>
+        <w:pStyle w:val="Heading2"/>
       </w:pPr>
       <w:bookmarkStart w:id="16" w:name="_Toc525647005"/>
       <w:r>
@@ -3309,35 +3174,38 @@
     </w:p>
     <w:p>
       <w:pPr>
-        <w:pStyle w:val="berschrift2"/>
+        <w:pStyle w:val="Heading2"/>
       </w:pPr>
       <w:r>
         <w:t>2.6 Reflexion Tom</w:t>
       </w:r>
-    </w:p>
-    <w:p>
-      <w:r>
-        <w:t>…</w:t>
-      </w:r>
-    </w:p>
-    <w:p>
-      <w:pPr>
-        <w:pStyle w:val="berschrift2"/>
-      </w:pPr>
-      <w:bookmarkStart w:id="17" w:name="_Toc525647006"/>
-      <w:r>
-        <w:t>2.7</w:t>
-      </w:r>
-      <w:r>
-        <w:t xml:space="preserve"> </w:t>
-      </w:r>
-      <w:r>
-        <w:t>Gruppenreflexion</w:t>
-      </w:r>
+      <w:bookmarkStart w:id="17" w:name="_GoBack"/>
       <w:bookmarkEnd w:id="17"/>
     </w:p>
     <w:p>
       <w:r>
+        <w:t>Anfangs mussten wir uns erstmal überlegen, welche Sicherheitsaspekte wir in unser Projekt einbauen wollen. Nach ein paar Gesprächen haben wir uns für den Login und Registrierung, Password Hashing und das SSL Zertifikat entschieden. Bei der Umsetzung von den Sicherheitsaspekten konnten nicht alle aus der Gruppe gleichzeitig daran arbeiten und deshalb hat nicht jeder direkt dazu beigetragen, sondern andere Aufgaben, welche im Projekt anstanden, umgesetzt, jedoch haben wir den Aufbau für Login und Registrierung im Vorhinein gemeinsam durchgesprochen. Alles in allem hatte ich das Gefühl, dass die Umsetzung gut lief.</w:t>
+      </w:r>
+    </w:p>
+    <w:p>
+      <w:pPr>
+        <w:pStyle w:val="Heading2"/>
+      </w:pPr>
+      <w:bookmarkStart w:id="18" w:name="_Toc525647006"/>
+      <w:r>
+        <w:lastRenderedPageBreak/>
+        <w:t>2.7</w:t>
+      </w:r>
+      <w:r>
+        <w:t xml:space="preserve"> </w:t>
+      </w:r>
+      <w:r>
+        <w:t>Gruppenreflexion</w:t>
+      </w:r>
+      <w:bookmarkEnd w:id="18"/>
+    </w:p>
+    <w:p>
+      <w:r>
         <w:t>Wir haben unsere Muss-</w:t>
       </w:r>
       <w:r>
@@ -3418,11 +3286,7 @@
         <w:t>ersichtlich. Der Login schützt so nur die Daten des Benutzers in der Datenbank</w:t>
       </w:r>
       <w:r>
-        <w:t xml:space="preserve"> aber nicht den Code </w:t>
-      </w:r>
-      <w:r>
-        <w:lastRenderedPageBreak/>
-        <w:t>des Spiels selbst. Außerdem sind wir nicht sicher davor, dass unsere Datenbank mit Benutzern vollgespamt wird, da wir keine E-Mail-Adresse vom Benutzer abfragen und validieren.</w:t>
+        <w:t xml:space="preserve"> aber nicht den Code des Spiels selbst. Außerdem sind wir nicht sicher davor, dass unsere Datenbank mit Benutzern vollgespamt wird, da wir keine E-Mail-Adresse vom Benutzer abfragen und validieren.</w:t>
       </w:r>
       <w:r>
         <w:br/>
@@ -3479,23 +3343,7 @@
         <w:t>an diese Adresse nach der Registration</w:t>
       </w:r>
       <w:r>
-        <w:t xml:space="preserve"> („Double-</w:t>
-      </w:r>
-      <w:proofErr w:type="spellStart"/>
-      <w:r>
-        <w:t>Opt</w:t>
-      </w:r>
-      <w:proofErr w:type="spellEnd"/>
-      <w:r>
-        <w:t xml:space="preserve"> -In“), das </w:t>
-      </w:r>
-      <w:proofErr w:type="spellStart"/>
-      <w:r>
-        <w:t>Minifizieren</w:t>
-      </w:r>
-      <w:proofErr w:type="spellEnd"/>
-      <w:r>
-        <w:t xml:space="preserve"> des JavaScript-</w:t>
+        <w:t xml:space="preserve"> („Double-Opt -In“), das Minifizieren des JavaScript-</w:t>
       </w:r>
       <w:r>
         <w:t>Codes</w:t>
@@ -3518,8 +3366,6 @@
       <w:r>
         <w:t xml:space="preserve"> sobald das Spiel veröffentlicht wurde.</w:t>
       </w:r>
-      <w:bookmarkStart w:id="18" w:name="_GoBack"/>
-      <w:bookmarkEnd w:id="18"/>
     </w:p>
     <w:sectPr>
       <w:pgSz w:w="11906" w:h="16838"/>
@@ -3534,7 +3380,7 @@
 </file>
 
 <file path=word/numbering.xml><?xml version="1.0" encoding="utf-8"?>
-<w:numbering xmlns:wpc="http://schemas.microsoft.com/office/word/2010/wordprocessingCanvas" xmlns:mc="http://schemas.openxmlformats.org/markup-compatibility/2006" xmlns:o="urn:schemas-microsoft-com:office:office" xmlns:r="http://schemas.openxmlformats.org/officeDocument/2006/relationships" xmlns:m="http://schemas.openxmlformats.org/officeDocument/2006/math" xmlns:v="urn:schemas-microsoft-com:vml" xmlns:wp14="http://schemas.microsoft.com/office/word/2010/wordprocessingDrawing" xmlns:wp="http://schemas.openxmlformats.org/drawingml/2006/wordprocessingDrawing" xmlns:w10="urn:schemas-microsoft-com:office:word" xmlns:w="http://schemas.openxmlformats.org/wordprocessingml/2006/main" xmlns:w14="http://schemas.microsoft.com/office/word/2010/wordml" xmlns:wpg="http://schemas.microsoft.com/office/word/2010/wordprocessingGroup" xmlns:wpi="http://schemas.microsoft.com/office/word/2010/wordprocessingInk" xmlns:wne="http://schemas.microsoft.com/office/word/2006/wordml" xmlns:wps="http://schemas.microsoft.com/office/word/2010/wordprocessingShape" mc:Ignorable="w14 wp14">
+<w:numbering xmlns:wpc="http://schemas.microsoft.com/office/word/2010/wordprocessingCanvas" xmlns:mo="http://schemas.microsoft.com/office/mac/office/2008/main" xmlns:mc="http://schemas.openxmlformats.org/markup-compatibility/2006" xmlns:mv="urn:schemas-microsoft-com:mac:vml" xmlns:o="urn:schemas-microsoft-com:office:office" xmlns:r="http://schemas.openxmlformats.org/officeDocument/2006/relationships" xmlns:m="http://schemas.openxmlformats.org/officeDocument/2006/math" xmlns:v="urn:schemas-microsoft-com:vml" xmlns:wp14="http://schemas.microsoft.com/office/word/2010/wordprocessingDrawing" xmlns:wp="http://schemas.openxmlformats.org/drawingml/2006/wordprocessingDrawing" xmlns:w10="urn:schemas-microsoft-com:office:word" xmlns:w="http://schemas.openxmlformats.org/wordprocessingml/2006/main" xmlns:w14="http://schemas.microsoft.com/office/word/2010/wordml" xmlns:w15="http://schemas.microsoft.com/office/word/2012/wordml" xmlns:wpg="http://schemas.microsoft.com/office/word/2010/wordprocessingGroup" xmlns:wpi="http://schemas.microsoft.com/office/word/2010/wordprocessingInk" xmlns:wne="http://schemas.microsoft.com/office/word/2006/wordml" xmlns:wps="http://schemas.microsoft.com/office/word/2010/wordprocessingShape" mc:Ignorable="w14 w15 wp14">
   <w:abstractNum w:abstractNumId="0">
     <w:nsid w:val="27E23560"/>
     <w:multiLevelType w:val="hybridMultilevel"/>
@@ -4416,7 +4262,7 @@
 </file>
 
 <file path=word/styles.xml><?xml version="1.0" encoding="utf-8"?>
-<w:styles xmlns:mc="http://schemas.openxmlformats.org/markup-compatibility/2006" xmlns:r="http://schemas.openxmlformats.org/officeDocument/2006/relationships" xmlns:w="http://schemas.openxmlformats.org/wordprocessingml/2006/main" xmlns:w14="http://schemas.microsoft.com/office/word/2010/wordml" mc:Ignorable="w14">
+<w:styles xmlns:mc="http://schemas.openxmlformats.org/markup-compatibility/2006" xmlns:r="http://schemas.openxmlformats.org/officeDocument/2006/relationships" xmlns:w="http://schemas.openxmlformats.org/wordprocessingml/2006/main" xmlns:w14="http://schemas.microsoft.com/office/word/2010/wordml" xmlns:w15="http://schemas.microsoft.com/office/word/2012/wordml" mc:Ignorable="w14 w15">
   <w:docDefaults>
     <w:rPrDefault>
       <w:rPr>
@@ -4432,154 +4278,399 @@
       </w:pPr>
     </w:pPrDefault>
   </w:docDefaults>
-  <w:latentStyles w:defLockedState="0" w:defUIPriority="99" w:defSemiHidden="1" w:defUnhideWhenUsed="1" w:defQFormat="0" w:count="267">
-    <w:lsdException w:name="Normal" w:semiHidden="0" w:uiPriority="0" w:unhideWhenUsed="0" w:qFormat="1"/>
-    <w:lsdException w:name="heading 1" w:semiHidden="0" w:uiPriority="9" w:unhideWhenUsed="0" w:qFormat="1"/>
-    <w:lsdException w:name="heading 2" w:uiPriority="9" w:qFormat="1"/>
-    <w:lsdException w:name="heading 3" w:uiPriority="9" w:qFormat="1"/>
-    <w:lsdException w:name="heading 4" w:uiPriority="9" w:qFormat="1"/>
-    <w:lsdException w:name="heading 5" w:uiPriority="9" w:qFormat="1"/>
-    <w:lsdException w:name="heading 6" w:uiPriority="9" w:qFormat="1"/>
-    <w:lsdException w:name="heading 7" w:uiPriority="9" w:qFormat="1"/>
-    <w:lsdException w:name="heading 8" w:uiPriority="9" w:qFormat="1"/>
-    <w:lsdException w:name="heading 9" w:uiPriority="9" w:qFormat="1"/>
-    <w:lsdException w:name="toc 1" w:uiPriority="39"/>
-    <w:lsdException w:name="toc 2" w:uiPriority="39"/>
-    <w:lsdException w:name="toc 3" w:uiPriority="39"/>
-    <w:lsdException w:name="toc 4" w:uiPriority="39"/>
-    <w:lsdException w:name="toc 5" w:uiPriority="39"/>
-    <w:lsdException w:name="toc 6" w:uiPriority="39"/>
-    <w:lsdException w:name="toc 7" w:uiPriority="39"/>
-    <w:lsdException w:name="toc 8" w:uiPriority="39"/>
-    <w:lsdException w:name="toc 9" w:uiPriority="39"/>
-    <w:lsdException w:name="caption" w:uiPriority="35" w:qFormat="1"/>
-    <w:lsdException w:name="Title" w:semiHidden="0" w:uiPriority="10" w:unhideWhenUsed="0" w:qFormat="1"/>
-    <w:lsdException w:name="Default Paragraph Font" w:uiPriority="1"/>
-    <w:lsdException w:name="Subtitle" w:semiHidden="0" w:uiPriority="11" w:unhideWhenUsed="0" w:qFormat="1"/>
-    <w:lsdException w:name="Strong" w:semiHidden="0" w:uiPriority="22" w:unhideWhenUsed="0" w:qFormat="1"/>
-    <w:lsdException w:name="Emphasis" w:semiHidden="0" w:uiPriority="20" w:unhideWhenUsed="0" w:qFormat="1"/>
-    <w:lsdException w:name="Table Grid" w:semiHidden="0" w:uiPriority="59" w:unhideWhenUsed="0"/>
-    <w:lsdException w:name="Placeholder Text" w:unhideWhenUsed="0"/>
-    <w:lsdException w:name="No Spacing" w:semiHidden="0" w:uiPriority="1" w:unhideWhenUsed="0" w:qFormat="1"/>
-    <w:lsdException w:name="Light Shading" w:semiHidden="0" w:uiPriority="60" w:unhideWhenUsed="0"/>
-    <w:lsdException w:name="Light List" w:semiHidden="0" w:uiPriority="61" w:unhideWhenUsed="0"/>
-    <w:lsdException w:name="Light Grid" w:semiHidden="0" w:uiPriority="62" w:unhideWhenUsed="0"/>
-    <w:lsdException w:name="Medium Shading 1" w:semiHidden="0" w:uiPriority="63" w:unhideWhenUsed="0"/>
-    <w:lsdException w:name="Medium Shading 2" w:semiHidden="0" w:uiPriority="64" w:unhideWhenUsed="0"/>
-    <w:lsdException w:name="Medium List 1" w:semiHidden="0" w:uiPriority="65" w:unhideWhenUsed="0"/>
-    <w:lsdException w:name="Medium List 2" w:semiHidden="0" w:uiPriority="66" w:unhideWhenUsed="0"/>
-    <w:lsdException w:name="Medium Grid 1" w:semiHidden="0" w:uiPriority="67" w:unhideWhenUsed="0"/>
-    <w:lsdException w:name="Medium Grid 2" w:semiHidden="0" w:uiPriority="68" w:unhideWhenUsed="0"/>
-    <w:lsdException w:name="Medium Grid 3" w:semiHidden="0" w:uiPriority="69" w:unhideWhenUsed="0"/>
-    <w:lsdException w:name="Dark List" w:semiHidden="0" w:uiPriority="70" w:unhideWhenUsed="0"/>
-    <w:lsdException w:name="Colorful Shading" w:semiHidden="0" w:uiPriority="71" w:unhideWhenUsed="0"/>
-    <w:lsdException w:name="Colorful List" w:semiHidden="0" w:uiPriority="72" w:unhideWhenUsed="0"/>
-    <w:lsdException w:name="Colorful Grid" w:semiHidden="0" w:uiPriority="73" w:unhideWhenUsed="0"/>
-    <w:lsdException w:name="Light Shading Accent 1" w:semiHidden="0" w:uiPriority="60" w:unhideWhenUsed="0"/>
-    <w:lsdException w:name="Light List Accent 1" w:semiHidden="0" w:uiPriority="61" w:unhideWhenUsed="0"/>
-    <w:lsdException w:name="Light Grid Accent 1" w:semiHidden="0" w:uiPriority="62" w:unhideWhenUsed="0"/>
-    <w:lsdException w:name="Medium Shading 1 Accent 1" w:semiHidden="0" w:uiPriority="63" w:unhideWhenUsed="0"/>
-    <w:lsdException w:name="Medium Shading 2 Accent 1" w:semiHidden="0" w:uiPriority="64" w:unhideWhenUsed="0"/>
-    <w:lsdException w:name="Medium List 1 Accent 1" w:semiHidden="0" w:uiPriority="65" w:unhideWhenUsed="0"/>
-    <w:lsdException w:name="Revision" w:unhideWhenUsed="0"/>
-    <w:lsdException w:name="List Paragraph" w:semiHidden="0" w:uiPriority="34" w:unhideWhenUsed="0" w:qFormat="1"/>
-    <w:lsdException w:name="Quote" w:semiHidden="0" w:uiPriority="29" w:unhideWhenUsed="0" w:qFormat="1"/>
-    <w:lsdException w:name="Intense Quote" w:semiHidden="0" w:uiPriority="30" w:unhideWhenUsed="0" w:qFormat="1"/>
-    <w:lsdException w:name="Medium List 2 Accent 1" w:semiHidden="0" w:uiPriority="66" w:unhideWhenUsed="0"/>
-    <w:lsdException w:name="Medium Grid 1 Accent 1" w:semiHidden="0" w:uiPriority="67" w:unhideWhenUsed="0"/>
-    <w:lsdException w:name="Medium Grid 2 Accent 1" w:semiHidden="0" w:uiPriority="68" w:unhideWhenUsed="0"/>
-    <w:lsdException w:name="Medium Grid 3 Accent 1" w:semiHidden="0" w:uiPriority="69" w:unhideWhenUsed="0"/>
-    <w:lsdException w:name="Dark List Accent 1" w:semiHidden="0" w:uiPriority="70" w:unhideWhenUsed="0"/>
-    <w:lsdException w:name="Colorful Shading Accent 1" w:semiHidden="0" w:uiPriority="71" w:unhideWhenUsed="0"/>
-    <w:lsdException w:name="Colorful List Accent 1" w:semiHidden="0" w:uiPriority="72" w:unhideWhenUsed="0"/>
-    <w:lsdException w:name="Colorful Grid Accent 1" w:semiHidden="0" w:uiPriority="73" w:unhideWhenUsed="0"/>
-    <w:lsdException w:name="Light Shading Accent 2" w:semiHidden="0" w:uiPriority="60" w:unhideWhenUsed="0"/>
-    <w:lsdException w:name="Light List Accent 2" w:semiHidden="0" w:uiPriority="61" w:unhideWhenUsed="0"/>
-    <w:lsdException w:name="Light Grid Accent 2" w:semiHidden="0" w:uiPriority="62" w:unhideWhenUsed="0"/>
-    <w:lsdException w:name="Medium Shading 1 Accent 2" w:semiHidden="0" w:uiPriority="63" w:unhideWhenUsed="0"/>
-    <w:lsdException w:name="Medium Shading 2 Accent 2" w:semiHidden="0" w:uiPriority="64" w:unhideWhenUsed="0"/>
-    <w:lsdException w:name="Medium List 1 Accent 2" w:semiHidden="0" w:uiPriority="65" w:unhideWhenUsed="0"/>
-    <w:lsdException w:name="Medium List 2 Accent 2" w:semiHidden="0" w:uiPriority="66" w:unhideWhenUsed="0"/>
-    <w:lsdException w:name="Medium Grid 1 Accent 2" w:semiHidden="0" w:uiPriority="67" w:unhideWhenUsed="0"/>
-    <w:lsdException w:name="Medium Grid 2 Accent 2" w:semiHidden="0" w:uiPriority="68" w:unhideWhenUsed="0"/>
-    <w:lsdException w:name="Medium Grid 3 Accent 2" w:semiHidden="0" w:uiPriority="69" w:unhideWhenUsed="0"/>
-    <w:lsdException w:name="Dark List Accent 2" w:semiHidden="0" w:uiPriority="70" w:unhideWhenUsed="0"/>
-    <w:lsdException w:name="Colorful Shading Accent 2" w:semiHidden="0" w:uiPriority="71" w:unhideWhenUsed="0"/>
-    <w:lsdException w:name="Colorful List Accent 2" w:semiHidden="0" w:uiPriority="72" w:unhideWhenUsed="0"/>
-    <w:lsdException w:name="Colorful Grid Accent 2" w:semiHidden="0" w:uiPriority="73" w:unhideWhenUsed="0"/>
-    <w:lsdException w:name="Light Shading Accent 3" w:semiHidden="0" w:uiPriority="60" w:unhideWhenUsed="0"/>
-    <w:lsdException w:name="Light List Accent 3" w:semiHidden="0" w:uiPriority="61" w:unhideWhenUsed="0"/>
-    <w:lsdException w:name="Light Grid Accent 3" w:semiHidden="0" w:uiPriority="62" w:unhideWhenUsed="0"/>
-    <w:lsdException w:name="Medium Shading 1 Accent 3" w:semiHidden="0" w:uiPriority="63" w:unhideWhenUsed="0"/>
-    <w:lsdException w:name="Medium Shading 2 Accent 3" w:semiHidden="0" w:uiPriority="64" w:unhideWhenUsed="0"/>
-    <w:lsdException w:name="Medium List 1 Accent 3" w:semiHidden="0" w:uiPriority="65" w:unhideWhenUsed="0"/>
-    <w:lsdException w:name="Medium List 2 Accent 3" w:semiHidden="0" w:uiPriority="66" w:unhideWhenUsed="0"/>
-    <w:lsdException w:name="Medium Grid 1 Accent 3" w:semiHidden="0" w:uiPriority="67" w:unhideWhenUsed="0"/>
-    <w:lsdException w:name="Medium Grid 2 Accent 3" w:semiHidden="0" w:uiPriority="68" w:unhideWhenUsed="0"/>
-    <w:lsdException w:name="Medium Grid 3 Accent 3" w:semiHidden="0" w:uiPriority="69" w:unhideWhenUsed="0"/>
-    <w:lsdException w:name="Dark List Accent 3" w:semiHidden="0" w:uiPriority="70" w:unhideWhenUsed="0"/>
-    <w:lsdException w:name="Colorful Shading Accent 3" w:semiHidden="0" w:uiPriority="71" w:unhideWhenUsed="0"/>
-    <w:lsdException w:name="Colorful List Accent 3" w:semiHidden="0" w:uiPriority="72" w:unhideWhenUsed="0"/>
-    <w:lsdException w:name="Colorful Grid Accent 3" w:semiHidden="0" w:uiPriority="73" w:unhideWhenUsed="0"/>
-    <w:lsdException w:name="Light Shading Accent 4" w:semiHidden="0" w:uiPriority="60" w:unhideWhenUsed="0"/>
-    <w:lsdException w:name="Light List Accent 4" w:semiHidden="0" w:uiPriority="61" w:unhideWhenUsed="0"/>
-    <w:lsdException w:name="Light Grid Accent 4" w:semiHidden="0" w:uiPriority="62" w:unhideWhenUsed="0"/>
-    <w:lsdException w:name="Medium Shading 1 Accent 4" w:semiHidden="0" w:uiPriority="63" w:unhideWhenUsed="0"/>
-    <w:lsdException w:name="Medium Shading 2 Accent 4" w:semiHidden="0" w:uiPriority="64" w:unhideWhenUsed="0"/>
-    <w:lsdException w:name="Medium List 1 Accent 4" w:semiHidden="0" w:uiPriority="65" w:unhideWhenUsed="0"/>
-    <w:lsdException w:name="Medium List 2 Accent 4" w:semiHidden="0" w:uiPriority="66" w:unhideWhenUsed="0"/>
-    <w:lsdException w:name="Medium Grid 1 Accent 4" w:semiHidden="0" w:uiPriority="67" w:unhideWhenUsed="0"/>
-    <w:lsdException w:name="Medium Grid 2 Accent 4" w:semiHidden="0" w:uiPriority="68" w:unhideWhenUsed="0"/>
-    <w:lsdException w:name="Medium Grid 3 Accent 4" w:semiHidden="0" w:uiPriority="69" w:unhideWhenUsed="0"/>
-    <w:lsdException w:name="Dark List Accent 4" w:semiHidden="0" w:uiPriority="70" w:unhideWhenUsed="0"/>
-    <w:lsdException w:name="Colorful Shading Accent 4" w:semiHidden="0" w:uiPriority="71" w:unhideWhenUsed="0"/>
-    <w:lsdException w:name="Colorful List Accent 4" w:semiHidden="0" w:uiPriority="72" w:unhideWhenUsed="0"/>
-    <w:lsdException w:name="Colorful Grid Accent 4" w:semiHidden="0" w:uiPriority="73" w:unhideWhenUsed="0"/>
-    <w:lsdException w:name="Light Shading Accent 5" w:semiHidden="0" w:uiPriority="60" w:unhideWhenUsed="0"/>
-    <w:lsdException w:name="Light List Accent 5" w:semiHidden="0" w:uiPriority="61" w:unhideWhenUsed="0"/>
-    <w:lsdException w:name="Light Grid Accent 5" w:semiHidden="0" w:uiPriority="62" w:unhideWhenUsed="0"/>
-    <w:lsdException w:name="Medium Shading 1 Accent 5" w:semiHidden="0" w:uiPriority="63" w:unhideWhenUsed="0"/>
-    <w:lsdException w:name="Medium Shading 2 Accent 5" w:semiHidden="0" w:uiPriority="64" w:unhideWhenUsed="0"/>
-    <w:lsdException w:name="Medium List 1 Accent 5" w:semiHidden="0" w:uiPriority="65" w:unhideWhenUsed="0"/>
-    <w:lsdException w:name="Medium List 2 Accent 5" w:semiHidden="0" w:uiPriority="66" w:unhideWhenUsed="0"/>
-    <w:lsdException w:name="Medium Grid 1 Accent 5" w:semiHidden="0" w:uiPriority="67" w:unhideWhenUsed="0"/>
-    <w:lsdException w:name="Medium Grid 2 Accent 5" w:semiHidden="0" w:uiPriority="68" w:unhideWhenUsed="0"/>
-    <w:lsdException w:name="Medium Grid 3 Accent 5" w:semiHidden="0" w:uiPriority="69" w:unhideWhenUsed="0"/>
-    <w:lsdException w:name="Dark List Accent 5" w:semiHidden="0" w:uiPriority="70" w:unhideWhenUsed="0"/>
-    <w:lsdException w:name="Colorful Shading Accent 5" w:semiHidden="0" w:uiPriority="71" w:unhideWhenUsed="0"/>
-    <w:lsdException w:name="Colorful List Accent 5" w:semiHidden="0" w:uiPriority="72" w:unhideWhenUsed="0"/>
-    <w:lsdException w:name="Colorful Grid Accent 5" w:semiHidden="0" w:uiPriority="73" w:unhideWhenUsed="0"/>
-    <w:lsdException w:name="Light Shading Accent 6" w:semiHidden="0" w:uiPriority="60" w:unhideWhenUsed="0"/>
-    <w:lsdException w:name="Light List Accent 6" w:semiHidden="0" w:uiPriority="61" w:unhideWhenUsed="0"/>
-    <w:lsdException w:name="Light Grid Accent 6" w:semiHidden="0" w:uiPriority="62" w:unhideWhenUsed="0"/>
-    <w:lsdException w:name="Medium Shading 1 Accent 6" w:semiHidden="0" w:uiPriority="63" w:unhideWhenUsed="0"/>
-    <w:lsdException w:name="Medium Shading 2 Accent 6" w:semiHidden="0" w:uiPriority="64" w:unhideWhenUsed="0"/>
-    <w:lsdException w:name="Medium List 1 Accent 6" w:semiHidden="0" w:uiPriority="65" w:unhideWhenUsed="0"/>
-    <w:lsdException w:name="Medium List 2 Accent 6" w:semiHidden="0" w:uiPriority="66" w:unhideWhenUsed="0"/>
-    <w:lsdException w:name="Medium Grid 1 Accent 6" w:semiHidden="0" w:uiPriority="67" w:unhideWhenUsed="0"/>
-    <w:lsdException w:name="Medium Grid 2 Accent 6" w:semiHidden="0" w:uiPriority="68" w:unhideWhenUsed="0"/>
-    <w:lsdException w:name="Medium Grid 3 Accent 6" w:semiHidden="0" w:uiPriority="69" w:unhideWhenUsed="0"/>
-    <w:lsdException w:name="Dark List Accent 6" w:semiHidden="0" w:uiPriority="70" w:unhideWhenUsed="0"/>
-    <w:lsdException w:name="Colorful Shading Accent 6" w:semiHidden="0" w:uiPriority="71" w:unhideWhenUsed="0"/>
-    <w:lsdException w:name="Colorful List Accent 6" w:semiHidden="0" w:uiPriority="72" w:unhideWhenUsed="0"/>
-    <w:lsdException w:name="Colorful Grid Accent 6" w:semiHidden="0" w:uiPriority="73" w:unhideWhenUsed="0"/>
-    <w:lsdException w:name="Subtle Emphasis" w:semiHidden="0" w:uiPriority="19" w:unhideWhenUsed="0" w:qFormat="1"/>
-    <w:lsdException w:name="Intense Emphasis" w:semiHidden="0" w:uiPriority="21" w:unhideWhenUsed="0" w:qFormat="1"/>
-    <w:lsdException w:name="Subtle Reference" w:semiHidden="0" w:uiPriority="31" w:unhideWhenUsed="0" w:qFormat="1"/>
-    <w:lsdException w:name="Intense Reference" w:semiHidden="0" w:uiPriority="32" w:unhideWhenUsed="0" w:qFormat="1"/>
-    <w:lsdException w:name="Book Title" w:semiHidden="0" w:uiPriority="33" w:unhideWhenUsed="0" w:qFormat="1"/>
-    <w:lsdException w:name="Bibliography" w:uiPriority="37"/>
-    <w:lsdException w:name="TOC Heading" w:uiPriority="39" w:qFormat="1"/>
+  <w:latentStyles w:defLockedState="0" w:defUIPriority="99" w:defSemiHidden="0" w:defUnhideWhenUsed="0" w:defQFormat="0" w:count="382">
+    <w:lsdException w:name="Normal" w:uiPriority="0" w:qFormat="1"/>
+    <w:lsdException w:name="heading 1" w:uiPriority="9" w:qFormat="1"/>
+    <w:lsdException w:name="heading 2" w:semiHidden="1" w:uiPriority="9" w:unhideWhenUsed="1" w:qFormat="1"/>
+    <w:lsdException w:name="heading 3" w:semiHidden="1" w:uiPriority="9" w:unhideWhenUsed="1" w:qFormat="1"/>
+    <w:lsdException w:name="heading 4" w:semiHidden="1" w:uiPriority="9" w:unhideWhenUsed="1" w:qFormat="1"/>
+    <w:lsdException w:name="heading 5" w:semiHidden="1" w:uiPriority="9" w:unhideWhenUsed="1" w:qFormat="1"/>
+    <w:lsdException w:name="heading 6" w:semiHidden="1" w:uiPriority="9" w:unhideWhenUsed="1" w:qFormat="1"/>
+    <w:lsdException w:name="heading 7" w:semiHidden="1" w:uiPriority="9" w:unhideWhenUsed="1" w:qFormat="1"/>
+    <w:lsdException w:name="heading 8" w:semiHidden="1" w:uiPriority="9" w:unhideWhenUsed="1" w:qFormat="1"/>
+    <w:lsdException w:name="heading 9" w:semiHidden="1" w:uiPriority="9" w:unhideWhenUsed="1" w:qFormat="1"/>
+    <w:lsdException w:name="index 1" w:semiHidden="1" w:unhideWhenUsed="1"/>
+    <w:lsdException w:name="index 2" w:semiHidden="1" w:unhideWhenUsed="1"/>
+    <w:lsdException w:name="index 3" w:semiHidden="1" w:unhideWhenUsed="1"/>
+    <w:lsdException w:name="index 4" w:semiHidden="1" w:unhideWhenUsed="1"/>
+    <w:lsdException w:name="index 5" w:semiHidden="1" w:unhideWhenUsed="1"/>
+    <w:lsdException w:name="index 6" w:semiHidden="1" w:unhideWhenUsed="1"/>
+    <w:lsdException w:name="index 7" w:semiHidden="1" w:unhideWhenUsed="1"/>
+    <w:lsdException w:name="index 8" w:semiHidden="1" w:unhideWhenUsed="1"/>
+    <w:lsdException w:name="index 9" w:semiHidden="1" w:unhideWhenUsed="1"/>
+    <w:lsdException w:name="toc 1" w:semiHidden="1" w:uiPriority="39" w:unhideWhenUsed="1"/>
+    <w:lsdException w:name="toc 2" w:semiHidden="1" w:uiPriority="39" w:unhideWhenUsed="1"/>
+    <w:lsdException w:name="toc 3" w:semiHidden="1" w:uiPriority="39" w:unhideWhenUsed="1"/>
+    <w:lsdException w:name="toc 4" w:semiHidden="1" w:uiPriority="39" w:unhideWhenUsed="1"/>
+    <w:lsdException w:name="toc 5" w:semiHidden="1" w:uiPriority="39" w:unhideWhenUsed="1"/>
+    <w:lsdException w:name="toc 6" w:semiHidden="1" w:uiPriority="39" w:unhideWhenUsed="1"/>
+    <w:lsdException w:name="toc 7" w:semiHidden="1" w:uiPriority="39" w:unhideWhenUsed="1"/>
+    <w:lsdException w:name="toc 8" w:semiHidden="1" w:uiPriority="39" w:unhideWhenUsed="1"/>
+    <w:lsdException w:name="toc 9" w:semiHidden="1" w:uiPriority="39" w:unhideWhenUsed="1"/>
+    <w:lsdException w:name="Normal Indent" w:semiHidden="1" w:unhideWhenUsed="1"/>
+    <w:lsdException w:name="footnote text" w:semiHidden="1" w:unhideWhenUsed="1"/>
+    <w:lsdException w:name="annotation text" w:semiHidden="1" w:unhideWhenUsed="1"/>
+    <w:lsdException w:name="header" w:semiHidden="1" w:unhideWhenUsed="1"/>
+    <w:lsdException w:name="footer" w:semiHidden="1" w:unhideWhenUsed="1"/>
+    <w:lsdException w:name="index heading" w:semiHidden="1" w:unhideWhenUsed="1"/>
+    <w:lsdException w:name="caption" w:semiHidden="1" w:uiPriority="35" w:unhideWhenUsed="1" w:qFormat="1"/>
+    <w:lsdException w:name="table of figures" w:semiHidden="1" w:unhideWhenUsed="1"/>
+    <w:lsdException w:name="envelope address" w:semiHidden="1" w:unhideWhenUsed="1"/>
+    <w:lsdException w:name="envelope return" w:semiHidden="1" w:unhideWhenUsed="1"/>
+    <w:lsdException w:name="footnote reference" w:semiHidden="1" w:unhideWhenUsed="1"/>
+    <w:lsdException w:name="annotation reference" w:semiHidden="1" w:unhideWhenUsed="1"/>
+    <w:lsdException w:name="line number" w:semiHidden="1" w:unhideWhenUsed="1"/>
+    <w:lsdException w:name="page number" w:semiHidden="1" w:unhideWhenUsed="1"/>
+    <w:lsdException w:name="endnote reference" w:semiHidden="1" w:unhideWhenUsed="1"/>
+    <w:lsdException w:name="endnote text" w:semiHidden="1" w:unhideWhenUsed="1"/>
+    <w:lsdException w:name="table of authorities" w:semiHidden="1" w:unhideWhenUsed="1"/>
+    <w:lsdException w:name="macro" w:semiHidden="1" w:unhideWhenUsed="1"/>
+    <w:lsdException w:name="toa heading" w:semiHidden="1" w:unhideWhenUsed="1"/>
+    <w:lsdException w:name="List" w:semiHidden="1" w:unhideWhenUsed="1"/>
+    <w:lsdException w:name="List Bullet" w:semiHidden="1" w:unhideWhenUsed="1"/>
+    <w:lsdException w:name="List Number" w:semiHidden="1" w:unhideWhenUsed="1"/>
+    <w:lsdException w:name="List 2" w:semiHidden="1" w:unhideWhenUsed="1"/>
+    <w:lsdException w:name="List 3" w:semiHidden="1" w:unhideWhenUsed="1"/>
+    <w:lsdException w:name="List 4" w:semiHidden="1" w:unhideWhenUsed="1"/>
+    <w:lsdException w:name="List 5" w:semiHidden="1" w:unhideWhenUsed="1"/>
+    <w:lsdException w:name="List Bullet 2" w:semiHidden="1" w:unhideWhenUsed="1"/>
+    <w:lsdException w:name="List Bullet 3" w:semiHidden="1" w:unhideWhenUsed="1"/>
+    <w:lsdException w:name="List Bullet 4" w:semiHidden="1" w:unhideWhenUsed="1"/>
+    <w:lsdException w:name="List Bullet 5" w:semiHidden="1" w:unhideWhenUsed="1"/>
+    <w:lsdException w:name="List Number 2" w:semiHidden="1" w:unhideWhenUsed="1"/>
+    <w:lsdException w:name="List Number 3" w:semiHidden="1" w:unhideWhenUsed="1"/>
+    <w:lsdException w:name="List Number 4" w:semiHidden="1" w:unhideWhenUsed="1"/>
+    <w:lsdException w:name="List Number 5" w:semiHidden="1" w:unhideWhenUsed="1"/>
+    <w:lsdException w:name="Title" w:uiPriority="10" w:qFormat="1"/>
+    <w:lsdException w:name="Closing" w:semiHidden="1" w:unhideWhenUsed="1"/>
+    <w:lsdException w:name="Signature" w:semiHidden="1" w:unhideWhenUsed="1"/>
+    <w:lsdException w:name="Default Paragraph Font" w:semiHidden="1" w:uiPriority="1" w:unhideWhenUsed="1"/>
+    <w:lsdException w:name="Body Text" w:semiHidden="1" w:unhideWhenUsed="1"/>
+    <w:lsdException w:name="Body Text Indent" w:semiHidden="1" w:unhideWhenUsed="1"/>
+    <w:lsdException w:name="List Continue" w:semiHidden="1" w:unhideWhenUsed="1"/>
+    <w:lsdException w:name="List Continue 2" w:semiHidden="1" w:unhideWhenUsed="1"/>
+    <w:lsdException w:name="List Continue 3" w:semiHidden="1" w:unhideWhenUsed="1"/>
+    <w:lsdException w:name="List Continue 4" w:semiHidden="1" w:unhideWhenUsed="1"/>
+    <w:lsdException w:name="List Continue 5" w:semiHidden="1" w:unhideWhenUsed="1"/>
+    <w:lsdException w:name="Message Header" w:semiHidden="1" w:unhideWhenUsed="1"/>
+    <w:lsdException w:name="Subtitle" w:uiPriority="11" w:qFormat="1"/>
+    <w:lsdException w:name="Salutation" w:semiHidden="1" w:unhideWhenUsed="1"/>
+    <w:lsdException w:name="Date" w:semiHidden="1" w:unhideWhenUsed="1"/>
+    <w:lsdException w:name="Body Text First Indent" w:semiHidden="1" w:unhideWhenUsed="1"/>
+    <w:lsdException w:name="Body Text First Indent 2" w:semiHidden="1" w:unhideWhenUsed="1"/>
+    <w:lsdException w:name="Note Heading" w:semiHidden="1" w:unhideWhenUsed="1"/>
+    <w:lsdException w:name="Body Text 2" w:semiHidden="1" w:unhideWhenUsed="1"/>
+    <w:lsdException w:name="Body Text 3" w:semiHidden="1" w:unhideWhenUsed="1"/>
+    <w:lsdException w:name="Body Text Indent 2" w:semiHidden="1" w:unhideWhenUsed="1"/>
+    <w:lsdException w:name="Body Text Indent 3" w:semiHidden="1" w:unhideWhenUsed="1"/>
+    <w:lsdException w:name="Block Text" w:semiHidden="1" w:unhideWhenUsed="1"/>
+    <w:lsdException w:name="Hyperlink" w:semiHidden="1" w:unhideWhenUsed="1"/>
+    <w:lsdException w:name="FollowedHyperlink" w:semiHidden="1" w:unhideWhenUsed="1"/>
+    <w:lsdException w:name="Strong" w:uiPriority="22" w:qFormat="1"/>
+    <w:lsdException w:name="Emphasis" w:uiPriority="20" w:qFormat="1"/>
+    <w:lsdException w:name="Document Map" w:semiHidden="1" w:unhideWhenUsed="1"/>
+    <w:lsdException w:name="Plain Text" w:semiHidden="1" w:unhideWhenUsed="1"/>
+    <w:lsdException w:name="E-mail Signature" w:semiHidden="1" w:unhideWhenUsed="1"/>
+    <w:lsdException w:name="HTML Top of Form" w:semiHidden="1" w:unhideWhenUsed="1"/>
+    <w:lsdException w:name="HTML Bottom of Form" w:semiHidden="1" w:unhideWhenUsed="1"/>
+    <w:lsdException w:name="Normal (Web)" w:semiHidden="1" w:unhideWhenUsed="1"/>
+    <w:lsdException w:name="HTML Acronym" w:semiHidden="1" w:unhideWhenUsed="1"/>
+    <w:lsdException w:name="HTML Address" w:semiHidden="1" w:unhideWhenUsed="1"/>
+    <w:lsdException w:name="HTML Cite" w:semiHidden="1" w:unhideWhenUsed="1"/>
+    <w:lsdException w:name="HTML Code" w:semiHidden="1" w:unhideWhenUsed="1"/>
+    <w:lsdException w:name="HTML Definition" w:semiHidden="1" w:unhideWhenUsed="1"/>
+    <w:lsdException w:name="HTML Keyboard" w:semiHidden="1" w:unhideWhenUsed="1"/>
+    <w:lsdException w:name="HTML Preformatted" w:semiHidden="1" w:unhideWhenUsed="1"/>
+    <w:lsdException w:name="HTML Sample" w:semiHidden="1" w:unhideWhenUsed="1"/>
+    <w:lsdException w:name="HTML Typewriter" w:semiHidden="1" w:unhideWhenUsed="1"/>
+    <w:lsdException w:name="HTML Variable" w:semiHidden="1" w:unhideWhenUsed="1"/>
+    <w:lsdException w:name="Normal Table" w:semiHidden="1" w:unhideWhenUsed="1"/>
+    <w:lsdException w:name="annotation subject" w:semiHidden="1" w:unhideWhenUsed="1"/>
+    <w:lsdException w:name="No List" w:semiHidden="1" w:unhideWhenUsed="1"/>
+    <w:lsdException w:name="Outline List 1" w:semiHidden="1" w:unhideWhenUsed="1"/>
+    <w:lsdException w:name="Outline List 2" w:semiHidden="1" w:unhideWhenUsed="1"/>
+    <w:lsdException w:name="Outline List 3" w:semiHidden="1" w:unhideWhenUsed="1"/>
+    <w:lsdException w:name="Table Simple 1" w:semiHidden="1" w:unhideWhenUsed="1"/>
+    <w:lsdException w:name="Table Simple 2" w:semiHidden="1" w:unhideWhenUsed="1"/>
+    <w:lsdException w:name="Table Simple 3" w:semiHidden="1" w:unhideWhenUsed="1"/>
+    <w:lsdException w:name="Table Classic 1" w:semiHidden="1" w:unhideWhenUsed="1"/>
+    <w:lsdException w:name="Table Classic 2" w:semiHidden="1" w:unhideWhenUsed="1"/>
+    <w:lsdException w:name="Table Classic 3" w:semiHidden="1" w:unhideWhenUsed="1"/>
+    <w:lsdException w:name="Table Classic 4" w:semiHidden="1" w:unhideWhenUsed="1"/>
+    <w:lsdException w:name="Table Colorful 1" w:semiHidden="1" w:unhideWhenUsed="1"/>
+    <w:lsdException w:name="Table Colorful 2" w:semiHidden="1" w:unhideWhenUsed="1"/>
+    <w:lsdException w:name="Table Colorful 3" w:semiHidden="1" w:unhideWhenUsed="1"/>
+    <w:lsdException w:name="Table Columns 1" w:semiHidden="1" w:unhideWhenUsed="1"/>
+    <w:lsdException w:name="Table Columns 2" w:semiHidden="1" w:unhideWhenUsed="1"/>
+    <w:lsdException w:name="Table Columns 3" w:semiHidden="1" w:unhideWhenUsed="1"/>
+    <w:lsdException w:name="Table Columns 4" w:semiHidden="1" w:unhideWhenUsed="1"/>
+    <w:lsdException w:name="Table Columns 5" w:semiHidden="1" w:unhideWhenUsed="1"/>
+    <w:lsdException w:name="Table Grid 1" w:semiHidden="1" w:unhideWhenUsed="1"/>
+    <w:lsdException w:name="Table Grid 2" w:semiHidden="1" w:unhideWhenUsed="1"/>
+    <w:lsdException w:name="Table Grid 3" w:semiHidden="1" w:unhideWhenUsed="1"/>
+    <w:lsdException w:name="Table Grid 4" w:semiHidden="1" w:unhideWhenUsed="1"/>
+    <w:lsdException w:name="Table Grid 5" w:semiHidden="1" w:unhideWhenUsed="1"/>
+    <w:lsdException w:name="Table Grid 6" w:semiHidden="1" w:unhideWhenUsed="1"/>
+    <w:lsdException w:name="Table Grid 7" w:semiHidden="1" w:unhideWhenUsed="1"/>
+    <w:lsdException w:name="Table Grid 8" w:semiHidden="1" w:unhideWhenUsed="1"/>
+    <w:lsdException w:name="Table List 1" w:semiHidden="1" w:unhideWhenUsed="1"/>
+    <w:lsdException w:name="Table List 2" w:semiHidden="1" w:unhideWhenUsed="1"/>
+    <w:lsdException w:name="Table List 3" w:semiHidden="1" w:unhideWhenUsed="1"/>
+    <w:lsdException w:name="Table List 4" w:semiHidden="1" w:unhideWhenUsed="1"/>
+    <w:lsdException w:name="Table List 5" w:semiHidden="1" w:unhideWhenUsed="1"/>
+    <w:lsdException w:name="Table List 6" w:semiHidden="1" w:unhideWhenUsed="1"/>
+    <w:lsdException w:name="Table List 7" w:semiHidden="1" w:unhideWhenUsed="1"/>
+    <w:lsdException w:name="Table List 8" w:semiHidden="1" w:unhideWhenUsed="1"/>
+    <w:lsdException w:name="Table 3D effects 1" w:semiHidden="1" w:unhideWhenUsed="1"/>
+    <w:lsdException w:name="Table 3D effects 2" w:semiHidden="1" w:unhideWhenUsed="1"/>
+    <w:lsdException w:name="Table 3D effects 3" w:semiHidden="1" w:unhideWhenUsed="1"/>
+    <w:lsdException w:name="Table Contemporary" w:semiHidden="1" w:unhideWhenUsed="1"/>
+    <w:lsdException w:name="Table Elegant" w:semiHidden="1" w:unhideWhenUsed="1"/>
+    <w:lsdException w:name="Table Professional" w:semiHidden="1" w:unhideWhenUsed="1"/>
+    <w:lsdException w:name="Table Subtle 1" w:semiHidden="1" w:unhideWhenUsed="1"/>
+    <w:lsdException w:name="Table Subtle 2" w:semiHidden="1" w:unhideWhenUsed="1"/>
+    <w:lsdException w:name="Table Web 1" w:semiHidden="1" w:unhideWhenUsed="1"/>
+    <w:lsdException w:name="Table Web 2" w:semiHidden="1" w:unhideWhenUsed="1"/>
+    <w:lsdException w:name="Table Web 3" w:semiHidden="1" w:unhideWhenUsed="1"/>
+    <w:lsdException w:name="Balloon Text" w:semiHidden="1" w:unhideWhenUsed="1"/>
+    <w:lsdException w:name="Table Grid" w:uiPriority="59"/>
+    <w:lsdException w:name="Table Theme" w:semiHidden="1" w:unhideWhenUsed="1"/>
+    <w:lsdException w:name="Note Level 1" w:semiHidden="1" w:unhideWhenUsed="1"/>
+    <w:lsdException w:name="Note Level 2" w:semiHidden="1" w:unhideWhenUsed="1"/>
+    <w:lsdException w:name="Note Level 3" w:semiHidden="1" w:unhideWhenUsed="1"/>
+    <w:lsdException w:name="Note Level 4" w:semiHidden="1" w:unhideWhenUsed="1"/>
+    <w:lsdException w:name="Note Level 5" w:semiHidden="1" w:unhideWhenUsed="1"/>
+    <w:lsdException w:name="Note Level 6" w:semiHidden="1" w:unhideWhenUsed="1"/>
+    <w:lsdException w:name="Note Level 7" w:semiHidden="1" w:unhideWhenUsed="1"/>
+    <w:lsdException w:name="Note Level 8" w:semiHidden="1" w:unhideWhenUsed="1"/>
+    <w:lsdException w:name="Note Level 9" w:semiHidden="1" w:unhideWhenUsed="1"/>
+    <w:lsdException w:name="Placeholder Text" w:semiHidden="1"/>
+    <w:lsdException w:name="No Spacing" w:uiPriority="1" w:qFormat="1"/>
+    <w:lsdException w:name="Light Shading" w:uiPriority="60"/>
+    <w:lsdException w:name="Light List" w:uiPriority="61"/>
+    <w:lsdException w:name="Light Grid" w:uiPriority="62"/>
+    <w:lsdException w:name="Medium Shading 1" w:uiPriority="63"/>
+    <w:lsdException w:name="Medium Shading 2" w:uiPriority="64"/>
+    <w:lsdException w:name="Medium List 1" w:uiPriority="65"/>
+    <w:lsdException w:name="Medium List 2" w:uiPriority="66"/>
+    <w:lsdException w:name="Medium Grid 1" w:uiPriority="67"/>
+    <w:lsdException w:name="Medium Grid 2" w:uiPriority="68"/>
+    <w:lsdException w:name="Medium Grid 3" w:uiPriority="69"/>
+    <w:lsdException w:name="Dark List" w:uiPriority="70"/>
+    <w:lsdException w:name="Colorful Shading" w:uiPriority="71"/>
+    <w:lsdException w:name="Colorful List" w:uiPriority="72"/>
+    <w:lsdException w:name="Colorful Grid" w:uiPriority="73"/>
+    <w:lsdException w:name="Light Shading Accent 1" w:uiPriority="60"/>
+    <w:lsdException w:name="Light List Accent 1" w:uiPriority="61"/>
+    <w:lsdException w:name="Light Grid Accent 1" w:uiPriority="62"/>
+    <w:lsdException w:name="Medium Shading 1 Accent 1" w:uiPriority="63"/>
+    <w:lsdException w:name="Medium Shading 2 Accent 1" w:uiPriority="64"/>
+    <w:lsdException w:name="Medium List 1 Accent 1" w:uiPriority="65"/>
+    <w:lsdException w:name="Revision" w:semiHidden="1"/>
+    <w:lsdException w:name="List Paragraph" w:uiPriority="34" w:qFormat="1"/>
+    <w:lsdException w:name="Quote" w:uiPriority="29" w:qFormat="1"/>
+    <w:lsdException w:name="Intense Quote" w:uiPriority="30" w:qFormat="1"/>
+    <w:lsdException w:name="Medium List 2 Accent 1" w:uiPriority="66"/>
+    <w:lsdException w:name="Medium Grid 1 Accent 1" w:uiPriority="67"/>
+    <w:lsdException w:name="Medium Grid 2 Accent 1" w:uiPriority="68"/>
+    <w:lsdException w:name="Medium Grid 3 Accent 1" w:uiPriority="69"/>
+    <w:lsdException w:name="Dark List Accent 1" w:uiPriority="70"/>
+    <w:lsdException w:name="Colorful Shading Accent 1" w:uiPriority="71"/>
+    <w:lsdException w:name="Colorful List Accent 1" w:uiPriority="72"/>
+    <w:lsdException w:name="Colorful Grid Accent 1" w:uiPriority="73"/>
+    <w:lsdException w:name="Light Shading Accent 2" w:uiPriority="60"/>
+    <w:lsdException w:name="Light List Accent 2" w:uiPriority="61"/>
+    <w:lsdException w:name="Light Grid Accent 2" w:uiPriority="62"/>
+    <w:lsdException w:name="Medium Shading 1 Accent 2" w:uiPriority="63"/>
+    <w:lsdException w:name="Medium Shading 2 Accent 2" w:uiPriority="64"/>
+    <w:lsdException w:name="Medium List 1 Accent 2" w:uiPriority="65"/>
+    <w:lsdException w:name="Medium List 2 Accent 2" w:uiPriority="66"/>
+    <w:lsdException w:name="Medium Grid 1 Accent 2" w:uiPriority="67"/>
+    <w:lsdException w:name="Medium Grid 2 Accent 2" w:uiPriority="68"/>
+    <w:lsdException w:name="Medium Grid 3 Accent 2" w:uiPriority="69"/>
+    <w:lsdException w:name="Dark List Accent 2" w:uiPriority="70"/>
+    <w:lsdException w:name="Colorful Shading Accent 2" w:uiPriority="71"/>
+    <w:lsdException w:name="Colorful List Accent 2" w:uiPriority="72"/>
+    <w:lsdException w:name="Colorful Grid Accent 2" w:uiPriority="73"/>
+    <w:lsdException w:name="Light Shading Accent 3" w:uiPriority="60"/>
+    <w:lsdException w:name="Light List Accent 3" w:uiPriority="61"/>
+    <w:lsdException w:name="Light Grid Accent 3" w:uiPriority="62"/>
+    <w:lsdException w:name="Medium Shading 1 Accent 3" w:uiPriority="63"/>
+    <w:lsdException w:name="Medium Shading 2 Accent 3" w:uiPriority="64"/>
+    <w:lsdException w:name="Medium List 1 Accent 3" w:uiPriority="65"/>
+    <w:lsdException w:name="Medium List 2 Accent 3" w:uiPriority="66"/>
+    <w:lsdException w:name="Medium Grid 1 Accent 3" w:uiPriority="67"/>
+    <w:lsdException w:name="Medium Grid 2 Accent 3" w:uiPriority="68"/>
+    <w:lsdException w:name="Medium Grid 3 Accent 3" w:uiPriority="69"/>
+    <w:lsdException w:name="Dark List Accent 3" w:uiPriority="70"/>
+    <w:lsdException w:name="Colorful Shading Accent 3" w:uiPriority="71"/>
+    <w:lsdException w:name="Colorful List Accent 3" w:uiPriority="72"/>
+    <w:lsdException w:name="Colorful Grid Accent 3" w:uiPriority="73"/>
+    <w:lsdException w:name="Light Shading Accent 4" w:uiPriority="60"/>
+    <w:lsdException w:name="Light List Accent 4" w:uiPriority="61"/>
+    <w:lsdException w:name="Light Grid Accent 4" w:uiPriority="62"/>
+    <w:lsdException w:name="Medium Shading 1 Accent 4" w:uiPriority="63"/>
+    <w:lsdException w:name="Medium Shading 2 Accent 4" w:uiPriority="64"/>
+    <w:lsdException w:name="Medium List 1 Accent 4" w:uiPriority="65"/>
+    <w:lsdException w:name="Medium List 2 Accent 4" w:uiPriority="66"/>
+    <w:lsdException w:name="Medium Grid 1 Accent 4" w:uiPriority="67"/>
+    <w:lsdException w:name="Medium Grid 2 Accent 4" w:uiPriority="68"/>
+    <w:lsdException w:name="Medium Grid 3 Accent 4" w:uiPriority="69"/>
+    <w:lsdException w:name="Dark List Accent 4" w:uiPriority="70"/>
+    <w:lsdException w:name="Colorful Shading Accent 4" w:uiPriority="71"/>
+    <w:lsdException w:name="Colorful List Accent 4" w:uiPriority="72"/>
+    <w:lsdException w:name="Colorful Grid Accent 4" w:uiPriority="73"/>
+    <w:lsdException w:name="Light Shading Accent 5" w:uiPriority="60"/>
+    <w:lsdException w:name="Light List Accent 5" w:uiPriority="61"/>
+    <w:lsdException w:name="Light Grid Accent 5" w:uiPriority="62"/>
+    <w:lsdException w:name="Medium Shading 1 Accent 5" w:uiPriority="63"/>
+    <w:lsdException w:name="Medium Shading 2 Accent 5" w:uiPriority="64"/>
+    <w:lsdException w:name="Medium List 1 Accent 5" w:uiPriority="65"/>
+    <w:lsdException w:name="Medium List 2 Accent 5" w:uiPriority="66"/>
+    <w:lsdException w:name="Medium Grid 1 Accent 5" w:uiPriority="67"/>
+    <w:lsdException w:name="Medium Grid 2 Accent 5" w:uiPriority="68"/>
+    <w:lsdException w:name="Medium Grid 3 Accent 5" w:uiPriority="69"/>
+    <w:lsdException w:name="Dark List Accent 5" w:uiPriority="70"/>
+    <w:lsdException w:name="Colorful Shading Accent 5" w:uiPriority="71"/>
+    <w:lsdException w:name="Colorful List Accent 5" w:uiPriority="72"/>
+    <w:lsdException w:name="Colorful Grid Accent 5" w:uiPriority="73"/>
+    <w:lsdException w:name="Light Shading Accent 6" w:uiPriority="60"/>
+    <w:lsdException w:name="Light List Accent 6" w:uiPriority="61"/>
+    <w:lsdException w:name="Light Grid Accent 6" w:uiPriority="62"/>
+    <w:lsdException w:name="Medium Shading 1 Accent 6" w:uiPriority="63"/>
+    <w:lsdException w:name="Medium Shading 2 Accent 6" w:uiPriority="64"/>
+    <w:lsdException w:name="Medium List 1 Accent 6" w:uiPriority="65"/>
+    <w:lsdException w:name="Medium List 2 Accent 6" w:uiPriority="66"/>
+    <w:lsdException w:name="Medium Grid 1 Accent 6" w:uiPriority="67"/>
+    <w:lsdException w:name="Medium Grid 2 Accent 6" w:uiPriority="68"/>
+    <w:lsdException w:name="Medium Grid 3 Accent 6" w:uiPriority="69"/>
+    <w:lsdException w:name="Dark List Accent 6" w:uiPriority="70"/>
+    <w:lsdException w:name="Colorful Shading Accent 6" w:uiPriority="71"/>
+    <w:lsdException w:name="Colorful List Accent 6" w:uiPriority="72"/>
+    <w:lsdException w:name="Colorful Grid Accent 6" w:uiPriority="73"/>
+    <w:lsdException w:name="Subtle Emphasis" w:uiPriority="19" w:qFormat="1"/>
+    <w:lsdException w:name="Intense Emphasis" w:uiPriority="21" w:qFormat="1"/>
+    <w:lsdException w:name="Subtle Reference" w:uiPriority="31" w:qFormat="1"/>
+    <w:lsdException w:name="Intense Reference" w:uiPriority="32" w:qFormat="1"/>
+    <w:lsdException w:name="Book Title" w:uiPriority="33" w:qFormat="1"/>
+    <w:lsdException w:name="Bibliography" w:semiHidden="1" w:uiPriority="37" w:unhideWhenUsed="1"/>
+    <w:lsdException w:name="TOC Heading" w:semiHidden="1" w:uiPriority="39" w:unhideWhenUsed="1" w:qFormat="1"/>
+    <w:lsdException w:name="Plain Table 1" w:uiPriority="41"/>
+    <w:lsdException w:name="Plain Table 2" w:uiPriority="42"/>
+    <w:lsdException w:name="Plain Table 3" w:uiPriority="43"/>
+    <w:lsdException w:name="Plain Table 4" w:uiPriority="44"/>
+    <w:lsdException w:name="Plain Table 5" w:uiPriority="45"/>
+    <w:lsdException w:name="Grid Table Light" w:uiPriority="40"/>
+    <w:lsdException w:name="Grid Table 1 Light" w:uiPriority="46"/>
+    <w:lsdException w:name="Grid Table 2" w:uiPriority="47"/>
+    <w:lsdException w:name="Grid Table 3" w:uiPriority="48"/>
+    <w:lsdException w:name="Grid Table 4" w:uiPriority="49"/>
+    <w:lsdException w:name="Grid Table 5 Dark" w:uiPriority="50"/>
+    <w:lsdException w:name="Grid Table 6 Colorful" w:uiPriority="51"/>
+    <w:lsdException w:name="Grid Table 7 Colorful" w:uiPriority="52"/>
+    <w:lsdException w:name="Grid Table 1 Light Accent 1" w:uiPriority="46"/>
+    <w:lsdException w:name="Grid Table 2 Accent 1" w:uiPriority="47"/>
+    <w:lsdException w:name="Grid Table 3 Accent 1" w:uiPriority="48"/>
+    <w:lsdException w:name="Grid Table 4 Accent 1" w:uiPriority="49"/>
+    <w:lsdException w:name="Grid Table 5 Dark Accent 1" w:uiPriority="50"/>
+    <w:lsdException w:name="Grid Table 6 Colorful Accent 1" w:uiPriority="51"/>
+    <w:lsdException w:name="Grid Table 7 Colorful Accent 1" w:uiPriority="52"/>
+    <w:lsdException w:name="Grid Table 1 Light Accent 2" w:uiPriority="46"/>
+    <w:lsdException w:name="Grid Table 2 Accent 2" w:uiPriority="47"/>
+    <w:lsdException w:name="Grid Table 3 Accent 2" w:uiPriority="48"/>
+    <w:lsdException w:name="Grid Table 4 Accent 2" w:uiPriority="49"/>
+    <w:lsdException w:name="Grid Table 5 Dark Accent 2" w:uiPriority="50"/>
+    <w:lsdException w:name="Grid Table 6 Colorful Accent 2" w:uiPriority="51"/>
+    <w:lsdException w:name="Grid Table 7 Colorful Accent 2" w:uiPriority="52"/>
+    <w:lsdException w:name="Grid Table 1 Light Accent 3" w:uiPriority="46"/>
+    <w:lsdException w:name="Grid Table 2 Accent 3" w:uiPriority="47"/>
+    <w:lsdException w:name="Grid Table 3 Accent 3" w:uiPriority="48"/>
+    <w:lsdException w:name="Grid Table 4 Accent 3" w:uiPriority="49"/>
+    <w:lsdException w:name="Grid Table 5 Dark Accent 3" w:uiPriority="50"/>
+    <w:lsdException w:name="Grid Table 6 Colorful Accent 3" w:uiPriority="51"/>
+    <w:lsdException w:name="Grid Table 7 Colorful Accent 3" w:uiPriority="52"/>
+    <w:lsdException w:name="Grid Table 1 Light Accent 4" w:uiPriority="46"/>
+    <w:lsdException w:name="Grid Table 2 Accent 4" w:uiPriority="47"/>
+    <w:lsdException w:name="Grid Table 3 Accent 4" w:uiPriority="48"/>
+    <w:lsdException w:name="Grid Table 4 Accent 4" w:uiPriority="49"/>
+    <w:lsdException w:name="Grid Table 5 Dark Accent 4" w:uiPriority="50"/>
+    <w:lsdException w:name="Grid Table 6 Colorful Accent 4" w:uiPriority="51"/>
+    <w:lsdException w:name="Grid Table 7 Colorful Accent 4" w:uiPriority="52"/>
+    <w:lsdException w:name="Grid Table 1 Light Accent 5" w:uiPriority="46"/>
+    <w:lsdException w:name="Grid Table 2 Accent 5" w:uiPriority="47"/>
+    <w:lsdException w:name="Grid Table 3 Accent 5" w:uiPriority="48"/>
+    <w:lsdException w:name="Grid Table 4 Accent 5" w:uiPriority="49"/>
+    <w:lsdException w:name="Grid Table 5 Dark Accent 5" w:uiPriority="50"/>
+    <w:lsdException w:name="Grid Table 6 Colorful Accent 5" w:uiPriority="51"/>
+    <w:lsdException w:name="Grid Table 7 Colorful Accent 5" w:uiPriority="52"/>
+    <w:lsdException w:name="Grid Table 1 Light Accent 6" w:uiPriority="46"/>
+    <w:lsdException w:name="Grid Table 2 Accent 6" w:uiPriority="47"/>
+    <w:lsdException w:name="Grid Table 3 Accent 6" w:uiPriority="48"/>
+    <w:lsdException w:name="Grid Table 4 Accent 6" w:uiPriority="49"/>
+    <w:lsdException w:name="Grid Table 5 Dark Accent 6" w:uiPriority="50"/>
+    <w:lsdException w:name="Grid Table 6 Colorful Accent 6" w:uiPriority="51"/>
+    <w:lsdException w:name="Grid Table 7 Colorful Accent 6" w:uiPriority="52"/>
+    <w:lsdException w:name="List Table 1 Light" w:uiPriority="46"/>
+    <w:lsdException w:name="List Table 2" w:uiPriority="47"/>
+    <w:lsdException w:name="List Table 3" w:uiPriority="48"/>
+    <w:lsdException w:name="List Table 4" w:uiPriority="49"/>
+    <w:lsdException w:name="List Table 5 Dark" w:uiPriority="50"/>
+    <w:lsdException w:name="List Table 6 Colorful" w:uiPriority="51"/>
+    <w:lsdException w:name="List Table 7 Colorful" w:uiPriority="52"/>
+    <w:lsdException w:name="List Table 1 Light Accent 1" w:uiPriority="46"/>
+    <w:lsdException w:name="List Table 2 Accent 1" w:uiPriority="47"/>
+    <w:lsdException w:name="List Table 3 Accent 1" w:uiPriority="48"/>
+    <w:lsdException w:name="List Table 4 Accent 1" w:uiPriority="49"/>
+    <w:lsdException w:name="List Table 5 Dark Accent 1" w:uiPriority="50"/>
+    <w:lsdException w:name="List Table 6 Colorful Accent 1" w:uiPriority="51"/>
+    <w:lsdException w:name="List Table 7 Colorful Accent 1" w:uiPriority="52"/>
+    <w:lsdException w:name="List Table 1 Light Accent 2" w:uiPriority="46"/>
+    <w:lsdException w:name="List Table 2 Accent 2" w:uiPriority="47"/>
+    <w:lsdException w:name="List Table 3 Accent 2" w:uiPriority="48"/>
+    <w:lsdException w:name="List Table 4 Accent 2" w:uiPriority="49"/>
+    <w:lsdException w:name="List Table 5 Dark Accent 2" w:uiPriority="50"/>
+    <w:lsdException w:name="List Table 6 Colorful Accent 2" w:uiPriority="51"/>
+    <w:lsdException w:name="List Table 7 Colorful Accent 2" w:uiPriority="52"/>
+    <w:lsdException w:name="List Table 1 Light Accent 3" w:uiPriority="46"/>
+    <w:lsdException w:name="List Table 2 Accent 3" w:uiPriority="47"/>
+    <w:lsdException w:name="List Table 3 Accent 3" w:uiPriority="48"/>
+    <w:lsdException w:name="List Table 4 Accent 3" w:uiPriority="49"/>
+    <w:lsdException w:name="List Table 5 Dark Accent 3" w:uiPriority="50"/>
+    <w:lsdException w:name="List Table 6 Colorful Accent 3" w:uiPriority="51"/>
+    <w:lsdException w:name="List Table 7 Colorful Accent 3" w:uiPriority="52"/>
+    <w:lsdException w:name="List Table 1 Light Accent 4" w:uiPriority="46"/>
+    <w:lsdException w:name="List Table 2 Accent 4" w:uiPriority="47"/>
+    <w:lsdException w:name="List Table 3 Accent 4" w:uiPriority="48"/>
+    <w:lsdException w:name="List Table 4 Accent 4" w:uiPriority="49"/>
+    <w:lsdException w:name="List Table 5 Dark Accent 4" w:uiPriority="50"/>
+    <w:lsdException w:name="List Table 6 Colorful Accent 4" w:uiPriority="51"/>
+    <w:lsdException w:name="List Table 7 Colorful Accent 4" w:uiPriority="52"/>
+    <w:lsdException w:name="List Table 1 Light Accent 5" w:uiPriority="46"/>
+    <w:lsdException w:name="List Table 2 Accent 5" w:uiPriority="47"/>
+    <w:lsdException w:name="List Table 3 Accent 5" w:uiPriority="48"/>
+    <w:lsdException w:name="List Table 4 Accent 5" w:uiPriority="49"/>
+    <w:lsdException w:name="List Table 5 Dark Accent 5" w:uiPriority="50"/>
+    <w:lsdException w:name="List Table 6 Colorful Accent 5" w:uiPriority="51"/>
+    <w:lsdException w:name="List Table 7 Colorful Accent 5" w:uiPriority="52"/>
+    <w:lsdException w:name="List Table 1 Light Accent 6" w:uiPriority="46"/>
+    <w:lsdException w:name="List Table 2 Accent 6" w:uiPriority="47"/>
+    <w:lsdException w:name="List Table 3 Accent 6" w:uiPriority="48"/>
+    <w:lsdException w:name="List Table 4 Accent 6" w:uiPriority="49"/>
+    <w:lsdException w:name="List Table 5 Dark Accent 6" w:uiPriority="50"/>
+    <w:lsdException w:name="List Table 6 Colorful Accent 6" w:uiPriority="51"/>
+    <w:lsdException w:name="List Table 7 Colorful Accent 6" w:uiPriority="52"/>
+    <w:lsdException w:name="Mention" w:semiHidden="1" w:unhideWhenUsed="1"/>
+    <w:lsdException w:name="Smart Hyperlink" w:semiHidden="1" w:unhideWhenUsed="1"/>
   </w:latentStyles>
-  <w:style w:type="paragraph" w:default="1" w:styleId="Standard">
+  <w:style w:type="paragraph" w:default="1" w:styleId="Normal">
     <w:name w:val="Normal"/>
     <w:qFormat/>
   </w:style>
-  <w:style w:type="paragraph" w:styleId="berschrift1">
+  <w:style w:type="paragraph" w:styleId="Heading1">
     <w:name w:val="heading 1"/>
-    <w:basedOn w:val="Standard"/>
-    <w:next w:val="Standard"/>
-    <w:link w:val="berschrift1Zchn"/>
+    <w:basedOn w:val="Normal"/>
+    <w:next w:val="Normal"/>
+    <w:link w:val="Heading1Char"/>
     <w:uiPriority w:val="9"/>
     <w:qFormat/>
     <w:rsid w:val="00823A1C"/>
@@ -4598,11 +4689,11 @@
       <w:szCs w:val="28"/>
     </w:rPr>
   </w:style>
-  <w:style w:type="paragraph" w:styleId="berschrift2">
+  <w:style w:type="paragraph" w:styleId="Heading2">
     <w:name w:val="heading 2"/>
-    <w:basedOn w:val="Standard"/>
-    <w:next w:val="Standard"/>
-    <w:link w:val="berschrift2Zchn"/>
+    <w:basedOn w:val="Normal"/>
+    <w:next w:val="Normal"/>
+    <w:link w:val="Heading2Char"/>
     <w:uiPriority w:val="9"/>
     <w:unhideWhenUsed/>
     <w:qFormat/>
@@ -4622,11 +4713,11 @@
       <w:szCs w:val="26"/>
     </w:rPr>
   </w:style>
-  <w:style w:type="paragraph" w:styleId="berschrift3">
+  <w:style w:type="paragraph" w:styleId="Heading3">
     <w:name w:val="heading 3"/>
-    <w:basedOn w:val="Standard"/>
-    <w:next w:val="Standard"/>
-    <w:link w:val="berschrift3Zchn"/>
+    <w:basedOn w:val="Normal"/>
+    <w:next w:val="Normal"/>
+    <w:link w:val="Heading3Char"/>
     <w:uiPriority w:val="9"/>
     <w:unhideWhenUsed/>
     <w:qFormat/>
@@ -4644,11 +4735,11 @@
       <w:color w:val="4F81BD" w:themeColor="accent1"/>
     </w:rPr>
   </w:style>
-  <w:style w:type="paragraph" w:styleId="berschrift4">
+  <w:style w:type="paragraph" w:styleId="Heading4">
     <w:name w:val="heading 4"/>
-    <w:basedOn w:val="Standard"/>
-    <w:next w:val="Standard"/>
-    <w:link w:val="berschrift4Zchn"/>
+    <w:basedOn w:val="Normal"/>
+    <w:next w:val="Normal"/>
+    <w:link w:val="Heading4Char"/>
     <w:uiPriority w:val="9"/>
     <w:unhideWhenUsed/>
     <w:qFormat/>
@@ -4668,13 +4759,13 @@
       <w:color w:val="4F81BD" w:themeColor="accent1"/>
     </w:rPr>
   </w:style>
-  <w:style w:type="character" w:default="1" w:styleId="Absatz-Standardschriftart">
+  <w:style w:type="character" w:default="1" w:styleId="DefaultParagraphFont">
     <w:name w:val="Default Paragraph Font"/>
     <w:uiPriority w:val="1"/>
     <w:semiHidden/>
     <w:unhideWhenUsed/>
   </w:style>
-  <w:style w:type="table" w:default="1" w:styleId="NormaleTabelle">
+  <w:style w:type="table" w:default="1" w:styleId="TableNormal">
     <w:name w:val="Normal Table"/>
     <w:uiPriority w:val="99"/>
     <w:semiHidden/>
@@ -4689,16 +4780,16 @@
       </w:tblCellMar>
     </w:tblPr>
   </w:style>
-  <w:style w:type="numbering" w:default="1" w:styleId="KeineListe">
+  <w:style w:type="numbering" w:default="1" w:styleId="NoList">
     <w:name w:val="No List"/>
     <w:uiPriority w:val="99"/>
     <w:semiHidden/>
     <w:unhideWhenUsed/>
   </w:style>
-  <w:style w:type="character" w:customStyle="1" w:styleId="berschrift1Zchn">
-    <w:name w:val="Überschrift 1 Zchn"/>
-    <w:basedOn w:val="Absatz-Standardschriftart"/>
-    <w:link w:val="berschrift1"/>
+  <w:style w:type="character" w:customStyle="1" w:styleId="Heading1Char">
+    <w:name w:val="Heading 1 Char"/>
+    <w:basedOn w:val="DefaultParagraphFont"/>
+    <w:link w:val="Heading1"/>
     <w:uiPriority w:val="9"/>
     <w:rsid w:val="00823A1C"/>
     <w:rPr>
@@ -4710,10 +4801,10 @@
       <w:szCs w:val="28"/>
     </w:rPr>
   </w:style>
-  <w:style w:type="character" w:customStyle="1" w:styleId="berschrift2Zchn">
-    <w:name w:val="Überschrift 2 Zchn"/>
-    <w:basedOn w:val="Absatz-Standardschriftart"/>
-    <w:link w:val="berschrift2"/>
+  <w:style w:type="character" w:customStyle="1" w:styleId="Heading2Char">
+    <w:name w:val="Heading 2 Char"/>
+    <w:basedOn w:val="DefaultParagraphFont"/>
+    <w:link w:val="Heading2"/>
     <w:uiPriority w:val="9"/>
     <w:rsid w:val="00823A1C"/>
     <w:rPr>
@@ -4725,10 +4816,10 @@
       <w:szCs w:val="26"/>
     </w:rPr>
   </w:style>
-  <w:style w:type="character" w:customStyle="1" w:styleId="berschrift3Zchn">
-    <w:name w:val="Überschrift 3 Zchn"/>
-    <w:basedOn w:val="Absatz-Standardschriftart"/>
-    <w:link w:val="berschrift3"/>
+  <w:style w:type="character" w:customStyle="1" w:styleId="Heading3Char">
+    <w:name w:val="Heading 3 Char"/>
+    <w:basedOn w:val="DefaultParagraphFont"/>
+    <w:link w:val="Heading3"/>
     <w:uiPriority w:val="9"/>
     <w:rsid w:val="00823A1C"/>
     <w:rPr>
@@ -4738,9 +4829,9 @@
       <w:color w:val="4F81BD" w:themeColor="accent1"/>
     </w:rPr>
   </w:style>
-  <w:style w:type="paragraph" w:styleId="Listenabsatz">
+  <w:style w:type="paragraph" w:styleId="ListParagraph">
     <w:name w:val="List Paragraph"/>
-    <w:basedOn w:val="Standard"/>
+    <w:basedOn w:val="Normal"/>
     <w:uiPriority w:val="34"/>
     <w:qFormat/>
     <w:rsid w:val="00B578C8"/>
@@ -4751,12 +4842,12 @@
   </w:style>
   <w:style w:type="character" w:customStyle="1" w:styleId="objectbox">
     <w:name w:val="objectbox"/>
-    <w:basedOn w:val="Absatz-Standardschriftart"/>
+    <w:basedOn w:val="DefaultParagraphFont"/>
     <w:rsid w:val="00EA4920"/>
   </w:style>
   <w:style w:type="character" w:styleId="Hyperlink">
     <w:name w:val="Hyperlink"/>
-    <w:basedOn w:val="Absatz-Standardschriftart"/>
+    <w:basedOn w:val="DefaultParagraphFont"/>
     <w:uiPriority w:val="99"/>
     <w:unhideWhenUsed/>
     <w:rsid w:val="00EA4920"/>
@@ -4765,10 +4856,10 @@
       <w:u w:val="single"/>
     </w:rPr>
   </w:style>
-  <w:style w:type="character" w:customStyle="1" w:styleId="berschrift4Zchn">
-    <w:name w:val="Überschrift 4 Zchn"/>
-    <w:basedOn w:val="Absatz-Standardschriftart"/>
-    <w:link w:val="berschrift4"/>
+  <w:style w:type="character" w:customStyle="1" w:styleId="Heading4Char">
+    <w:name w:val="Heading 4 Char"/>
+    <w:basedOn w:val="DefaultParagraphFont"/>
+    <w:link w:val="Heading4"/>
     <w:uiPriority w:val="9"/>
     <w:rsid w:val="00EA4920"/>
     <w:rPr>
@@ -4780,9 +4871,9 @@
       <w:color w:val="4F81BD" w:themeColor="accent1"/>
     </w:rPr>
   </w:style>
-  <w:style w:type="paragraph" w:styleId="KeinLeerraum">
+  <w:style w:type="paragraph" w:styleId="NoSpacing">
     <w:name w:val="No Spacing"/>
-    <w:link w:val="KeinLeerraumZchn"/>
+    <w:link w:val="NoSpacingChar"/>
     <w:uiPriority w:val="1"/>
     <w:qFormat/>
     <w:rsid w:val="004646C4"/>
@@ -4794,10 +4885,10 @@
       <w:lang w:eastAsia="de-DE"/>
     </w:rPr>
   </w:style>
-  <w:style w:type="character" w:customStyle="1" w:styleId="KeinLeerraumZchn">
-    <w:name w:val="Kein Leerraum Zchn"/>
-    <w:basedOn w:val="Absatz-Standardschriftart"/>
-    <w:link w:val="KeinLeerraum"/>
+  <w:style w:type="character" w:customStyle="1" w:styleId="NoSpacingChar">
+    <w:name w:val="No Spacing Char"/>
+    <w:basedOn w:val="DefaultParagraphFont"/>
+    <w:link w:val="NoSpacing"/>
     <w:uiPriority w:val="1"/>
     <w:rsid w:val="004646C4"/>
     <w:rPr>
@@ -4805,10 +4896,10 @@
       <w:lang w:eastAsia="de-DE"/>
     </w:rPr>
   </w:style>
-  <w:style w:type="paragraph" w:styleId="Sprechblasentext">
+  <w:style w:type="paragraph" w:styleId="BalloonText">
     <w:name w:val="Balloon Text"/>
-    <w:basedOn w:val="Standard"/>
-    <w:link w:val="SprechblasentextZchn"/>
+    <w:basedOn w:val="Normal"/>
+    <w:link w:val="BalloonTextChar"/>
     <w:uiPriority w:val="99"/>
     <w:semiHidden/>
     <w:unhideWhenUsed/>
@@ -4822,10 +4913,10 @@
       <w:szCs w:val="16"/>
     </w:rPr>
   </w:style>
-  <w:style w:type="character" w:customStyle="1" w:styleId="SprechblasentextZchn">
-    <w:name w:val="Sprechblasentext Zchn"/>
-    <w:basedOn w:val="Absatz-Standardschriftart"/>
-    <w:link w:val="Sprechblasentext"/>
+  <w:style w:type="character" w:customStyle="1" w:styleId="BalloonTextChar">
+    <w:name w:val="Balloon Text Char"/>
+    <w:basedOn w:val="DefaultParagraphFont"/>
+    <w:link w:val="BalloonText"/>
     <w:uiPriority w:val="99"/>
     <w:semiHidden/>
     <w:rsid w:val="004646C4"/>
@@ -4835,10 +4926,10 @@
       <w:szCs w:val="16"/>
     </w:rPr>
   </w:style>
-  <w:style w:type="paragraph" w:styleId="Inhaltsverzeichnisberschrift">
+  <w:style w:type="paragraph" w:styleId="TOCHeading">
     <w:name w:val="TOC Heading"/>
-    <w:basedOn w:val="berschrift1"/>
-    <w:next w:val="Standard"/>
+    <w:basedOn w:val="Heading1"/>
+    <w:next w:val="Normal"/>
     <w:uiPriority w:val="39"/>
     <w:semiHidden/>
     <w:unhideWhenUsed/>
@@ -4851,10 +4942,10 @@
       <w:lang w:eastAsia="de-DE"/>
     </w:rPr>
   </w:style>
-  <w:style w:type="paragraph" w:styleId="Verzeichnis1">
+  <w:style w:type="paragraph" w:styleId="TOC1">
     <w:name w:val="toc 1"/>
-    <w:basedOn w:val="Standard"/>
-    <w:next w:val="Standard"/>
+    <w:basedOn w:val="Normal"/>
+    <w:next w:val="Normal"/>
     <w:autoRedefine/>
     <w:uiPriority w:val="39"/>
     <w:unhideWhenUsed/>
@@ -4863,10 +4954,10 @@
       <w:spacing w:after="100"/>
     </w:pPr>
   </w:style>
-  <w:style w:type="paragraph" w:styleId="Verzeichnis2">
+  <w:style w:type="paragraph" w:styleId="TOC2">
     <w:name w:val="toc 2"/>
-    <w:basedOn w:val="Standard"/>
-    <w:next w:val="Standard"/>
+    <w:basedOn w:val="Normal"/>
+    <w:next w:val="Normal"/>
     <w:autoRedefine/>
     <w:uiPriority w:val="39"/>
     <w:unhideWhenUsed/>
@@ -4876,487 +4967,10 @@
       <w:ind w:left="220"/>
     </w:pPr>
   </w:style>
-  <w:style w:type="paragraph" w:styleId="Verzeichnis3">
+  <w:style w:type="paragraph" w:styleId="TOC3">
     <w:name w:val="toc 3"/>
-    <w:basedOn w:val="Standard"/>
-    <w:next w:val="Standard"/>
-    <w:autoRedefine/>
-    <w:uiPriority w:val="39"/>
-    <w:unhideWhenUsed/>
-    <w:rsid w:val="004646C4"/>
-    <w:pPr>
-      <w:spacing w:after="100"/>
-      <w:ind w:left="440"/>
-    </w:pPr>
-  </w:style>
-</w:styles>
-</file>
-
-<file path=word/stylesWithEffects.xml><?xml version="1.0" encoding="utf-8"?>
-<w:styles xmlns:wpc="http://schemas.microsoft.com/office/word/2010/wordprocessingCanvas" xmlns:mc="http://schemas.openxmlformats.org/markup-compatibility/2006" xmlns:o="urn:schemas-microsoft-com:office:office" xmlns:r="http://schemas.openxmlformats.org/officeDocument/2006/relationships" xmlns:m="http://schemas.openxmlformats.org/officeDocument/2006/math" xmlns:v="urn:schemas-microsoft-com:vml" xmlns:wp14="http://schemas.microsoft.com/office/word/2010/wordprocessingDrawing" xmlns:wp="http://schemas.openxmlformats.org/drawingml/2006/wordprocessingDrawing" xmlns:w10="urn:schemas-microsoft-com:office:word" xmlns:w="http://schemas.openxmlformats.org/wordprocessingml/2006/main" xmlns:w14="http://schemas.microsoft.com/office/word/2010/wordml" xmlns:wpg="http://schemas.microsoft.com/office/word/2010/wordprocessingGroup" xmlns:wpi="http://schemas.microsoft.com/office/word/2010/wordprocessingInk" xmlns:wne="http://schemas.microsoft.com/office/word/2006/wordml" xmlns:wps="http://schemas.microsoft.com/office/word/2010/wordprocessingShape" mc:Ignorable="w14 wp14">
-  <w:docDefaults>
-    <w:rPrDefault>
-      <w:rPr>
-        <w:rFonts w:asciiTheme="minorHAnsi" w:eastAsiaTheme="minorHAnsi" w:hAnsiTheme="minorHAnsi" w:cstheme="minorBidi"/>
-        <w:sz w:val="22"/>
-        <w:szCs w:val="22"/>
-        <w:lang w:val="de-DE" w:eastAsia="en-US" w:bidi="ar-SA"/>
-      </w:rPr>
-    </w:rPrDefault>
-    <w:pPrDefault>
-      <w:pPr>
-        <w:spacing w:after="200" w:line="276" w:lineRule="auto"/>
-      </w:pPr>
-    </w:pPrDefault>
-  </w:docDefaults>
-  <w:latentStyles w:defLockedState="0" w:defUIPriority="99" w:defSemiHidden="1" w:defUnhideWhenUsed="1" w:defQFormat="0" w:count="267">
-    <w:lsdException w:name="Normal" w:semiHidden="0" w:uiPriority="0" w:unhideWhenUsed="0" w:qFormat="1"/>
-    <w:lsdException w:name="heading 1" w:semiHidden="0" w:uiPriority="9" w:unhideWhenUsed="0" w:qFormat="1"/>
-    <w:lsdException w:name="heading 2" w:uiPriority="9" w:qFormat="1"/>
-    <w:lsdException w:name="heading 3" w:uiPriority="9" w:qFormat="1"/>
-    <w:lsdException w:name="heading 4" w:uiPriority="9" w:qFormat="1"/>
-    <w:lsdException w:name="heading 5" w:uiPriority="9" w:qFormat="1"/>
-    <w:lsdException w:name="heading 6" w:uiPriority="9" w:qFormat="1"/>
-    <w:lsdException w:name="heading 7" w:uiPriority="9" w:qFormat="1"/>
-    <w:lsdException w:name="heading 8" w:uiPriority="9" w:qFormat="1"/>
-    <w:lsdException w:name="heading 9" w:uiPriority="9" w:qFormat="1"/>
-    <w:lsdException w:name="toc 1" w:uiPriority="39"/>
-    <w:lsdException w:name="toc 2" w:uiPriority="39"/>
-    <w:lsdException w:name="toc 3" w:uiPriority="39"/>
-    <w:lsdException w:name="toc 4" w:uiPriority="39"/>
-    <w:lsdException w:name="toc 5" w:uiPriority="39"/>
-    <w:lsdException w:name="toc 6" w:uiPriority="39"/>
-    <w:lsdException w:name="toc 7" w:uiPriority="39"/>
-    <w:lsdException w:name="toc 8" w:uiPriority="39"/>
-    <w:lsdException w:name="toc 9" w:uiPriority="39"/>
-    <w:lsdException w:name="caption" w:uiPriority="35" w:qFormat="1"/>
-    <w:lsdException w:name="Title" w:semiHidden="0" w:uiPriority="10" w:unhideWhenUsed="0" w:qFormat="1"/>
-    <w:lsdException w:name="Default Paragraph Font" w:uiPriority="1"/>
-    <w:lsdException w:name="Subtitle" w:semiHidden="0" w:uiPriority="11" w:unhideWhenUsed="0" w:qFormat="1"/>
-    <w:lsdException w:name="Strong" w:semiHidden="0" w:uiPriority="22" w:unhideWhenUsed="0" w:qFormat="1"/>
-    <w:lsdException w:name="Emphasis" w:semiHidden="0" w:uiPriority="20" w:unhideWhenUsed="0" w:qFormat="1"/>
-    <w:lsdException w:name="Table Grid" w:semiHidden="0" w:uiPriority="59" w:unhideWhenUsed="0"/>
-    <w:lsdException w:name="Placeholder Text" w:unhideWhenUsed="0"/>
-    <w:lsdException w:name="No Spacing" w:semiHidden="0" w:uiPriority="1" w:unhideWhenUsed="0" w:qFormat="1"/>
-    <w:lsdException w:name="Light Shading" w:semiHidden="0" w:uiPriority="60" w:unhideWhenUsed="0"/>
-    <w:lsdException w:name="Light List" w:semiHidden="0" w:uiPriority="61" w:unhideWhenUsed="0"/>
-    <w:lsdException w:name="Light Grid" w:semiHidden="0" w:uiPriority="62" w:unhideWhenUsed="0"/>
-    <w:lsdException w:name="Medium Shading 1" w:semiHidden="0" w:uiPriority="63" w:unhideWhenUsed="0"/>
-    <w:lsdException w:name="Medium Shading 2" w:semiHidden="0" w:uiPriority="64" w:unhideWhenUsed="0"/>
-    <w:lsdException w:name="Medium List 1" w:semiHidden="0" w:uiPriority="65" w:unhideWhenUsed="0"/>
-    <w:lsdException w:name="Medium List 2" w:semiHidden="0" w:uiPriority="66" w:unhideWhenUsed="0"/>
-    <w:lsdException w:name="Medium Grid 1" w:semiHidden="0" w:uiPriority="67" w:unhideWhenUsed="0"/>
-    <w:lsdException w:name="Medium Grid 2" w:semiHidden="0" w:uiPriority="68" w:unhideWhenUsed="0"/>
-    <w:lsdException w:name="Medium Grid 3" w:semiHidden="0" w:uiPriority="69" w:unhideWhenUsed="0"/>
-    <w:lsdException w:name="Dark List" w:semiHidden="0" w:uiPriority="70" w:unhideWhenUsed="0"/>
-    <w:lsdException w:name="Colorful Shading" w:semiHidden="0" w:uiPriority="71" w:unhideWhenUsed="0"/>
-    <w:lsdException w:name="Colorful List" w:semiHidden="0" w:uiPriority="72" w:unhideWhenUsed="0"/>
-    <w:lsdException w:name="Colorful Grid" w:semiHidden="0" w:uiPriority="73" w:unhideWhenUsed="0"/>
-    <w:lsdException w:name="Light Shading Accent 1" w:semiHidden="0" w:uiPriority="60" w:unhideWhenUsed="0"/>
-    <w:lsdException w:name="Light List Accent 1" w:semiHidden="0" w:uiPriority="61" w:unhideWhenUsed="0"/>
-    <w:lsdException w:name="Light Grid Accent 1" w:semiHidden="0" w:uiPriority="62" w:unhideWhenUsed="0"/>
-    <w:lsdException w:name="Medium Shading 1 Accent 1" w:semiHidden="0" w:uiPriority="63" w:unhideWhenUsed="0"/>
-    <w:lsdException w:name="Medium Shading 2 Accent 1" w:semiHidden="0" w:uiPriority="64" w:unhideWhenUsed="0"/>
-    <w:lsdException w:name="Medium List 1 Accent 1" w:semiHidden="0" w:uiPriority="65" w:unhideWhenUsed="0"/>
-    <w:lsdException w:name="Revision" w:unhideWhenUsed="0"/>
-    <w:lsdException w:name="List Paragraph" w:semiHidden="0" w:uiPriority="34" w:unhideWhenUsed="0" w:qFormat="1"/>
-    <w:lsdException w:name="Quote" w:semiHidden="0" w:uiPriority="29" w:unhideWhenUsed="0" w:qFormat="1"/>
-    <w:lsdException w:name="Intense Quote" w:semiHidden="0" w:uiPriority="30" w:unhideWhenUsed="0" w:qFormat="1"/>
-    <w:lsdException w:name="Medium List 2 Accent 1" w:semiHidden="0" w:uiPriority="66" w:unhideWhenUsed="0"/>
-    <w:lsdException w:name="Medium Grid 1 Accent 1" w:semiHidden="0" w:uiPriority="67" w:unhideWhenUsed="0"/>
-    <w:lsdException w:name="Medium Grid 2 Accent 1" w:semiHidden="0" w:uiPriority="68" w:unhideWhenUsed="0"/>
-    <w:lsdException w:name="Medium Grid 3 Accent 1" w:semiHidden="0" w:uiPriority="69" w:unhideWhenUsed="0"/>
-    <w:lsdException w:name="Dark List Accent 1" w:semiHidden="0" w:uiPriority="70" w:unhideWhenUsed="0"/>
-    <w:lsdException w:name="Colorful Shading Accent 1" w:semiHidden="0" w:uiPriority="71" w:unhideWhenUsed="0"/>
-    <w:lsdException w:name="Colorful List Accent 1" w:semiHidden="0" w:uiPriority="72" w:unhideWhenUsed="0"/>
-    <w:lsdException w:name="Colorful Grid Accent 1" w:semiHidden="0" w:uiPriority="73" w:unhideWhenUsed="0"/>
-    <w:lsdException w:name="Light Shading Accent 2" w:semiHidden="0" w:uiPriority="60" w:unhideWhenUsed="0"/>
-    <w:lsdException w:name="Light List Accent 2" w:semiHidden="0" w:uiPriority="61" w:unhideWhenUsed="0"/>
-    <w:lsdException w:name="Light Grid Accent 2" w:semiHidden="0" w:uiPriority="62" w:unhideWhenUsed="0"/>
-    <w:lsdException w:name="Medium Shading 1 Accent 2" w:semiHidden="0" w:uiPriority="63" w:unhideWhenUsed="0"/>
-    <w:lsdException w:name="Medium Shading 2 Accent 2" w:semiHidden="0" w:uiPriority="64" w:unhideWhenUsed="0"/>
-    <w:lsdException w:name="Medium List 1 Accent 2" w:semiHidden="0" w:uiPriority="65" w:unhideWhenUsed="0"/>
-    <w:lsdException w:name="Medium List 2 Accent 2" w:semiHidden="0" w:uiPriority="66" w:unhideWhenUsed="0"/>
-    <w:lsdException w:name="Medium Grid 1 Accent 2" w:semiHidden="0" w:uiPriority="67" w:unhideWhenUsed="0"/>
-    <w:lsdException w:name="Medium Grid 2 Accent 2" w:semiHidden="0" w:uiPriority="68" w:unhideWhenUsed="0"/>
-    <w:lsdException w:name="Medium Grid 3 Accent 2" w:semiHidden="0" w:uiPriority="69" w:unhideWhenUsed="0"/>
-    <w:lsdException w:name="Dark List Accent 2" w:semiHidden="0" w:uiPriority="70" w:unhideWhenUsed="0"/>
-    <w:lsdException w:name="Colorful Shading Accent 2" w:semiHidden="0" w:uiPriority="71" w:unhideWhenUsed="0"/>
-    <w:lsdException w:name="Colorful List Accent 2" w:semiHidden="0" w:uiPriority="72" w:unhideWhenUsed="0"/>
-    <w:lsdException w:name="Colorful Grid Accent 2" w:semiHidden="0" w:uiPriority="73" w:unhideWhenUsed="0"/>
-    <w:lsdException w:name="Light Shading Accent 3" w:semiHidden="0" w:uiPriority="60" w:unhideWhenUsed="0"/>
-    <w:lsdException w:name="Light List Accent 3" w:semiHidden="0" w:uiPriority="61" w:unhideWhenUsed="0"/>
-    <w:lsdException w:name="Light Grid Accent 3" w:semiHidden="0" w:uiPriority="62" w:unhideWhenUsed="0"/>
-    <w:lsdException w:name="Medium Shading 1 Accent 3" w:semiHidden="0" w:uiPriority="63" w:unhideWhenUsed="0"/>
-    <w:lsdException w:name="Medium Shading 2 Accent 3" w:semiHidden="0" w:uiPriority="64" w:unhideWhenUsed="0"/>
-    <w:lsdException w:name="Medium List 1 Accent 3" w:semiHidden="0" w:uiPriority="65" w:unhideWhenUsed="0"/>
-    <w:lsdException w:name="Medium List 2 Accent 3" w:semiHidden="0" w:uiPriority="66" w:unhideWhenUsed="0"/>
-    <w:lsdException w:name="Medium Grid 1 Accent 3" w:semiHidden="0" w:uiPriority="67" w:unhideWhenUsed="0"/>
-    <w:lsdException w:name="Medium Grid 2 Accent 3" w:semiHidden="0" w:uiPriority="68" w:unhideWhenUsed="0"/>
-    <w:lsdException w:name="Medium Grid 3 Accent 3" w:semiHidden="0" w:uiPriority="69" w:unhideWhenUsed="0"/>
-    <w:lsdException w:name="Dark List Accent 3" w:semiHidden="0" w:uiPriority="70" w:unhideWhenUsed="0"/>
-    <w:lsdException w:name="Colorful Shading Accent 3" w:semiHidden="0" w:uiPriority="71" w:unhideWhenUsed="0"/>
-    <w:lsdException w:name="Colorful List Accent 3" w:semiHidden="0" w:uiPriority="72" w:unhideWhenUsed="0"/>
-    <w:lsdException w:name="Colorful Grid Accent 3" w:semiHidden="0" w:uiPriority="73" w:unhideWhenUsed="0"/>
-    <w:lsdException w:name="Light Shading Accent 4" w:semiHidden="0" w:uiPriority="60" w:unhideWhenUsed="0"/>
-    <w:lsdException w:name="Light List Accent 4" w:semiHidden="0" w:uiPriority="61" w:unhideWhenUsed="0"/>
-    <w:lsdException w:name="Light Grid Accent 4" w:semiHidden="0" w:uiPriority="62" w:unhideWhenUsed="0"/>
-    <w:lsdException w:name="Medium Shading 1 Accent 4" w:semiHidden="0" w:uiPriority="63" w:unhideWhenUsed="0"/>
-    <w:lsdException w:name="Medium Shading 2 Accent 4" w:semiHidden="0" w:uiPriority="64" w:unhideWhenUsed="0"/>
-    <w:lsdException w:name="Medium List 1 Accent 4" w:semiHidden="0" w:uiPriority="65" w:unhideWhenUsed="0"/>
-    <w:lsdException w:name="Medium List 2 Accent 4" w:semiHidden="0" w:uiPriority="66" w:unhideWhenUsed="0"/>
-    <w:lsdException w:name="Medium Grid 1 Accent 4" w:semiHidden="0" w:uiPriority="67" w:unhideWhenUsed="0"/>
-    <w:lsdException w:name="Medium Grid 2 Accent 4" w:semiHidden="0" w:uiPriority="68" w:unhideWhenUsed="0"/>
-    <w:lsdException w:name="Medium Grid 3 Accent 4" w:semiHidden="0" w:uiPriority="69" w:unhideWhenUsed="0"/>
-    <w:lsdException w:name="Dark List Accent 4" w:semiHidden="0" w:uiPriority="70" w:unhideWhenUsed="0"/>
-    <w:lsdException w:name="Colorful Shading Accent 4" w:semiHidden="0" w:uiPriority="71" w:unhideWhenUsed="0"/>
-    <w:lsdException w:name="Colorful List Accent 4" w:semiHidden="0" w:uiPriority="72" w:unhideWhenUsed="0"/>
-    <w:lsdException w:name="Colorful Grid Accent 4" w:semiHidden="0" w:uiPriority="73" w:unhideWhenUsed="0"/>
-    <w:lsdException w:name="Light Shading Accent 5" w:semiHidden="0" w:uiPriority="60" w:unhideWhenUsed="0"/>
-    <w:lsdException w:name="Light List Accent 5" w:semiHidden="0" w:uiPriority="61" w:unhideWhenUsed="0"/>
-    <w:lsdException w:name="Light Grid Accent 5" w:semiHidden="0" w:uiPriority="62" w:unhideWhenUsed="0"/>
-    <w:lsdException w:name="Medium Shading 1 Accent 5" w:semiHidden="0" w:uiPriority="63" w:unhideWhenUsed="0"/>
-    <w:lsdException w:name="Medium Shading 2 Accent 5" w:semiHidden="0" w:uiPriority="64" w:unhideWhenUsed="0"/>
-    <w:lsdException w:name="Medium List 1 Accent 5" w:semiHidden="0" w:uiPriority="65" w:unhideWhenUsed="0"/>
-    <w:lsdException w:name="Medium List 2 Accent 5" w:semiHidden="0" w:uiPriority="66" w:unhideWhenUsed="0"/>
-    <w:lsdException w:name="Medium Grid 1 Accent 5" w:semiHidden="0" w:uiPriority="67" w:unhideWhenUsed="0"/>
-    <w:lsdException w:name="Medium Grid 2 Accent 5" w:semiHidden="0" w:uiPriority="68" w:unhideWhenUsed="0"/>
-    <w:lsdException w:name="Medium Grid 3 Accent 5" w:semiHidden="0" w:uiPriority="69" w:unhideWhenUsed="0"/>
-    <w:lsdException w:name="Dark List Accent 5" w:semiHidden="0" w:uiPriority="70" w:unhideWhenUsed="0"/>
-    <w:lsdException w:name="Colorful Shading Accent 5" w:semiHidden="0" w:uiPriority="71" w:unhideWhenUsed="0"/>
-    <w:lsdException w:name="Colorful List Accent 5" w:semiHidden="0" w:uiPriority="72" w:unhideWhenUsed="0"/>
-    <w:lsdException w:name="Colorful Grid Accent 5" w:semiHidden="0" w:uiPriority="73" w:unhideWhenUsed="0"/>
-    <w:lsdException w:name="Light Shading Accent 6" w:semiHidden="0" w:uiPriority="60" w:unhideWhenUsed="0"/>
-    <w:lsdException w:name="Light List Accent 6" w:semiHidden="0" w:uiPriority="61" w:unhideWhenUsed="0"/>
-    <w:lsdException w:name="Light Grid Accent 6" w:semiHidden="0" w:uiPriority="62" w:unhideWhenUsed="0"/>
-    <w:lsdException w:name="Medium Shading 1 Accent 6" w:semiHidden="0" w:uiPriority="63" w:unhideWhenUsed="0"/>
-    <w:lsdException w:name="Medium Shading 2 Accent 6" w:semiHidden="0" w:uiPriority="64" w:unhideWhenUsed="0"/>
-    <w:lsdException w:name="Medium List 1 Accent 6" w:semiHidden="0" w:uiPriority="65" w:unhideWhenUsed="0"/>
-    <w:lsdException w:name="Medium List 2 Accent 6" w:semiHidden="0" w:uiPriority="66" w:unhideWhenUsed="0"/>
-    <w:lsdException w:name="Medium Grid 1 Accent 6" w:semiHidden="0" w:uiPriority="67" w:unhideWhenUsed="0"/>
-    <w:lsdException w:name="Medium Grid 2 Accent 6" w:semiHidden="0" w:uiPriority="68" w:unhideWhenUsed="0"/>
-    <w:lsdException w:name="Medium Grid 3 Accent 6" w:semiHidden="0" w:uiPriority="69" w:unhideWhenUsed="0"/>
-    <w:lsdException w:name="Dark List Accent 6" w:semiHidden="0" w:uiPriority="70" w:unhideWhenUsed="0"/>
-    <w:lsdException w:name="Colorful Shading Accent 6" w:semiHidden="0" w:uiPriority="71" w:unhideWhenUsed="0"/>
-    <w:lsdException w:name="Colorful List Accent 6" w:semiHidden="0" w:uiPriority="72" w:unhideWhenUsed="0"/>
-    <w:lsdException w:name="Colorful Grid Accent 6" w:semiHidden="0" w:uiPriority="73" w:unhideWhenUsed="0"/>
-    <w:lsdException w:name="Subtle Emphasis" w:semiHidden="0" w:uiPriority="19" w:unhideWhenUsed="0" w:qFormat="1"/>
-    <w:lsdException w:name="Intense Emphasis" w:semiHidden="0" w:uiPriority="21" w:unhideWhenUsed="0" w:qFormat="1"/>
-    <w:lsdException w:name="Subtle Reference" w:semiHidden="0" w:uiPriority="31" w:unhideWhenUsed="0" w:qFormat="1"/>
-    <w:lsdException w:name="Intense Reference" w:semiHidden="0" w:uiPriority="32" w:unhideWhenUsed="0" w:qFormat="1"/>
-    <w:lsdException w:name="Book Title" w:semiHidden="0" w:uiPriority="33" w:unhideWhenUsed="0" w:qFormat="1"/>
-    <w:lsdException w:name="Bibliography" w:uiPriority="37"/>
-    <w:lsdException w:name="TOC Heading" w:uiPriority="39" w:qFormat="1"/>
-  </w:latentStyles>
-  <w:style w:type="paragraph" w:default="1" w:styleId="Standard">
-    <w:name w:val="Normal"/>
-    <w:qFormat/>
-  </w:style>
-  <w:style w:type="paragraph" w:styleId="berschrift1">
-    <w:name w:val="heading 1"/>
-    <w:basedOn w:val="Standard"/>
-    <w:next w:val="Standard"/>
-    <w:link w:val="berschrift1Zchn"/>
-    <w:uiPriority w:val="9"/>
-    <w:qFormat/>
-    <w:rsid w:val="00823A1C"/>
-    <w:pPr>
-      <w:keepNext/>
-      <w:keepLines/>
-      <w:spacing w:before="480" w:after="0"/>
-      <w:outlineLvl w:val="0"/>
-    </w:pPr>
-    <w:rPr>
-      <w:rFonts w:asciiTheme="majorHAnsi" w:eastAsiaTheme="majorEastAsia" w:hAnsiTheme="majorHAnsi" w:cstheme="majorBidi"/>
-      <w:b/>
-      <w:bCs/>
-      <w:color w:val="365F91" w:themeColor="accent1" w:themeShade="BF"/>
-      <w:sz w:val="28"/>
-      <w:szCs w:val="28"/>
-    </w:rPr>
-  </w:style>
-  <w:style w:type="paragraph" w:styleId="berschrift2">
-    <w:name w:val="heading 2"/>
-    <w:basedOn w:val="Standard"/>
-    <w:next w:val="Standard"/>
-    <w:link w:val="berschrift2Zchn"/>
-    <w:uiPriority w:val="9"/>
-    <w:unhideWhenUsed/>
-    <w:qFormat/>
-    <w:rsid w:val="00823A1C"/>
-    <w:pPr>
-      <w:keepNext/>
-      <w:keepLines/>
-      <w:spacing w:before="200" w:after="0"/>
-      <w:outlineLvl w:val="1"/>
-    </w:pPr>
-    <w:rPr>
-      <w:rFonts w:asciiTheme="majorHAnsi" w:eastAsiaTheme="majorEastAsia" w:hAnsiTheme="majorHAnsi" w:cstheme="majorBidi"/>
-      <w:b/>
-      <w:bCs/>
-      <w:color w:val="4F81BD" w:themeColor="accent1"/>
-      <w:sz w:val="26"/>
-      <w:szCs w:val="26"/>
-    </w:rPr>
-  </w:style>
-  <w:style w:type="paragraph" w:styleId="berschrift3">
-    <w:name w:val="heading 3"/>
-    <w:basedOn w:val="Standard"/>
-    <w:next w:val="Standard"/>
-    <w:link w:val="berschrift3Zchn"/>
-    <w:uiPriority w:val="9"/>
-    <w:unhideWhenUsed/>
-    <w:qFormat/>
-    <w:rsid w:val="00823A1C"/>
-    <w:pPr>
-      <w:keepNext/>
-      <w:keepLines/>
-      <w:spacing w:before="200" w:after="0"/>
-      <w:outlineLvl w:val="2"/>
-    </w:pPr>
-    <w:rPr>
-      <w:rFonts w:asciiTheme="majorHAnsi" w:eastAsiaTheme="majorEastAsia" w:hAnsiTheme="majorHAnsi" w:cstheme="majorBidi"/>
-      <w:b/>
-      <w:bCs/>
-      <w:color w:val="4F81BD" w:themeColor="accent1"/>
-    </w:rPr>
-  </w:style>
-  <w:style w:type="paragraph" w:styleId="berschrift4">
-    <w:name w:val="heading 4"/>
-    <w:basedOn w:val="Standard"/>
-    <w:next w:val="Standard"/>
-    <w:link w:val="berschrift4Zchn"/>
-    <w:uiPriority w:val="9"/>
-    <w:unhideWhenUsed/>
-    <w:qFormat/>
-    <w:rsid w:val="00EA4920"/>
-    <w:pPr>
-      <w:keepNext/>
-      <w:keepLines/>
-      <w:spacing w:before="200" w:after="0"/>
-      <w:outlineLvl w:val="3"/>
-    </w:pPr>
-    <w:rPr>
-      <w:rFonts w:asciiTheme="majorHAnsi" w:eastAsiaTheme="majorEastAsia" w:hAnsiTheme="majorHAnsi" w:cstheme="majorBidi"/>
-      <w:b/>
-      <w:bCs/>
-      <w:i/>
-      <w:iCs/>
-      <w:color w:val="4F81BD" w:themeColor="accent1"/>
-    </w:rPr>
-  </w:style>
-  <w:style w:type="character" w:default="1" w:styleId="Absatz-Standardschriftart">
-    <w:name w:val="Default Paragraph Font"/>
-    <w:uiPriority w:val="1"/>
-    <w:semiHidden/>
-    <w:unhideWhenUsed/>
-  </w:style>
-  <w:style w:type="table" w:default="1" w:styleId="NormaleTabelle">
-    <w:name w:val="Normal Table"/>
-    <w:uiPriority w:val="99"/>
-    <w:semiHidden/>
-    <w:unhideWhenUsed/>
-    <w:tblPr>
-      <w:tblInd w:w="0" w:type="dxa"/>
-      <w:tblCellMar>
-        <w:top w:w="0" w:type="dxa"/>
-        <w:left w:w="108" w:type="dxa"/>
-        <w:bottom w:w="0" w:type="dxa"/>
-        <w:right w:w="108" w:type="dxa"/>
-      </w:tblCellMar>
-    </w:tblPr>
-  </w:style>
-  <w:style w:type="numbering" w:default="1" w:styleId="KeineListe">
-    <w:name w:val="No List"/>
-    <w:uiPriority w:val="99"/>
-    <w:semiHidden/>
-    <w:unhideWhenUsed/>
-  </w:style>
-  <w:style w:type="character" w:customStyle="1" w:styleId="berschrift1Zchn">
-    <w:name w:val="Überschrift 1 Zchn"/>
-    <w:basedOn w:val="Absatz-Standardschriftart"/>
-    <w:link w:val="berschrift1"/>
-    <w:uiPriority w:val="9"/>
-    <w:rsid w:val="00823A1C"/>
-    <w:rPr>
-      <w:rFonts w:asciiTheme="majorHAnsi" w:eastAsiaTheme="majorEastAsia" w:hAnsiTheme="majorHAnsi" w:cstheme="majorBidi"/>
-      <w:b/>
-      <w:bCs/>
-      <w:color w:val="365F91" w:themeColor="accent1" w:themeShade="BF"/>
-      <w:sz w:val="28"/>
-      <w:szCs w:val="28"/>
-    </w:rPr>
-  </w:style>
-  <w:style w:type="character" w:customStyle="1" w:styleId="berschrift2Zchn">
-    <w:name w:val="Überschrift 2 Zchn"/>
-    <w:basedOn w:val="Absatz-Standardschriftart"/>
-    <w:link w:val="berschrift2"/>
-    <w:uiPriority w:val="9"/>
-    <w:rsid w:val="00823A1C"/>
-    <w:rPr>
-      <w:rFonts w:asciiTheme="majorHAnsi" w:eastAsiaTheme="majorEastAsia" w:hAnsiTheme="majorHAnsi" w:cstheme="majorBidi"/>
-      <w:b/>
-      <w:bCs/>
-      <w:color w:val="4F81BD" w:themeColor="accent1"/>
-      <w:sz w:val="26"/>
-      <w:szCs w:val="26"/>
-    </w:rPr>
-  </w:style>
-  <w:style w:type="character" w:customStyle="1" w:styleId="berschrift3Zchn">
-    <w:name w:val="Überschrift 3 Zchn"/>
-    <w:basedOn w:val="Absatz-Standardschriftart"/>
-    <w:link w:val="berschrift3"/>
-    <w:uiPriority w:val="9"/>
-    <w:rsid w:val="00823A1C"/>
-    <w:rPr>
-      <w:rFonts w:asciiTheme="majorHAnsi" w:eastAsiaTheme="majorEastAsia" w:hAnsiTheme="majorHAnsi" w:cstheme="majorBidi"/>
-      <w:b/>
-      <w:bCs/>
-      <w:color w:val="4F81BD" w:themeColor="accent1"/>
-    </w:rPr>
-  </w:style>
-  <w:style w:type="paragraph" w:styleId="Listenabsatz">
-    <w:name w:val="List Paragraph"/>
-    <w:basedOn w:val="Standard"/>
-    <w:uiPriority w:val="34"/>
-    <w:qFormat/>
-    <w:rsid w:val="00B578C8"/>
-    <w:pPr>
-      <w:ind w:left="720"/>
-      <w:contextualSpacing/>
-    </w:pPr>
-  </w:style>
-  <w:style w:type="character" w:customStyle="1" w:styleId="objectbox">
-    <w:name w:val="objectbox"/>
-    <w:basedOn w:val="Absatz-Standardschriftart"/>
-    <w:rsid w:val="00EA4920"/>
-  </w:style>
-  <w:style w:type="character" w:styleId="Hyperlink">
-    <w:name w:val="Hyperlink"/>
-    <w:basedOn w:val="Absatz-Standardschriftart"/>
-    <w:uiPriority w:val="99"/>
-    <w:unhideWhenUsed/>
-    <w:rsid w:val="00EA4920"/>
-    <w:rPr>
-      <w:color w:val="0000FF" w:themeColor="hyperlink"/>
-      <w:u w:val="single"/>
-    </w:rPr>
-  </w:style>
-  <w:style w:type="character" w:customStyle="1" w:styleId="berschrift4Zchn">
-    <w:name w:val="Überschrift 4 Zchn"/>
-    <w:basedOn w:val="Absatz-Standardschriftart"/>
-    <w:link w:val="berschrift4"/>
-    <w:uiPriority w:val="9"/>
-    <w:rsid w:val="00EA4920"/>
-    <w:rPr>
-      <w:rFonts w:asciiTheme="majorHAnsi" w:eastAsiaTheme="majorEastAsia" w:hAnsiTheme="majorHAnsi" w:cstheme="majorBidi"/>
-      <w:b/>
-      <w:bCs/>
-      <w:i/>
-      <w:iCs/>
-      <w:color w:val="4F81BD" w:themeColor="accent1"/>
-    </w:rPr>
-  </w:style>
-  <w:style w:type="paragraph" w:styleId="KeinLeerraum">
-    <w:name w:val="No Spacing"/>
-    <w:link w:val="KeinLeerraumZchn"/>
-    <w:uiPriority w:val="1"/>
-    <w:qFormat/>
-    <w:rsid w:val="004646C4"/>
-    <w:pPr>
-      <w:spacing w:after="0" w:line="240" w:lineRule="auto"/>
-    </w:pPr>
-    <w:rPr>
-      <w:rFonts w:eastAsiaTheme="minorEastAsia"/>
-      <w:lang w:eastAsia="de-DE"/>
-    </w:rPr>
-  </w:style>
-  <w:style w:type="character" w:customStyle="1" w:styleId="KeinLeerraumZchn">
-    <w:name w:val="Kein Leerraum Zchn"/>
-    <w:basedOn w:val="Absatz-Standardschriftart"/>
-    <w:link w:val="KeinLeerraum"/>
-    <w:uiPriority w:val="1"/>
-    <w:rsid w:val="004646C4"/>
-    <w:rPr>
-      <w:rFonts w:eastAsiaTheme="minorEastAsia"/>
-      <w:lang w:eastAsia="de-DE"/>
-    </w:rPr>
-  </w:style>
-  <w:style w:type="paragraph" w:styleId="Sprechblasentext">
-    <w:name w:val="Balloon Text"/>
-    <w:basedOn w:val="Standard"/>
-    <w:link w:val="SprechblasentextZchn"/>
-    <w:uiPriority w:val="99"/>
-    <w:semiHidden/>
-    <w:unhideWhenUsed/>
-    <w:rsid w:val="004646C4"/>
-    <w:pPr>
-      <w:spacing w:after="0" w:line="240" w:lineRule="auto"/>
-    </w:pPr>
-    <w:rPr>
-      <w:rFonts w:ascii="Tahoma" w:hAnsi="Tahoma" w:cs="Tahoma"/>
-      <w:sz w:val="16"/>
-      <w:szCs w:val="16"/>
-    </w:rPr>
-  </w:style>
-  <w:style w:type="character" w:customStyle="1" w:styleId="SprechblasentextZchn">
-    <w:name w:val="Sprechblasentext Zchn"/>
-    <w:basedOn w:val="Absatz-Standardschriftart"/>
-    <w:link w:val="Sprechblasentext"/>
-    <w:uiPriority w:val="99"/>
-    <w:semiHidden/>
-    <w:rsid w:val="004646C4"/>
-    <w:rPr>
-      <w:rFonts w:ascii="Tahoma" w:hAnsi="Tahoma" w:cs="Tahoma"/>
-      <w:sz w:val="16"/>
-      <w:szCs w:val="16"/>
-    </w:rPr>
-  </w:style>
-  <w:style w:type="paragraph" w:styleId="Inhaltsverzeichnisberschrift">
-    <w:name w:val="TOC Heading"/>
-    <w:basedOn w:val="berschrift1"/>
-    <w:next w:val="Standard"/>
-    <w:uiPriority w:val="39"/>
-    <w:semiHidden/>
-    <w:unhideWhenUsed/>
-    <w:qFormat/>
-    <w:rsid w:val="004646C4"/>
-    <w:pPr>
-      <w:outlineLvl w:val="9"/>
-    </w:pPr>
-    <w:rPr>
-      <w:lang w:eastAsia="de-DE"/>
-    </w:rPr>
-  </w:style>
-  <w:style w:type="paragraph" w:styleId="Verzeichnis1">
-    <w:name w:val="toc 1"/>
-    <w:basedOn w:val="Standard"/>
-    <w:next w:val="Standard"/>
-    <w:autoRedefine/>
-    <w:uiPriority w:val="39"/>
-    <w:unhideWhenUsed/>
-    <w:rsid w:val="004646C4"/>
-    <w:pPr>
-      <w:spacing w:after="100"/>
-    </w:pPr>
-  </w:style>
-  <w:style w:type="paragraph" w:styleId="Verzeichnis2">
-    <w:name w:val="toc 2"/>
-    <w:basedOn w:val="Standard"/>
-    <w:next w:val="Standard"/>
-    <w:autoRedefine/>
-    <w:uiPriority w:val="39"/>
-    <w:unhideWhenUsed/>
-    <w:rsid w:val="004646C4"/>
-    <w:pPr>
-      <w:spacing w:after="100"/>
-      <w:ind w:left="220"/>
-    </w:pPr>
-  </w:style>
-  <w:style w:type="paragraph" w:styleId="Verzeichnis3">
-    <w:name w:val="toc 3"/>
-    <w:basedOn w:val="Standard"/>
-    <w:next w:val="Standard"/>
+    <w:basedOn w:val="Normal"/>
+    <w:next w:val="Normal"/>
     <w:autoRedefine/>
     <w:uiPriority w:val="39"/>
     <w:unhideWhenUsed/>
@@ -5370,7 +4984,7 @@
 </file>
 
 <file path=word/glossary/document.xml><?xml version="1.0" encoding="utf-8"?>
-<w:glossaryDocument xmlns:wpc="http://schemas.microsoft.com/office/word/2010/wordprocessingCanvas" xmlns:mc="http://schemas.openxmlformats.org/markup-compatibility/2006" xmlns:o="urn:schemas-microsoft-com:office:office" xmlns:r="http://schemas.openxmlformats.org/officeDocument/2006/relationships" xmlns:m="http://schemas.openxmlformats.org/officeDocument/2006/math" xmlns:v="urn:schemas-microsoft-com:vml" xmlns:wp14="http://schemas.microsoft.com/office/word/2010/wordprocessingDrawing" xmlns:wp="http://schemas.openxmlformats.org/drawingml/2006/wordprocessingDrawing" xmlns:w10="urn:schemas-microsoft-com:office:word" xmlns:w="http://schemas.openxmlformats.org/wordprocessingml/2006/main" xmlns:w14="http://schemas.microsoft.com/office/word/2010/wordml" xmlns:wpg="http://schemas.microsoft.com/office/word/2010/wordprocessingGroup" xmlns:wpi="http://schemas.microsoft.com/office/word/2010/wordprocessingInk" xmlns:wne="http://schemas.microsoft.com/office/word/2006/wordml" xmlns:wps="http://schemas.microsoft.com/office/word/2010/wordprocessingShape" mc:Ignorable="w14 wp14">
+<w:glossaryDocument xmlns:wpc="http://schemas.microsoft.com/office/word/2010/wordprocessingCanvas" xmlns:mo="http://schemas.microsoft.com/office/mac/office/2008/main" xmlns:mc="http://schemas.openxmlformats.org/markup-compatibility/2006" xmlns:mv="urn:schemas-microsoft-com:mac:vml" xmlns:o="urn:schemas-microsoft-com:office:office" xmlns:r="http://schemas.openxmlformats.org/officeDocument/2006/relationships" xmlns:m="http://schemas.openxmlformats.org/officeDocument/2006/math" xmlns:v="urn:schemas-microsoft-com:vml" xmlns:wp14="http://schemas.microsoft.com/office/word/2010/wordprocessingDrawing" xmlns:wp="http://schemas.openxmlformats.org/drawingml/2006/wordprocessingDrawing" xmlns:w10="urn:schemas-microsoft-com:office:word" xmlns:w="http://schemas.openxmlformats.org/wordprocessingml/2006/main" xmlns:w14="http://schemas.microsoft.com/office/word/2010/wordml" xmlns:w15="http://schemas.microsoft.com/office/word/2012/wordml" xmlns:wpg="http://schemas.microsoft.com/office/word/2010/wordprocessingGroup" xmlns:wpi="http://schemas.microsoft.com/office/word/2010/wordprocessingInk" xmlns:wne="http://schemas.microsoft.com/office/word/2006/wordml" xmlns:wps="http://schemas.microsoft.com/office/word/2010/wordprocessingShape" mc:Ignorable="w14 w15 wp14">
   <w:docParts>
     <w:docPart>
       <w:docPartPr>
@@ -5401,63 +5015,31 @@
         </w:p>
       </w:docPartBody>
     </w:docPart>
-    <w:docPart>
-      <w:docPartPr>
-        <w:name w:val="DE0BC02D4AE7493EA2560D613BDEB45E"/>
-        <w:category>
-          <w:name w:val="Allgemein"/>
-          <w:gallery w:val="placeholder"/>
-        </w:category>
-        <w:types>
-          <w:type w:val="bbPlcHdr"/>
-        </w:types>
-        <w:behaviors>
-          <w:behavior w:val="content"/>
-        </w:behaviors>
-        <w:guid w:val="{70B25E76-7019-4550-A11E-3A76FFF5298D}"/>
-      </w:docPartPr>
-      <w:docPartBody>
-        <w:p>
-          <w:pPr>
-            <w:pStyle w:val="DE0BC02D4AE7493EA2560D613BDEB45E"/>
-          </w:pPr>
-          <w:r>
-            <w:rPr>
-              <w:rFonts w:asciiTheme="majorHAnsi" w:eastAsiaTheme="majorEastAsia" w:hAnsiTheme="majorHAnsi" w:cstheme="majorBidi"/>
-              <w:color w:val="4F81BD" w:themeColor="accent1"/>
-              <w:sz w:val="80"/>
-              <w:szCs w:val="80"/>
-            </w:rPr>
-            <w:t>[Geben Sie den Titel des Dokuments ein]</w:t>
-          </w:r>
-        </w:p>
-      </w:docPartBody>
-    </w:docPart>
   </w:docParts>
 </w:glossaryDocument>
 </file>
 
 <file path=word/glossary/fontTable.xml><?xml version="1.0" encoding="utf-8"?>
-<w:fonts xmlns:mc="http://schemas.openxmlformats.org/markup-compatibility/2006" xmlns:r="http://schemas.openxmlformats.org/officeDocument/2006/relationships" xmlns:w="http://schemas.openxmlformats.org/wordprocessingml/2006/main" xmlns:w14="http://schemas.microsoft.com/office/word/2010/wordml" mc:Ignorable="w14">
+<w:fonts xmlns:mc="http://schemas.openxmlformats.org/markup-compatibility/2006" xmlns:r="http://schemas.openxmlformats.org/officeDocument/2006/relationships" xmlns:w="http://schemas.openxmlformats.org/wordprocessingml/2006/main" xmlns:w14="http://schemas.microsoft.com/office/word/2010/wordml" xmlns:w15="http://schemas.microsoft.com/office/word/2012/wordml" mc:Ignorable="w14 w15">
   <w:font w:name="Symbol">
     <w:panose1 w:val="05050102010706020507"/>
     <w:charset w:val="02"/>
-    <w:family w:val="roman"/>
+    <w:family w:val="auto"/>
     <w:pitch w:val="variable"/>
     <w:sig w:usb0="00000000" w:usb1="10000000" w:usb2="00000000" w:usb3="00000000" w:csb0="80000000" w:csb1="00000000"/>
   </w:font>
   <w:font w:name="Times New Roman">
     <w:panose1 w:val="02020603050405020304"/>
     <w:charset w:val="00"/>
-    <w:family w:val="roman"/>
+    <w:family w:val="auto"/>
     <w:pitch w:val="variable"/>
-    <w:sig w:usb0="E0002AFF" w:usb1="C0007841" w:usb2="00000009" w:usb3="00000000" w:csb0="000001FF" w:csb1="00000000"/>
+    <w:sig w:usb0="E0002AEF" w:usb1="C0007841" w:usb2="00000009" w:usb3="00000000" w:csb0="000001FF" w:csb1="00000000"/>
   </w:font>
   <w:font w:name="Courier New">
     <w:panose1 w:val="02070309020205020404"/>
     <w:charset w:val="00"/>
-    <w:family w:val="modern"/>
-    <w:pitch w:val="fixed"/>
+    <w:family w:val="auto"/>
+    <w:pitch w:val="variable"/>
     <w:sig w:usb0="E0002AFF" w:usb1="C0007843" w:usb2="00000009" w:usb3="00000000" w:csb0="000001FF" w:csb1="00000000"/>
   </w:font>
   <w:font w:name="Wingdings">
@@ -5470,14 +5052,14 @@
   <w:font w:name="Calibri">
     <w:panose1 w:val="020F0502020204030204"/>
     <w:charset w:val="00"/>
-    <w:family w:val="swiss"/>
+    <w:family w:val="auto"/>
     <w:pitch w:val="variable"/>
     <w:sig w:usb0="E00002FF" w:usb1="4000ACFF" w:usb2="00000001" w:usb3="00000000" w:csb0="0000019F" w:csb1="00000000"/>
   </w:font>
   <w:font w:name="Cambria">
     <w:panose1 w:val="02040503050406030204"/>
     <w:charset w:val="00"/>
-    <w:family w:val="roman"/>
+    <w:family w:val="auto"/>
     <w:pitch w:val="variable"/>
     <w:sig w:usb0="E00002FF" w:usb1="400004FF" w:usb2="00000000" w:usb3="00000000" w:csb0="0000019F" w:csb1="00000000"/>
   </w:font>
@@ -5488,11 +5070,25 @@
     <w:pitch w:val="variable"/>
     <w:sig w:usb0="E1002EFF" w:usb1="C000605B" w:usb2="00000029" w:usb3="00000000" w:csb0="000101FF" w:csb1="00000000"/>
   </w:font>
+  <w:font w:name="Arial">
+    <w:panose1 w:val="020B0604020202020204"/>
+    <w:charset w:val="00"/>
+    <w:family w:val="auto"/>
+    <w:pitch w:val="variable"/>
+    <w:sig w:usb0="E0002AFF" w:usb1="C0007843" w:usb2="00000009" w:usb3="00000000" w:csb0="000001FF" w:csb1="00000000"/>
+  </w:font>
+  <w:font w:name="Calibri Light">
+    <w:panose1 w:val="020F0302020204030204"/>
+    <w:charset w:val="00"/>
+    <w:family w:val="auto"/>
+    <w:pitch w:val="variable"/>
+    <w:sig w:usb0="A00002EF" w:usb1="4000207B" w:usb2="00000000" w:usb3="00000000" w:csb0="0000019F" w:csb1="00000000"/>
+  </w:font>
 </w:fonts>
 </file>
 
 <file path=word/glossary/settings.xml><?xml version="1.0" encoding="utf-8"?>
-<w:settings xmlns:mc="http://schemas.openxmlformats.org/markup-compatibility/2006" xmlns:o="urn:schemas-microsoft-com:office:office" xmlns:r="http://schemas.openxmlformats.org/officeDocument/2006/relationships" xmlns:m="http://schemas.openxmlformats.org/officeDocument/2006/math" xmlns:v="urn:schemas-microsoft-com:vml" xmlns:w10="urn:schemas-microsoft-com:office:word" xmlns:w="http://schemas.openxmlformats.org/wordprocessingml/2006/main" xmlns:w14="http://schemas.microsoft.com/office/word/2010/wordml" xmlns:sl="http://schemas.openxmlformats.org/schemaLibrary/2006/main" mc:Ignorable="w14">
+<w:settings xmlns:mc="http://schemas.openxmlformats.org/markup-compatibility/2006" xmlns:o="urn:schemas-microsoft-com:office:office" xmlns:r="http://schemas.openxmlformats.org/officeDocument/2006/relationships" xmlns:m="http://schemas.openxmlformats.org/officeDocument/2006/math" xmlns:v="urn:schemas-microsoft-com:vml" xmlns:w10="urn:schemas-microsoft-com:office:word" xmlns:w="http://schemas.openxmlformats.org/wordprocessingml/2006/main" xmlns:w14="http://schemas.microsoft.com/office/word/2010/wordml" xmlns:w15="http://schemas.microsoft.com/office/word/2012/wordml" xmlns:sl="http://schemas.openxmlformats.org/schemaLibrary/2006/main" mc:Ignorable="w14 w15">
   <w:view w:val="normal"/>
   <w:defaultTabStop w:val="708"/>
   <w:hyphenationZone w:val="425"/>
@@ -5507,6 +5103,7 @@
   <w:rsids>
     <w:rsidRoot w:val="003E4EA0"/>
     <w:rsid w:val="003E4EA0"/>
+    <w:rsid w:val="005C65EC"/>
     <w:rsid w:val="007148B7"/>
   </w:rsids>
   <m:mathPr>
@@ -5522,7 +5119,7 @@
     <m:intLim m:val="subSup"/>
     <m:naryLim m:val="undOvr"/>
   </m:mathPr>
-  <w:themeFontLang w:val="de-DE"/>
+  <w:themeFontLang w:val="de-DE" w:eastAsia="x-none" w:bidi="x-none"/>
   <w:clrSchemeMapping w:bg1="light1" w:t1="dark1" w:bg2="light2" w:t2="dark2" w:accent1="accent1" w:accent2="accent2" w:accent3="accent3" w:accent4="accent4" w:accent5="accent5" w:accent6="accent6" w:hyperlink="hyperlink" w:followedHyperlink="followedHyperlink"/>
   <w:decimalSymbol w:val=","/>
   <w:listSeparator w:val=";"/>
@@ -5530,7 +5127,7 @@
 </file>
 
 <file path=word/glossary/styles.xml><?xml version="1.0" encoding="utf-8"?>
-<w:styles xmlns:mc="http://schemas.openxmlformats.org/markup-compatibility/2006" xmlns:r="http://schemas.openxmlformats.org/officeDocument/2006/relationships" xmlns:w="http://schemas.openxmlformats.org/wordprocessingml/2006/main" xmlns:w14="http://schemas.microsoft.com/office/word/2010/wordml" mc:Ignorable="w14">
+<w:styles xmlns:mc="http://schemas.openxmlformats.org/markup-compatibility/2006" xmlns:r="http://schemas.openxmlformats.org/officeDocument/2006/relationships" xmlns:w="http://schemas.openxmlformats.org/wordprocessingml/2006/main" xmlns:w14="http://schemas.microsoft.com/office/word/2010/wordml" xmlns:w15="http://schemas.microsoft.com/office/word/2012/wordml" mc:Ignorable="w14 w15">
   <w:docDefaults>
     <w:rPrDefault>
       <w:rPr>
@@ -5546,156 +5143,401 @@
       </w:pPr>
     </w:pPrDefault>
   </w:docDefaults>
-  <w:latentStyles w:defLockedState="0" w:defUIPriority="99" w:defSemiHidden="1" w:defUnhideWhenUsed="1" w:defQFormat="0" w:count="267">
-    <w:lsdException w:name="Normal" w:semiHidden="0" w:uiPriority="0" w:unhideWhenUsed="0" w:qFormat="1"/>
-    <w:lsdException w:name="heading 1" w:semiHidden="0" w:uiPriority="9" w:unhideWhenUsed="0" w:qFormat="1"/>
-    <w:lsdException w:name="heading 2" w:uiPriority="9" w:qFormat="1"/>
-    <w:lsdException w:name="heading 3" w:uiPriority="9" w:qFormat="1"/>
-    <w:lsdException w:name="heading 4" w:uiPriority="9" w:qFormat="1"/>
-    <w:lsdException w:name="heading 5" w:uiPriority="9" w:qFormat="1"/>
-    <w:lsdException w:name="heading 6" w:uiPriority="9" w:qFormat="1"/>
-    <w:lsdException w:name="heading 7" w:uiPriority="9" w:qFormat="1"/>
-    <w:lsdException w:name="heading 8" w:uiPriority="9" w:qFormat="1"/>
-    <w:lsdException w:name="heading 9" w:uiPriority="9" w:qFormat="1"/>
-    <w:lsdException w:name="toc 1" w:uiPriority="39"/>
-    <w:lsdException w:name="toc 2" w:uiPriority="39"/>
-    <w:lsdException w:name="toc 3" w:uiPriority="39"/>
-    <w:lsdException w:name="toc 4" w:uiPriority="39"/>
-    <w:lsdException w:name="toc 5" w:uiPriority="39"/>
-    <w:lsdException w:name="toc 6" w:uiPriority="39"/>
-    <w:lsdException w:name="toc 7" w:uiPriority="39"/>
-    <w:lsdException w:name="toc 8" w:uiPriority="39"/>
-    <w:lsdException w:name="toc 9" w:uiPriority="39"/>
-    <w:lsdException w:name="caption" w:uiPriority="35" w:qFormat="1"/>
-    <w:lsdException w:name="Title" w:semiHidden="0" w:uiPriority="10" w:unhideWhenUsed="0" w:qFormat="1"/>
-    <w:lsdException w:name="Default Paragraph Font" w:uiPriority="1"/>
-    <w:lsdException w:name="Subtitle" w:semiHidden="0" w:uiPriority="11" w:unhideWhenUsed="0" w:qFormat="1"/>
-    <w:lsdException w:name="Strong" w:semiHidden="0" w:uiPriority="22" w:unhideWhenUsed="0" w:qFormat="1"/>
-    <w:lsdException w:name="Emphasis" w:semiHidden="0" w:uiPriority="20" w:unhideWhenUsed="0" w:qFormat="1"/>
-    <w:lsdException w:name="Table Grid" w:semiHidden="0" w:uiPriority="59" w:unhideWhenUsed="0"/>
-    <w:lsdException w:name="Placeholder Text" w:unhideWhenUsed="0"/>
-    <w:lsdException w:name="No Spacing" w:semiHidden="0" w:uiPriority="1" w:unhideWhenUsed="0" w:qFormat="1"/>
-    <w:lsdException w:name="Light Shading" w:semiHidden="0" w:uiPriority="60" w:unhideWhenUsed="0"/>
-    <w:lsdException w:name="Light List" w:semiHidden="0" w:uiPriority="61" w:unhideWhenUsed="0"/>
-    <w:lsdException w:name="Light Grid" w:semiHidden="0" w:uiPriority="62" w:unhideWhenUsed="0"/>
-    <w:lsdException w:name="Medium Shading 1" w:semiHidden="0" w:uiPriority="63" w:unhideWhenUsed="0"/>
-    <w:lsdException w:name="Medium Shading 2" w:semiHidden="0" w:uiPriority="64" w:unhideWhenUsed="0"/>
-    <w:lsdException w:name="Medium List 1" w:semiHidden="0" w:uiPriority="65" w:unhideWhenUsed="0"/>
-    <w:lsdException w:name="Medium List 2" w:semiHidden="0" w:uiPriority="66" w:unhideWhenUsed="0"/>
-    <w:lsdException w:name="Medium Grid 1" w:semiHidden="0" w:uiPriority="67" w:unhideWhenUsed="0"/>
-    <w:lsdException w:name="Medium Grid 2" w:semiHidden="0" w:uiPriority="68" w:unhideWhenUsed="0"/>
-    <w:lsdException w:name="Medium Grid 3" w:semiHidden="0" w:uiPriority="69" w:unhideWhenUsed="0"/>
-    <w:lsdException w:name="Dark List" w:semiHidden="0" w:uiPriority="70" w:unhideWhenUsed="0"/>
-    <w:lsdException w:name="Colorful Shading" w:semiHidden="0" w:uiPriority="71" w:unhideWhenUsed="0"/>
-    <w:lsdException w:name="Colorful List" w:semiHidden="0" w:uiPriority="72" w:unhideWhenUsed="0"/>
-    <w:lsdException w:name="Colorful Grid" w:semiHidden="0" w:uiPriority="73" w:unhideWhenUsed="0"/>
-    <w:lsdException w:name="Light Shading Accent 1" w:semiHidden="0" w:uiPriority="60" w:unhideWhenUsed="0"/>
-    <w:lsdException w:name="Light List Accent 1" w:semiHidden="0" w:uiPriority="61" w:unhideWhenUsed="0"/>
-    <w:lsdException w:name="Light Grid Accent 1" w:semiHidden="0" w:uiPriority="62" w:unhideWhenUsed="0"/>
-    <w:lsdException w:name="Medium Shading 1 Accent 1" w:semiHidden="0" w:uiPriority="63" w:unhideWhenUsed="0"/>
-    <w:lsdException w:name="Medium Shading 2 Accent 1" w:semiHidden="0" w:uiPriority="64" w:unhideWhenUsed="0"/>
-    <w:lsdException w:name="Medium List 1 Accent 1" w:semiHidden="0" w:uiPriority="65" w:unhideWhenUsed="0"/>
-    <w:lsdException w:name="Revision" w:unhideWhenUsed="0"/>
-    <w:lsdException w:name="List Paragraph" w:semiHidden="0" w:uiPriority="34" w:unhideWhenUsed="0" w:qFormat="1"/>
-    <w:lsdException w:name="Quote" w:semiHidden="0" w:uiPriority="29" w:unhideWhenUsed="0" w:qFormat="1"/>
-    <w:lsdException w:name="Intense Quote" w:semiHidden="0" w:uiPriority="30" w:unhideWhenUsed="0" w:qFormat="1"/>
-    <w:lsdException w:name="Medium List 2 Accent 1" w:semiHidden="0" w:uiPriority="66" w:unhideWhenUsed="0"/>
-    <w:lsdException w:name="Medium Grid 1 Accent 1" w:semiHidden="0" w:uiPriority="67" w:unhideWhenUsed="0"/>
-    <w:lsdException w:name="Medium Grid 2 Accent 1" w:semiHidden="0" w:uiPriority="68" w:unhideWhenUsed="0"/>
-    <w:lsdException w:name="Medium Grid 3 Accent 1" w:semiHidden="0" w:uiPriority="69" w:unhideWhenUsed="0"/>
-    <w:lsdException w:name="Dark List Accent 1" w:semiHidden="0" w:uiPriority="70" w:unhideWhenUsed="0"/>
-    <w:lsdException w:name="Colorful Shading Accent 1" w:semiHidden="0" w:uiPriority="71" w:unhideWhenUsed="0"/>
-    <w:lsdException w:name="Colorful List Accent 1" w:semiHidden="0" w:uiPriority="72" w:unhideWhenUsed="0"/>
-    <w:lsdException w:name="Colorful Grid Accent 1" w:semiHidden="0" w:uiPriority="73" w:unhideWhenUsed="0"/>
-    <w:lsdException w:name="Light Shading Accent 2" w:semiHidden="0" w:uiPriority="60" w:unhideWhenUsed="0"/>
-    <w:lsdException w:name="Light List Accent 2" w:semiHidden="0" w:uiPriority="61" w:unhideWhenUsed="0"/>
-    <w:lsdException w:name="Light Grid Accent 2" w:semiHidden="0" w:uiPriority="62" w:unhideWhenUsed="0"/>
-    <w:lsdException w:name="Medium Shading 1 Accent 2" w:semiHidden="0" w:uiPriority="63" w:unhideWhenUsed="0"/>
-    <w:lsdException w:name="Medium Shading 2 Accent 2" w:semiHidden="0" w:uiPriority="64" w:unhideWhenUsed="0"/>
-    <w:lsdException w:name="Medium List 1 Accent 2" w:semiHidden="0" w:uiPriority="65" w:unhideWhenUsed="0"/>
-    <w:lsdException w:name="Medium List 2 Accent 2" w:semiHidden="0" w:uiPriority="66" w:unhideWhenUsed="0"/>
-    <w:lsdException w:name="Medium Grid 1 Accent 2" w:semiHidden="0" w:uiPriority="67" w:unhideWhenUsed="0"/>
-    <w:lsdException w:name="Medium Grid 2 Accent 2" w:semiHidden="0" w:uiPriority="68" w:unhideWhenUsed="0"/>
-    <w:lsdException w:name="Medium Grid 3 Accent 2" w:semiHidden="0" w:uiPriority="69" w:unhideWhenUsed="0"/>
-    <w:lsdException w:name="Dark List Accent 2" w:semiHidden="0" w:uiPriority="70" w:unhideWhenUsed="0"/>
-    <w:lsdException w:name="Colorful Shading Accent 2" w:semiHidden="0" w:uiPriority="71" w:unhideWhenUsed="0"/>
-    <w:lsdException w:name="Colorful List Accent 2" w:semiHidden="0" w:uiPriority="72" w:unhideWhenUsed="0"/>
-    <w:lsdException w:name="Colorful Grid Accent 2" w:semiHidden="0" w:uiPriority="73" w:unhideWhenUsed="0"/>
-    <w:lsdException w:name="Light Shading Accent 3" w:semiHidden="0" w:uiPriority="60" w:unhideWhenUsed="0"/>
-    <w:lsdException w:name="Light List Accent 3" w:semiHidden="0" w:uiPriority="61" w:unhideWhenUsed="0"/>
-    <w:lsdException w:name="Light Grid Accent 3" w:semiHidden="0" w:uiPriority="62" w:unhideWhenUsed="0"/>
-    <w:lsdException w:name="Medium Shading 1 Accent 3" w:semiHidden="0" w:uiPriority="63" w:unhideWhenUsed="0"/>
-    <w:lsdException w:name="Medium Shading 2 Accent 3" w:semiHidden="0" w:uiPriority="64" w:unhideWhenUsed="0"/>
-    <w:lsdException w:name="Medium List 1 Accent 3" w:semiHidden="0" w:uiPriority="65" w:unhideWhenUsed="0"/>
-    <w:lsdException w:name="Medium List 2 Accent 3" w:semiHidden="0" w:uiPriority="66" w:unhideWhenUsed="0"/>
-    <w:lsdException w:name="Medium Grid 1 Accent 3" w:semiHidden="0" w:uiPriority="67" w:unhideWhenUsed="0"/>
-    <w:lsdException w:name="Medium Grid 2 Accent 3" w:semiHidden="0" w:uiPriority="68" w:unhideWhenUsed="0"/>
-    <w:lsdException w:name="Medium Grid 3 Accent 3" w:semiHidden="0" w:uiPriority="69" w:unhideWhenUsed="0"/>
-    <w:lsdException w:name="Dark List Accent 3" w:semiHidden="0" w:uiPriority="70" w:unhideWhenUsed="0"/>
-    <w:lsdException w:name="Colorful Shading Accent 3" w:semiHidden="0" w:uiPriority="71" w:unhideWhenUsed="0"/>
-    <w:lsdException w:name="Colorful List Accent 3" w:semiHidden="0" w:uiPriority="72" w:unhideWhenUsed="0"/>
-    <w:lsdException w:name="Colorful Grid Accent 3" w:semiHidden="0" w:uiPriority="73" w:unhideWhenUsed="0"/>
-    <w:lsdException w:name="Light Shading Accent 4" w:semiHidden="0" w:uiPriority="60" w:unhideWhenUsed="0"/>
-    <w:lsdException w:name="Light List Accent 4" w:semiHidden="0" w:uiPriority="61" w:unhideWhenUsed="0"/>
-    <w:lsdException w:name="Light Grid Accent 4" w:semiHidden="0" w:uiPriority="62" w:unhideWhenUsed="0"/>
-    <w:lsdException w:name="Medium Shading 1 Accent 4" w:semiHidden="0" w:uiPriority="63" w:unhideWhenUsed="0"/>
-    <w:lsdException w:name="Medium Shading 2 Accent 4" w:semiHidden="0" w:uiPriority="64" w:unhideWhenUsed="0"/>
-    <w:lsdException w:name="Medium List 1 Accent 4" w:semiHidden="0" w:uiPriority="65" w:unhideWhenUsed="0"/>
-    <w:lsdException w:name="Medium List 2 Accent 4" w:semiHidden="0" w:uiPriority="66" w:unhideWhenUsed="0"/>
-    <w:lsdException w:name="Medium Grid 1 Accent 4" w:semiHidden="0" w:uiPriority="67" w:unhideWhenUsed="0"/>
-    <w:lsdException w:name="Medium Grid 2 Accent 4" w:semiHidden="0" w:uiPriority="68" w:unhideWhenUsed="0"/>
-    <w:lsdException w:name="Medium Grid 3 Accent 4" w:semiHidden="0" w:uiPriority="69" w:unhideWhenUsed="0"/>
-    <w:lsdException w:name="Dark List Accent 4" w:semiHidden="0" w:uiPriority="70" w:unhideWhenUsed="0"/>
-    <w:lsdException w:name="Colorful Shading Accent 4" w:semiHidden="0" w:uiPriority="71" w:unhideWhenUsed="0"/>
-    <w:lsdException w:name="Colorful List Accent 4" w:semiHidden="0" w:uiPriority="72" w:unhideWhenUsed="0"/>
-    <w:lsdException w:name="Colorful Grid Accent 4" w:semiHidden="0" w:uiPriority="73" w:unhideWhenUsed="0"/>
-    <w:lsdException w:name="Light Shading Accent 5" w:semiHidden="0" w:uiPriority="60" w:unhideWhenUsed="0"/>
-    <w:lsdException w:name="Light List Accent 5" w:semiHidden="0" w:uiPriority="61" w:unhideWhenUsed="0"/>
-    <w:lsdException w:name="Light Grid Accent 5" w:semiHidden="0" w:uiPriority="62" w:unhideWhenUsed="0"/>
-    <w:lsdException w:name="Medium Shading 1 Accent 5" w:semiHidden="0" w:uiPriority="63" w:unhideWhenUsed="0"/>
-    <w:lsdException w:name="Medium Shading 2 Accent 5" w:semiHidden="0" w:uiPriority="64" w:unhideWhenUsed="0"/>
-    <w:lsdException w:name="Medium List 1 Accent 5" w:semiHidden="0" w:uiPriority="65" w:unhideWhenUsed="0"/>
-    <w:lsdException w:name="Medium List 2 Accent 5" w:semiHidden="0" w:uiPriority="66" w:unhideWhenUsed="0"/>
-    <w:lsdException w:name="Medium Grid 1 Accent 5" w:semiHidden="0" w:uiPriority="67" w:unhideWhenUsed="0"/>
-    <w:lsdException w:name="Medium Grid 2 Accent 5" w:semiHidden="0" w:uiPriority="68" w:unhideWhenUsed="0"/>
-    <w:lsdException w:name="Medium Grid 3 Accent 5" w:semiHidden="0" w:uiPriority="69" w:unhideWhenUsed="0"/>
-    <w:lsdException w:name="Dark List Accent 5" w:semiHidden="0" w:uiPriority="70" w:unhideWhenUsed="0"/>
-    <w:lsdException w:name="Colorful Shading Accent 5" w:semiHidden="0" w:uiPriority="71" w:unhideWhenUsed="0"/>
-    <w:lsdException w:name="Colorful List Accent 5" w:semiHidden="0" w:uiPriority="72" w:unhideWhenUsed="0"/>
-    <w:lsdException w:name="Colorful Grid Accent 5" w:semiHidden="0" w:uiPriority="73" w:unhideWhenUsed="0"/>
-    <w:lsdException w:name="Light Shading Accent 6" w:semiHidden="0" w:uiPriority="60" w:unhideWhenUsed="0"/>
-    <w:lsdException w:name="Light List Accent 6" w:semiHidden="0" w:uiPriority="61" w:unhideWhenUsed="0"/>
-    <w:lsdException w:name="Light Grid Accent 6" w:semiHidden="0" w:uiPriority="62" w:unhideWhenUsed="0"/>
-    <w:lsdException w:name="Medium Shading 1 Accent 6" w:semiHidden="0" w:uiPriority="63" w:unhideWhenUsed="0"/>
-    <w:lsdException w:name="Medium Shading 2 Accent 6" w:semiHidden="0" w:uiPriority="64" w:unhideWhenUsed="0"/>
-    <w:lsdException w:name="Medium List 1 Accent 6" w:semiHidden="0" w:uiPriority="65" w:unhideWhenUsed="0"/>
-    <w:lsdException w:name="Medium List 2 Accent 6" w:semiHidden="0" w:uiPriority="66" w:unhideWhenUsed="0"/>
-    <w:lsdException w:name="Medium Grid 1 Accent 6" w:semiHidden="0" w:uiPriority="67" w:unhideWhenUsed="0"/>
-    <w:lsdException w:name="Medium Grid 2 Accent 6" w:semiHidden="0" w:uiPriority="68" w:unhideWhenUsed="0"/>
-    <w:lsdException w:name="Medium Grid 3 Accent 6" w:semiHidden="0" w:uiPriority="69" w:unhideWhenUsed="0"/>
-    <w:lsdException w:name="Dark List Accent 6" w:semiHidden="0" w:uiPriority="70" w:unhideWhenUsed="0"/>
-    <w:lsdException w:name="Colorful Shading Accent 6" w:semiHidden="0" w:uiPriority="71" w:unhideWhenUsed="0"/>
-    <w:lsdException w:name="Colorful List Accent 6" w:semiHidden="0" w:uiPriority="72" w:unhideWhenUsed="0"/>
-    <w:lsdException w:name="Colorful Grid Accent 6" w:semiHidden="0" w:uiPriority="73" w:unhideWhenUsed="0"/>
-    <w:lsdException w:name="Subtle Emphasis" w:semiHidden="0" w:uiPriority="19" w:unhideWhenUsed="0" w:qFormat="1"/>
-    <w:lsdException w:name="Intense Emphasis" w:semiHidden="0" w:uiPriority="21" w:unhideWhenUsed="0" w:qFormat="1"/>
-    <w:lsdException w:name="Subtle Reference" w:semiHidden="0" w:uiPriority="31" w:unhideWhenUsed="0" w:qFormat="1"/>
-    <w:lsdException w:name="Intense Reference" w:semiHidden="0" w:uiPriority="32" w:unhideWhenUsed="0" w:qFormat="1"/>
-    <w:lsdException w:name="Book Title" w:semiHidden="0" w:uiPriority="33" w:unhideWhenUsed="0" w:qFormat="1"/>
-    <w:lsdException w:name="Bibliography" w:uiPriority="37"/>
-    <w:lsdException w:name="TOC Heading" w:uiPriority="39" w:qFormat="1"/>
+  <w:latentStyles w:defLockedState="0" w:defUIPriority="99" w:defSemiHidden="0" w:defUnhideWhenUsed="0" w:defQFormat="0" w:count="382">
+    <w:lsdException w:name="Normal" w:uiPriority="0" w:qFormat="1"/>
+    <w:lsdException w:name="heading 1" w:uiPriority="9" w:qFormat="1"/>
+    <w:lsdException w:name="heading 2" w:semiHidden="1" w:uiPriority="9" w:unhideWhenUsed="1" w:qFormat="1"/>
+    <w:lsdException w:name="heading 3" w:semiHidden="1" w:uiPriority="9" w:unhideWhenUsed="1" w:qFormat="1"/>
+    <w:lsdException w:name="heading 4" w:semiHidden="1" w:uiPriority="9" w:unhideWhenUsed="1" w:qFormat="1"/>
+    <w:lsdException w:name="heading 5" w:semiHidden="1" w:uiPriority="9" w:unhideWhenUsed="1" w:qFormat="1"/>
+    <w:lsdException w:name="heading 6" w:semiHidden="1" w:uiPriority="9" w:unhideWhenUsed="1" w:qFormat="1"/>
+    <w:lsdException w:name="heading 7" w:semiHidden="1" w:uiPriority="9" w:unhideWhenUsed="1" w:qFormat="1"/>
+    <w:lsdException w:name="heading 8" w:semiHidden="1" w:uiPriority="9" w:unhideWhenUsed="1" w:qFormat="1"/>
+    <w:lsdException w:name="heading 9" w:semiHidden="1" w:uiPriority="9" w:unhideWhenUsed="1" w:qFormat="1"/>
+    <w:lsdException w:name="index 1" w:semiHidden="1" w:unhideWhenUsed="1"/>
+    <w:lsdException w:name="index 2" w:semiHidden="1" w:unhideWhenUsed="1"/>
+    <w:lsdException w:name="index 3" w:semiHidden="1" w:unhideWhenUsed="1"/>
+    <w:lsdException w:name="index 4" w:semiHidden="1" w:unhideWhenUsed="1"/>
+    <w:lsdException w:name="index 5" w:semiHidden="1" w:unhideWhenUsed="1"/>
+    <w:lsdException w:name="index 6" w:semiHidden="1" w:unhideWhenUsed="1"/>
+    <w:lsdException w:name="index 7" w:semiHidden="1" w:unhideWhenUsed="1"/>
+    <w:lsdException w:name="index 8" w:semiHidden="1" w:unhideWhenUsed="1"/>
+    <w:lsdException w:name="index 9" w:semiHidden="1" w:unhideWhenUsed="1"/>
+    <w:lsdException w:name="toc 1" w:semiHidden="1" w:uiPriority="39" w:unhideWhenUsed="1"/>
+    <w:lsdException w:name="toc 2" w:semiHidden="1" w:uiPriority="39" w:unhideWhenUsed="1"/>
+    <w:lsdException w:name="toc 3" w:semiHidden="1" w:uiPriority="39" w:unhideWhenUsed="1"/>
+    <w:lsdException w:name="toc 4" w:semiHidden="1" w:uiPriority="39" w:unhideWhenUsed="1"/>
+    <w:lsdException w:name="toc 5" w:semiHidden="1" w:uiPriority="39" w:unhideWhenUsed="1"/>
+    <w:lsdException w:name="toc 6" w:semiHidden="1" w:uiPriority="39" w:unhideWhenUsed="1"/>
+    <w:lsdException w:name="toc 7" w:semiHidden="1" w:uiPriority="39" w:unhideWhenUsed="1"/>
+    <w:lsdException w:name="toc 8" w:semiHidden="1" w:uiPriority="39" w:unhideWhenUsed="1"/>
+    <w:lsdException w:name="toc 9" w:semiHidden="1" w:uiPriority="39" w:unhideWhenUsed="1"/>
+    <w:lsdException w:name="Normal Indent" w:semiHidden="1" w:unhideWhenUsed="1"/>
+    <w:lsdException w:name="footnote text" w:semiHidden="1" w:unhideWhenUsed="1"/>
+    <w:lsdException w:name="annotation text" w:semiHidden="1" w:unhideWhenUsed="1"/>
+    <w:lsdException w:name="header" w:semiHidden="1" w:unhideWhenUsed="1"/>
+    <w:lsdException w:name="footer" w:semiHidden="1" w:unhideWhenUsed="1"/>
+    <w:lsdException w:name="index heading" w:semiHidden="1" w:unhideWhenUsed="1"/>
+    <w:lsdException w:name="caption" w:semiHidden="1" w:uiPriority="35" w:unhideWhenUsed="1" w:qFormat="1"/>
+    <w:lsdException w:name="table of figures" w:semiHidden="1" w:unhideWhenUsed="1"/>
+    <w:lsdException w:name="envelope address" w:semiHidden="1" w:unhideWhenUsed="1"/>
+    <w:lsdException w:name="envelope return" w:semiHidden="1" w:unhideWhenUsed="1"/>
+    <w:lsdException w:name="footnote reference" w:semiHidden="1" w:unhideWhenUsed="1"/>
+    <w:lsdException w:name="annotation reference" w:semiHidden="1" w:unhideWhenUsed="1"/>
+    <w:lsdException w:name="line number" w:semiHidden="1" w:unhideWhenUsed="1"/>
+    <w:lsdException w:name="page number" w:semiHidden="1" w:unhideWhenUsed="1"/>
+    <w:lsdException w:name="endnote reference" w:semiHidden="1" w:unhideWhenUsed="1"/>
+    <w:lsdException w:name="endnote text" w:semiHidden="1" w:unhideWhenUsed="1"/>
+    <w:lsdException w:name="table of authorities" w:semiHidden="1" w:unhideWhenUsed="1"/>
+    <w:lsdException w:name="macro" w:semiHidden="1" w:unhideWhenUsed="1"/>
+    <w:lsdException w:name="toa heading" w:semiHidden="1" w:unhideWhenUsed="1"/>
+    <w:lsdException w:name="List" w:semiHidden="1" w:unhideWhenUsed="1"/>
+    <w:lsdException w:name="List Bullet" w:semiHidden="1" w:unhideWhenUsed="1"/>
+    <w:lsdException w:name="List Number" w:semiHidden="1" w:unhideWhenUsed="1"/>
+    <w:lsdException w:name="List 2" w:semiHidden="1" w:unhideWhenUsed="1"/>
+    <w:lsdException w:name="List 3" w:semiHidden="1" w:unhideWhenUsed="1"/>
+    <w:lsdException w:name="List 4" w:semiHidden="1" w:unhideWhenUsed="1"/>
+    <w:lsdException w:name="List 5" w:semiHidden="1" w:unhideWhenUsed="1"/>
+    <w:lsdException w:name="List Bullet 2" w:semiHidden="1" w:unhideWhenUsed="1"/>
+    <w:lsdException w:name="List Bullet 3" w:semiHidden="1" w:unhideWhenUsed="1"/>
+    <w:lsdException w:name="List Bullet 4" w:semiHidden="1" w:unhideWhenUsed="1"/>
+    <w:lsdException w:name="List Bullet 5" w:semiHidden="1" w:unhideWhenUsed="1"/>
+    <w:lsdException w:name="List Number 2" w:semiHidden="1" w:unhideWhenUsed="1"/>
+    <w:lsdException w:name="List Number 3" w:semiHidden="1" w:unhideWhenUsed="1"/>
+    <w:lsdException w:name="List Number 4" w:semiHidden="1" w:unhideWhenUsed="1"/>
+    <w:lsdException w:name="List Number 5" w:semiHidden="1" w:unhideWhenUsed="1"/>
+    <w:lsdException w:name="Title" w:uiPriority="10" w:qFormat="1"/>
+    <w:lsdException w:name="Closing" w:semiHidden="1" w:unhideWhenUsed="1"/>
+    <w:lsdException w:name="Signature" w:semiHidden="1" w:unhideWhenUsed="1"/>
+    <w:lsdException w:name="Default Paragraph Font" w:semiHidden="1" w:uiPriority="1" w:unhideWhenUsed="1"/>
+    <w:lsdException w:name="Body Text" w:semiHidden="1" w:unhideWhenUsed="1"/>
+    <w:lsdException w:name="Body Text Indent" w:semiHidden="1" w:unhideWhenUsed="1"/>
+    <w:lsdException w:name="List Continue" w:semiHidden="1" w:unhideWhenUsed="1"/>
+    <w:lsdException w:name="List Continue 2" w:semiHidden="1" w:unhideWhenUsed="1"/>
+    <w:lsdException w:name="List Continue 3" w:semiHidden="1" w:unhideWhenUsed="1"/>
+    <w:lsdException w:name="List Continue 4" w:semiHidden="1" w:unhideWhenUsed="1"/>
+    <w:lsdException w:name="List Continue 5" w:semiHidden="1" w:unhideWhenUsed="1"/>
+    <w:lsdException w:name="Message Header" w:semiHidden="1" w:unhideWhenUsed="1"/>
+    <w:lsdException w:name="Subtitle" w:uiPriority="11" w:qFormat="1"/>
+    <w:lsdException w:name="Salutation" w:semiHidden="1" w:unhideWhenUsed="1"/>
+    <w:lsdException w:name="Date" w:semiHidden="1" w:unhideWhenUsed="1"/>
+    <w:lsdException w:name="Body Text First Indent" w:semiHidden="1" w:unhideWhenUsed="1"/>
+    <w:lsdException w:name="Body Text First Indent 2" w:semiHidden="1" w:unhideWhenUsed="1"/>
+    <w:lsdException w:name="Note Heading" w:semiHidden="1" w:unhideWhenUsed="1"/>
+    <w:lsdException w:name="Body Text 2" w:semiHidden="1" w:unhideWhenUsed="1"/>
+    <w:lsdException w:name="Body Text 3" w:semiHidden="1" w:unhideWhenUsed="1"/>
+    <w:lsdException w:name="Body Text Indent 2" w:semiHidden="1" w:unhideWhenUsed="1"/>
+    <w:lsdException w:name="Body Text Indent 3" w:semiHidden="1" w:unhideWhenUsed="1"/>
+    <w:lsdException w:name="Block Text" w:semiHidden="1" w:unhideWhenUsed="1"/>
+    <w:lsdException w:name="Hyperlink" w:semiHidden="1" w:unhideWhenUsed="1"/>
+    <w:lsdException w:name="FollowedHyperlink" w:semiHidden="1" w:unhideWhenUsed="1"/>
+    <w:lsdException w:name="Strong" w:uiPriority="22" w:qFormat="1"/>
+    <w:lsdException w:name="Emphasis" w:uiPriority="20" w:qFormat="1"/>
+    <w:lsdException w:name="Document Map" w:semiHidden="1" w:unhideWhenUsed="1"/>
+    <w:lsdException w:name="Plain Text" w:semiHidden="1" w:unhideWhenUsed="1"/>
+    <w:lsdException w:name="E-mail Signature" w:semiHidden="1" w:unhideWhenUsed="1"/>
+    <w:lsdException w:name="HTML Top of Form" w:semiHidden="1" w:unhideWhenUsed="1"/>
+    <w:lsdException w:name="HTML Bottom of Form" w:semiHidden="1" w:unhideWhenUsed="1"/>
+    <w:lsdException w:name="Normal (Web)" w:semiHidden="1" w:unhideWhenUsed="1"/>
+    <w:lsdException w:name="HTML Acronym" w:semiHidden="1" w:unhideWhenUsed="1"/>
+    <w:lsdException w:name="HTML Address" w:semiHidden="1" w:unhideWhenUsed="1"/>
+    <w:lsdException w:name="HTML Cite" w:semiHidden="1" w:unhideWhenUsed="1"/>
+    <w:lsdException w:name="HTML Code" w:semiHidden="1" w:unhideWhenUsed="1"/>
+    <w:lsdException w:name="HTML Definition" w:semiHidden="1" w:unhideWhenUsed="1"/>
+    <w:lsdException w:name="HTML Keyboard" w:semiHidden="1" w:unhideWhenUsed="1"/>
+    <w:lsdException w:name="HTML Preformatted" w:semiHidden="1" w:unhideWhenUsed="1"/>
+    <w:lsdException w:name="HTML Sample" w:semiHidden="1" w:unhideWhenUsed="1"/>
+    <w:lsdException w:name="HTML Typewriter" w:semiHidden="1" w:unhideWhenUsed="1"/>
+    <w:lsdException w:name="HTML Variable" w:semiHidden="1" w:unhideWhenUsed="1"/>
+    <w:lsdException w:name="Normal Table" w:semiHidden="1" w:unhideWhenUsed="1"/>
+    <w:lsdException w:name="annotation subject" w:semiHidden="1" w:unhideWhenUsed="1"/>
+    <w:lsdException w:name="No List" w:semiHidden="1" w:unhideWhenUsed="1"/>
+    <w:lsdException w:name="Outline List 1" w:semiHidden="1" w:unhideWhenUsed="1"/>
+    <w:lsdException w:name="Outline List 2" w:semiHidden="1" w:unhideWhenUsed="1"/>
+    <w:lsdException w:name="Outline List 3" w:semiHidden="1" w:unhideWhenUsed="1"/>
+    <w:lsdException w:name="Table Simple 1" w:semiHidden="1" w:unhideWhenUsed="1"/>
+    <w:lsdException w:name="Table Simple 2" w:semiHidden="1" w:unhideWhenUsed="1"/>
+    <w:lsdException w:name="Table Simple 3" w:semiHidden="1" w:unhideWhenUsed="1"/>
+    <w:lsdException w:name="Table Classic 1" w:semiHidden="1" w:unhideWhenUsed="1"/>
+    <w:lsdException w:name="Table Classic 2" w:semiHidden="1" w:unhideWhenUsed="1"/>
+    <w:lsdException w:name="Table Classic 3" w:semiHidden="1" w:unhideWhenUsed="1"/>
+    <w:lsdException w:name="Table Classic 4" w:semiHidden="1" w:unhideWhenUsed="1"/>
+    <w:lsdException w:name="Table Colorful 1" w:semiHidden="1" w:unhideWhenUsed="1"/>
+    <w:lsdException w:name="Table Colorful 2" w:semiHidden="1" w:unhideWhenUsed="1"/>
+    <w:lsdException w:name="Table Colorful 3" w:semiHidden="1" w:unhideWhenUsed="1"/>
+    <w:lsdException w:name="Table Columns 1" w:semiHidden="1" w:unhideWhenUsed="1"/>
+    <w:lsdException w:name="Table Columns 2" w:semiHidden="1" w:unhideWhenUsed="1"/>
+    <w:lsdException w:name="Table Columns 3" w:semiHidden="1" w:unhideWhenUsed="1"/>
+    <w:lsdException w:name="Table Columns 4" w:semiHidden="1" w:unhideWhenUsed="1"/>
+    <w:lsdException w:name="Table Columns 5" w:semiHidden="1" w:unhideWhenUsed="1"/>
+    <w:lsdException w:name="Table Grid 1" w:semiHidden="1" w:unhideWhenUsed="1"/>
+    <w:lsdException w:name="Table Grid 2" w:semiHidden="1" w:unhideWhenUsed="1"/>
+    <w:lsdException w:name="Table Grid 3" w:semiHidden="1" w:unhideWhenUsed="1"/>
+    <w:lsdException w:name="Table Grid 4" w:semiHidden="1" w:unhideWhenUsed="1"/>
+    <w:lsdException w:name="Table Grid 5" w:semiHidden="1" w:unhideWhenUsed="1"/>
+    <w:lsdException w:name="Table Grid 6" w:semiHidden="1" w:unhideWhenUsed="1"/>
+    <w:lsdException w:name="Table Grid 7" w:semiHidden="1" w:unhideWhenUsed="1"/>
+    <w:lsdException w:name="Table Grid 8" w:semiHidden="1" w:unhideWhenUsed="1"/>
+    <w:lsdException w:name="Table List 1" w:semiHidden="1" w:unhideWhenUsed="1"/>
+    <w:lsdException w:name="Table List 2" w:semiHidden="1" w:unhideWhenUsed="1"/>
+    <w:lsdException w:name="Table List 3" w:semiHidden="1" w:unhideWhenUsed="1"/>
+    <w:lsdException w:name="Table List 4" w:semiHidden="1" w:unhideWhenUsed="1"/>
+    <w:lsdException w:name="Table List 5" w:semiHidden="1" w:unhideWhenUsed="1"/>
+    <w:lsdException w:name="Table List 6" w:semiHidden="1" w:unhideWhenUsed="1"/>
+    <w:lsdException w:name="Table List 7" w:semiHidden="1" w:unhideWhenUsed="1"/>
+    <w:lsdException w:name="Table List 8" w:semiHidden="1" w:unhideWhenUsed="1"/>
+    <w:lsdException w:name="Table 3D effects 1" w:semiHidden="1" w:unhideWhenUsed="1"/>
+    <w:lsdException w:name="Table 3D effects 2" w:semiHidden="1" w:unhideWhenUsed="1"/>
+    <w:lsdException w:name="Table 3D effects 3" w:semiHidden="1" w:unhideWhenUsed="1"/>
+    <w:lsdException w:name="Table Contemporary" w:semiHidden="1" w:unhideWhenUsed="1"/>
+    <w:lsdException w:name="Table Elegant" w:semiHidden="1" w:unhideWhenUsed="1"/>
+    <w:lsdException w:name="Table Professional" w:semiHidden="1" w:unhideWhenUsed="1"/>
+    <w:lsdException w:name="Table Subtle 1" w:semiHidden="1" w:unhideWhenUsed="1"/>
+    <w:lsdException w:name="Table Subtle 2" w:semiHidden="1" w:unhideWhenUsed="1"/>
+    <w:lsdException w:name="Table Web 1" w:semiHidden="1" w:unhideWhenUsed="1"/>
+    <w:lsdException w:name="Table Web 2" w:semiHidden="1" w:unhideWhenUsed="1"/>
+    <w:lsdException w:name="Table Web 3" w:semiHidden="1" w:unhideWhenUsed="1"/>
+    <w:lsdException w:name="Balloon Text" w:semiHidden="1" w:unhideWhenUsed="1"/>
+    <w:lsdException w:name="Table Grid" w:uiPriority="59"/>
+    <w:lsdException w:name="Table Theme" w:semiHidden="1" w:unhideWhenUsed="1"/>
+    <w:lsdException w:name="Note Level 1" w:semiHidden="1" w:unhideWhenUsed="1"/>
+    <w:lsdException w:name="Note Level 2" w:semiHidden="1" w:unhideWhenUsed="1"/>
+    <w:lsdException w:name="Note Level 3" w:semiHidden="1" w:unhideWhenUsed="1"/>
+    <w:lsdException w:name="Note Level 4" w:semiHidden="1" w:unhideWhenUsed="1"/>
+    <w:lsdException w:name="Note Level 5" w:semiHidden="1" w:unhideWhenUsed="1"/>
+    <w:lsdException w:name="Note Level 6" w:semiHidden="1" w:unhideWhenUsed="1"/>
+    <w:lsdException w:name="Note Level 7" w:semiHidden="1" w:unhideWhenUsed="1"/>
+    <w:lsdException w:name="Note Level 8" w:semiHidden="1" w:unhideWhenUsed="1"/>
+    <w:lsdException w:name="Note Level 9" w:semiHidden="1" w:unhideWhenUsed="1"/>
+    <w:lsdException w:name="Placeholder Text" w:semiHidden="1"/>
+    <w:lsdException w:name="No Spacing" w:uiPriority="1" w:qFormat="1"/>
+    <w:lsdException w:name="Light Shading" w:uiPriority="60"/>
+    <w:lsdException w:name="Light List" w:uiPriority="61"/>
+    <w:lsdException w:name="Light Grid" w:uiPriority="62"/>
+    <w:lsdException w:name="Medium Shading 1" w:uiPriority="63"/>
+    <w:lsdException w:name="Medium Shading 2" w:uiPriority="64"/>
+    <w:lsdException w:name="Medium List 1" w:uiPriority="65"/>
+    <w:lsdException w:name="Medium List 2" w:uiPriority="66"/>
+    <w:lsdException w:name="Medium Grid 1" w:uiPriority="67"/>
+    <w:lsdException w:name="Medium Grid 2" w:uiPriority="68"/>
+    <w:lsdException w:name="Medium Grid 3" w:uiPriority="69"/>
+    <w:lsdException w:name="Dark List" w:uiPriority="70"/>
+    <w:lsdException w:name="Colorful Shading" w:uiPriority="71"/>
+    <w:lsdException w:name="Colorful List" w:uiPriority="72"/>
+    <w:lsdException w:name="Colorful Grid" w:uiPriority="73"/>
+    <w:lsdException w:name="Light Shading Accent 1" w:uiPriority="60"/>
+    <w:lsdException w:name="Light List Accent 1" w:uiPriority="61"/>
+    <w:lsdException w:name="Light Grid Accent 1" w:uiPriority="62"/>
+    <w:lsdException w:name="Medium Shading 1 Accent 1" w:uiPriority="63"/>
+    <w:lsdException w:name="Medium Shading 2 Accent 1" w:uiPriority="64"/>
+    <w:lsdException w:name="Medium List 1 Accent 1" w:uiPriority="65"/>
+    <w:lsdException w:name="Revision" w:semiHidden="1"/>
+    <w:lsdException w:name="List Paragraph" w:uiPriority="34" w:qFormat="1"/>
+    <w:lsdException w:name="Quote" w:uiPriority="29" w:qFormat="1"/>
+    <w:lsdException w:name="Intense Quote" w:uiPriority="30" w:qFormat="1"/>
+    <w:lsdException w:name="Medium List 2 Accent 1" w:uiPriority="66"/>
+    <w:lsdException w:name="Medium Grid 1 Accent 1" w:uiPriority="67"/>
+    <w:lsdException w:name="Medium Grid 2 Accent 1" w:uiPriority="68"/>
+    <w:lsdException w:name="Medium Grid 3 Accent 1" w:uiPriority="69"/>
+    <w:lsdException w:name="Dark List Accent 1" w:uiPriority="70"/>
+    <w:lsdException w:name="Colorful Shading Accent 1" w:uiPriority="71"/>
+    <w:lsdException w:name="Colorful List Accent 1" w:uiPriority="72"/>
+    <w:lsdException w:name="Colorful Grid Accent 1" w:uiPriority="73"/>
+    <w:lsdException w:name="Light Shading Accent 2" w:uiPriority="60"/>
+    <w:lsdException w:name="Light List Accent 2" w:uiPriority="61"/>
+    <w:lsdException w:name="Light Grid Accent 2" w:uiPriority="62"/>
+    <w:lsdException w:name="Medium Shading 1 Accent 2" w:uiPriority="63"/>
+    <w:lsdException w:name="Medium Shading 2 Accent 2" w:uiPriority="64"/>
+    <w:lsdException w:name="Medium List 1 Accent 2" w:uiPriority="65"/>
+    <w:lsdException w:name="Medium List 2 Accent 2" w:uiPriority="66"/>
+    <w:lsdException w:name="Medium Grid 1 Accent 2" w:uiPriority="67"/>
+    <w:lsdException w:name="Medium Grid 2 Accent 2" w:uiPriority="68"/>
+    <w:lsdException w:name="Medium Grid 3 Accent 2" w:uiPriority="69"/>
+    <w:lsdException w:name="Dark List Accent 2" w:uiPriority="70"/>
+    <w:lsdException w:name="Colorful Shading Accent 2" w:uiPriority="71"/>
+    <w:lsdException w:name="Colorful List Accent 2" w:uiPriority="72"/>
+    <w:lsdException w:name="Colorful Grid Accent 2" w:uiPriority="73"/>
+    <w:lsdException w:name="Light Shading Accent 3" w:uiPriority="60"/>
+    <w:lsdException w:name="Light List Accent 3" w:uiPriority="61"/>
+    <w:lsdException w:name="Light Grid Accent 3" w:uiPriority="62"/>
+    <w:lsdException w:name="Medium Shading 1 Accent 3" w:uiPriority="63"/>
+    <w:lsdException w:name="Medium Shading 2 Accent 3" w:uiPriority="64"/>
+    <w:lsdException w:name="Medium List 1 Accent 3" w:uiPriority="65"/>
+    <w:lsdException w:name="Medium List 2 Accent 3" w:uiPriority="66"/>
+    <w:lsdException w:name="Medium Grid 1 Accent 3" w:uiPriority="67"/>
+    <w:lsdException w:name="Medium Grid 2 Accent 3" w:uiPriority="68"/>
+    <w:lsdException w:name="Medium Grid 3 Accent 3" w:uiPriority="69"/>
+    <w:lsdException w:name="Dark List Accent 3" w:uiPriority="70"/>
+    <w:lsdException w:name="Colorful Shading Accent 3" w:uiPriority="71"/>
+    <w:lsdException w:name="Colorful List Accent 3" w:uiPriority="72"/>
+    <w:lsdException w:name="Colorful Grid Accent 3" w:uiPriority="73"/>
+    <w:lsdException w:name="Light Shading Accent 4" w:uiPriority="60"/>
+    <w:lsdException w:name="Light List Accent 4" w:uiPriority="61"/>
+    <w:lsdException w:name="Light Grid Accent 4" w:uiPriority="62"/>
+    <w:lsdException w:name="Medium Shading 1 Accent 4" w:uiPriority="63"/>
+    <w:lsdException w:name="Medium Shading 2 Accent 4" w:uiPriority="64"/>
+    <w:lsdException w:name="Medium List 1 Accent 4" w:uiPriority="65"/>
+    <w:lsdException w:name="Medium List 2 Accent 4" w:uiPriority="66"/>
+    <w:lsdException w:name="Medium Grid 1 Accent 4" w:uiPriority="67"/>
+    <w:lsdException w:name="Medium Grid 2 Accent 4" w:uiPriority="68"/>
+    <w:lsdException w:name="Medium Grid 3 Accent 4" w:uiPriority="69"/>
+    <w:lsdException w:name="Dark List Accent 4" w:uiPriority="70"/>
+    <w:lsdException w:name="Colorful Shading Accent 4" w:uiPriority="71"/>
+    <w:lsdException w:name="Colorful List Accent 4" w:uiPriority="72"/>
+    <w:lsdException w:name="Colorful Grid Accent 4" w:uiPriority="73"/>
+    <w:lsdException w:name="Light Shading Accent 5" w:uiPriority="60"/>
+    <w:lsdException w:name="Light List Accent 5" w:uiPriority="61"/>
+    <w:lsdException w:name="Light Grid Accent 5" w:uiPriority="62"/>
+    <w:lsdException w:name="Medium Shading 1 Accent 5" w:uiPriority="63"/>
+    <w:lsdException w:name="Medium Shading 2 Accent 5" w:uiPriority="64"/>
+    <w:lsdException w:name="Medium List 1 Accent 5" w:uiPriority="65"/>
+    <w:lsdException w:name="Medium List 2 Accent 5" w:uiPriority="66"/>
+    <w:lsdException w:name="Medium Grid 1 Accent 5" w:uiPriority="67"/>
+    <w:lsdException w:name="Medium Grid 2 Accent 5" w:uiPriority="68"/>
+    <w:lsdException w:name="Medium Grid 3 Accent 5" w:uiPriority="69"/>
+    <w:lsdException w:name="Dark List Accent 5" w:uiPriority="70"/>
+    <w:lsdException w:name="Colorful Shading Accent 5" w:uiPriority="71"/>
+    <w:lsdException w:name="Colorful List Accent 5" w:uiPriority="72"/>
+    <w:lsdException w:name="Colorful Grid Accent 5" w:uiPriority="73"/>
+    <w:lsdException w:name="Light Shading Accent 6" w:uiPriority="60"/>
+    <w:lsdException w:name="Light List Accent 6" w:uiPriority="61"/>
+    <w:lsdException w:name="Light Grid Accent 6" w:uiPriority="62"/>
+    <w:lsdException w:name="Medium Shading 1 Accent 6" w:uiPriority="63"/>
+    <w:lsdException w:name="Medium Shading 2 Accent 6" w:uiPriority="64"/>
+    <w:lsdException w:name="Medium List 1 Accent 6" w:uiPriority="65"/>
+    <w:lsdException w:name="Medium List 2 Accent 6" w:uiPriority="66"/>
+    <w:lsdException w:name="Medium Grid 1 Accent 6" w:uiPriority="67"/>
+    <w:lsdException w:name="Medium Grid 2 Accent 6" w:uiPriority="68"/>
+    <w:lsdException w:name="Medium Grid 3 Accent 6" w:uiPriority="69"/>
+    <w:lsdException w:name="Dark List Accent 6" w:uiPriority="70"/>
+    <w:lsdException w:name="Colorful Shading Accent 6" w:uiPriority="71"/>
+    <w:lsdException w:name="Colorful List Accent 6" w:uiPriority="72"/>
+    <w:lsdException w:name="Colorful Grid Accent 6" w:uiPriority="73"/>
+    <w:lsdException w:name="Subtle Emphasis" w:uiPriority="19" w:qFormat="1"/>
+    <w:lsdException w:name="Intense Emphasis" w:uiPriority="21" w:qFormat="1"/>
+    <w:lsdException w:name="Subtle Reference" w:uiPriority="31" w:qFormat="1"/>
+    <w:lsdException w:name="Intense Reference" w:uiPriority="32" w:qFormat="1"/>
+    <w:lsdException w:name="Book Title" w:uiPriority="33" w:qFormat="1"/>
+    <w:lsdException w:name="Bibliography" w:semiHidden="1" w:uiPriority="37" w:unhideWhenUsed="1"/>
+    <w:lsdException w:name="TOC Heading" w:semiHidden="1" w:uiPriority="39" w:unhideWhenUsed="1" w:qFormat="1"/>
+    <w:lsdException w:name="Plain Table 1" w:uiPriority="41"/>
+    <w:lsdException w:name="Plain Table 2" w:uiPriority="42"/>
+    <w:lsdException w:name="Plain Table 3" w:uiPriority="43"/>
+    <w:lsdException w:name="Plain Table 4" w:uiPriority="44"/>
+    <w:lsdException w:name="Plain Table 5" w:uiPriority="45"/>
+    <w:lsdException w:name="Grid Table Light" w:uiPriority="40"/>
+    <w:lsdException w:name="Grid Table 1 Light" w:uiPriority="46"/>
+    <w:lsdException w:name="Grid Table 2" w:uiPriority="47"/>
+    <w:lsdException w:name="Grid Table 3" w:uiPriority="48"/>
+    <w:lsdException w:name="Grid Table 4" w:uiPriority="49"/>
+    <w:lsdException w:name="Grid Table 5 Dark" w:uiPriority="50"/>
+    <w:lsdException w:name="Grid Table 6 Colorful" w:uiPriority="51"/>
+    <w:lsdException w:name="Grid Table 7 Colorful" w:uiPriority="52"/>
+    <w:lsdException w:name="Grid Table 1 Light Accent 1" w:uiPriority="46"/>
+    <w:lsdException w:name="Grid Table 2 Accent 1" w:uiPriority="47"/>
+    <w:lsdException w:name="Grid Table 3 Accent 1" w:uiPriority="48"/>
+    <w:lsdException w:name="Grid Table 4 Accent 1" w:uiPriority="49"/>
+    <w:lsdException w:name="Grid Table 5 Dark Accent 1" w:uiPriority="50"/>
+    <w:lsdException w:name="Grid Table 6 Colorful Accent 1" w:uiPriority="51"/>
+    <w:lsdException w:name="Grid Table 7 Colorful Accent 1" w:uiPriority="52"/>
+    <w:lsdException w:name="Grid Table 1 Light Accent 2" w:uiPriority="46"/>
+    <w:lsdException w:name="Grid Table 2 Accent 2" w:uiPriority="47"/>
+    <w:lsdException w:name="Grid Table 3 Accent 2" w:uiPriority="48"/>
+    <w:lsdException w:name="Grid Table 4 Accent 2" w:uiPriority="49"/>
+    <w:lsdException w:name="Grid Table 5 Dark Accent 2" w:uiPriority="50"/>
+    <w:lsdException w:name="Grid Table 6 Colorful Accent 2" w:uiPriority="51"/>
+    <w:lsdException w:name="Grid Table 7 Colorful Accent 2" w:uiPriority="52"/>
+    <w:lsdException w:name="Grid Table 1 Light Accent 3" w:uiPriority="46"/>
+    <w:lsdException w:name="Grid Table 2 Accent 3" w:uiPriority="47"/>
+    <w:lsdException w:name="Grid Table 3 Accent 3" w:uiPriority="48"/>
+    <w:lsdException w:name="Grid Table 4 Accent 3" w:uiPriority="49"/>
+    <w:lsdException w:name="Grid Table 5 Dark Accent 3" w:uiPriority="50"/>
+    <w:lsdException w:name="Grid Table 6 Colorful Accent 3" w:uiPriority="51"/>
+    <w:lsdException w:name="Grid Table 7 Colorful Accent 3" w:uiPriority="52"/>
+    <w:lsdException w:name="Grid Table 1 Light Accent 4" w:uiPriority="46"/>
+    <w:lsdException w:name="Grid Table 2 Accent 4" w:uiPriority="47"/>
+    <w:lsdException w:name="Grid Table 3 Accent 4" w:uiPriority="48"/>
+    <w:lsdException w:name="Grid Table 4 Accent 4" w:uiPriority="49"/>
+    <w:lsdException w:name="Grid Table 5 Dark Accent 4" w:uiPriority="50"/>
+    <w:lsdException w:name="Grid Table 6 Colorful Accent 4" w:uiPriority="51"/>
+    <w:lsdException w:name="Grid Table 7 Colorful Accent 4" w:uiPriority="52"/>
+    <w:lsdException w:name="Grid Table 1 Light Accent 5" w:uiPriority="46"/>
+    <w:lsdException w:name="Grid Table 2 Accent 5" w:uiPriority="47"/>
+    <w:lsdException w:name="Grid Table 3 Accent 5" w:uiPriority="48"/>
+    <w:lsdException w:name="Grid Table 4 Accent 5" w:uiPriority="49"/>
+    <w:lsdException w:name="Grid Table 5 Dark Accent 5" w:uiPriority="50"/>
+    <w:lsdException w:name="Grid Table 6 Colorful Accent 5" w:uiPriority="51"/>
+    <w:lsdException w:name="Grid Table 7 Colorful Accent 5" w:uiPriority="52"/>
+    <w:lsdException w:name="Grid Table 1 Light Accent 6" w:uiPriority="46"/>
+    <w:lsdException w:name="Grid Table 2 Accent 6" w:uiPriority="47"/>
+    <w:lsdException w:name="Grid Table 3 Accent 6" w:uiPriority="48"/>
+    <w:lsdException w:name="Grid Table 4 Accent 6" w:uiPriority="49"/>
+    <w:lsdException w:name="Grid Table 5 Dark Accent 6" w:uiPriority="50"/>
+    <w:lsdException w:name="Grid Table 6 Colorful Accent 6" w:uiPriority="51"/>
+    <w:lsdException w:name="Grid Table 7 Colorful Accent 6" w:uiPriority="52"/>
+    <w:lsdException w:name="List Table 1 Light" w:uiPriority="46"/>
+    <w:lsdException w:name="List Table 2" w:uiPriority="47"/>
+    <w:lsdException w:name="List Table 3" w:uiPriority="48"/>
+    <w:lsdException w:name="List Table 4" w:uiPriority="49"/>
+    <w:lsdException w:name="List Table 5 Dark" w:uiPriority="50"/>
+    <w:lsdException w:name="List Table 6 Colorful" w:uiPriority="51"/>
+    <w:lsdException w:name="List Table 7 Colorful" w:uiPriority="52"/>
+    <w:lsdException w:name="List Table 1 Light Accent 1" w:uiPriority="46"/>
+    <w:lsdException w:name="List Table 2 Accent 1" w:uiPriority="47"/>
+    <w:lsdException w:name="List Table 3 Accent 1" w:uiPriority="48"/>
+    <w:lsdException w:name="List Table 4 Accent 1" w:uiPriority="49"/>
+    <w:lsdException w:name="List Table 5 Dark Accent 1" w:uiPriority="50"/>
+    <w:lsdException w:name="List Table 6 Colorful Accent 1" w:uiPriority="51"/>
+    <w:lsdException w:name="List Table 7 Colorful Accent 1" w:uiPriority="52"/>
+    <w:lsdException w:name="List Table 1 Light Accent 2" w:uiPriority="46"/>
+    <w:lsdException w:name="List Table 2 Accent 2" w:uiPriority="47"/>
+    <w:lsdException w:name="List Table 3 Accent 2" w:uiPriority="48"/>
+    <w:lsdException w:name="List Table 4 Accent 2" w:uiPriority="49"/>
+    <w:lsdException w:name="List Table 5 Dark Accent 2" w:uiPriority="50"/>
+    <w:lsdException w:name="List Table 6 Colorful Accent 2" w:uiPriority="51"/>
+    <w:lsdException w:name="List Table 7 Colorful Accent 2" w:uiPriority="52"/>
+    <w:lsdException w:name="List Table 1 Light Accent 3" w:uiPriority="46"/>
+    <w:lsdException w:name="List Table 2 Accent 3" w:uiPriority="47"/>
+    <w:lsdException w:name="List Table 3 Accent 3" w:uiPriority="48"/>
+    <w:lsdException w:name="List Table 4 Accent 3" w:uiPriority="49"/>
+    <w:lsdException w:name="List Table 5 Dark Accent 3" w:uiPriority="50"/>
+    <w:lsdException w:name="List Table 6 Colorful Accent 3" w:uiPriority="51"/>
+    <w:lsdException w:name="List Table 7 Colorful Accent 3" w:uiPriority="52"/>
+    <w:lsdException w:name="List Table 1 Light Accent 4" w:uiPriority="46"/>
+    <w:lsdException w:name="List Table 2 Accent 4" w:uiPriority="47"/>
+    <w:lsdException w:name="List Table 3 Accent 4" w:uiPriority="48"/>
+    <w:lsdException w:name="List Table 4 Accent 4" w:uiPriority="49"/>
+    <w:lsdException w:name="List Table 5 Dark Accent 4" w:uiPriority="50"/>
+    <w:lsdException w:name="List Table 6 Colorful Accent 4" w:uiPriority="51"/>
+    <w:lsdException w:name="List Table 7 Colorful Accent 4" w:uiPriority="52"/>
+    <w:lsdException w:name="List Table 1 Light Accent 5" w:uiPriority="46"/>
+    <w:lsdException w:name="List Table 2 Accent 5" w:uiPriority="47"/>
+    <w:lsdException w:name="List Table 3 Accent 5" w:uiPriority="48"/>
+    <w:lsdException w:name="List Table 4 Accent 5" w:uiPriority="49"/>
+    <w:lsdException w:name="List Table 5 Dark Accent 5" w:uiPriority="50"/>
+    <w:lsdException w:name="List Table 6 Colorful Accent 5" w:uiPriority="51"/>
+    <w:lsdException w:name="List Table 7 Colorful Accent 5" w:uiPriority="52"/>
+    <w:lsdException w:name="List Table 1 Light Accent 6" w:uiPriority="46"/>
+    <w:lsdException w:name="List Table 2 Accent 6" w:uiPriority="47"/>
+    <w:lsdException w:name="List Table 3 Accent 6" w:uiPriority="48"/>
+    <w:lsdException w:name="List Table 4 Accent 6" w:uiPriority="49"/>
+    <w:lsdException w:name="List Table 5 Dark Accent 6" w:uiPriority="50"/>
+    <w:lsdException w:name="List Table 6 Colorful Accent 6" w:uiPriority="51"/>
+    <w:lsdException w:name="List Table 7 Colorful Accent 6" w:uiPriority="52"/>
+    <w:lsdException w:name="Mention" w:semiHidden="1" w:unhideWhenUsed="1"/>
+    <w:lsdException w:name="Smart Hyperlink" w:semiHidden="1" w:unhideWhenUsed="1"/>
   </w:latentStyles>
-  <w:style w:type="paragraph" w:default="1" w:styleId="Standard">
+  <w:style w:type="paragraph" w:default="1" w:styleId="Normal">
     <w:name w:val="Normal"/>
     <w:qFormat/>
   </w:style>
-  <w:style w:type="character" w:default="1" w:styleId="Absatz-Standardschriftart">
+  <w:style w:type="character" w:default="1" w:styleId="DefaultParagraphFont">
     <w:name w:val="Default Paragraph Font"/>
     <w:uiPriority w:val="1"/>
     <w:semiHidden/>
     <w:unhideWhenUsed/>
   </w:style>
-  <w:style w:type="table" w:default="1" w:styleId="NormaleTabelle">
+  <w:style w:type="table" w:default="1" w:styleId="TableNormal">
     <w:name w:val="Normal Table"/>
     <w:uiPriority w:val="99"/>
     <w:semiHidden/>
@@ -5710,233 +5552,7 @@
       </w:tblCellMar>
     </w:tblPr>
   </w:style>
-  <w:style w:type="numbering" w:default="1" w:styleId="KeineListe">
-    <w:name w:val="No List"/>
-    <w:uiPriority w:val="99"/>
-    <w:semiHidden/>
-    <w:unhideWhenUsed/>
-  </w:style>
-  <w:style w:type="paragraph" w:customStyle="1" w:styleId="657313375E244585ACC9F6C009B57AFF">
-    <w:name w:val="657313375E244585ACC9F6C009B57AFF"/>
-    <w:rsid w:val="003E4EA0"/>
-  </w:style>
-  <w:style w:type="paragraph" w:customStyle="1" w:styleId="FFAE2B2970664D929F34EB577AE44B26">
-    <w:name w:val="FFAE2B2970664D929F34EB577AE44B26"/>
-    <w:rsid w:val="003E4EA0"/>
-  </w:style>
-  <w:style w:type="paragraph" w:customStyle="1" w:styleId="18E161BF112440E68684FB3C6D377B4D">
-    <w:name w:val="18E161BF112440E68684FB3C6D377B4D"/>
-    <w:rsid w:val="003E4EA0"/>
-  </w:style>
-  <w:style w:type="paragraph" w:customStyle="1" w:styleId="F373839CF7CC44908BE34BCD8CC317FA">
-    <w:name w:val="F373839CF7CC44908BE34BCD8CC317FA"/>
-    <w:rsid w:val="003E4EA0"/>
-  </w:style>
-  <w:style w:type="paragraph" w:customStyle="1" w:styleId="67D84A1C2E4E4172ACF3047198B3A26D">
-    <w:name w:val="67D84A1C2E4E4172ACF3047198B3A26D"/>
-    <w:rsid w:val="003E4EA0"/>
-  </w:style>
-  <w:style w:type="paragraph" w:customStyle="1" w:styleId="DE0BC02D4AE7493EA2560D613BDEB45E">
-    <w:name w:val="DE0BC02D4AE7493EA2560D613BDEB45E"/>
-    <w:rsid w:val="003E4EA0"/>
-  </w:style>
-  <w:style w:type="paragraph" w:customStyle="1" w:styleId="BCFABCBBDCF1434A919537578AE11CC8">
-    <w:name w:val="BCFABCBBDCF1434A919537578AE11CC8"/>
-    <w:rsid w:val="003E4EA0"/>
-  </w:style>
-  <w:style w:type="paragraph" w:customStyle="1" w:styleId="3234F373A1114D3CBBB0167D9956BF2C">
-    <w:name w:val="3234F373A1114D3CBBB0167D9956BF2C"/>
-    <w:rsid w:val="003E4EA0"/>
-  </w:style>
-  <w:style w:type="paragraph" w:customStyle="1" w:styleId="397F2FA21DDD4261B1E79F5C7B3823BF">
-    <w:name w:val="397F2FA21DDD4261B1E79F5C7B3823BF"/>
-    <w:rsid w:val="003E4EA0"/>
-  </w:style>
-</w:styles>
-</file>
-
-<file path=word/glossary/stylesWithEffects.xml><?xml version="1.0" encoding="utf-8"?>
-<w:styles xmlns:wpc="http://schemas.microsoft.com/office/word/2010/wordprocessingCanvas" xmlns:mc="http://schemas.openxmlformats.org/markup-compatibility/2006" xmlns:o="urn:schemas-microsoft-com:office:office" xmlns:r="http://schemas.openxmlformats.org/officeDocument/2006/relationships" xmlns:m="http://schemas.openxmlformats.org/officeDocument/2006/math" xmlns:v="urn:schemas-microsoft-com:vml" xmlns:wp14="http://schemas.microsoft.com/office/word/2010/wordprocessingDrawing" xmlns:wp="http://schemas.openxmlformats.org/drawingml/2006/wordprocessingDrawing" xmlns:w10="urn:schemas-microsoft-com:office:word" xmlns:w="http://schemas.openxmlformats.org/wordprocessingml/2006/main" xmlns:w14="http://schemas.microsoft.com/office/word/2010/wordml" xmlns:wpg="http://schemas.microsoft.com/office/word/2010/wordprocessingGroup" xmlns:wpi="http://schemas.microsoft.com/office/word/2010/wordprocessingInk" xmlns:wne="http://schemas.microsoft.com/office/word/2006/wordml" xmlns:wps="http://schemas.microsoft.com/office/word/2010/wordprocessingShape" mc:Ignorable="w14 wp14">
-  <w:docDefaults>
-    <w:rPrDefault>
-      <w:rPr>
-        <w:rFonts w:asciiTheme="minorHAnsi" w:eastAsiaTheme="minorEastAsia" w:hAnsiTheme="minorHAnsi" w:cstheme="minorBidi"/>
-        <w:sz w:val="22"/>
-        <w:szCs w:val="22"/>
-        <w:lang w:val="de-DE" w:eastAsia="de-DE" w:bidi="ar-SA"/>
-      </w:rPr>
-    </w:rPrDefault>
-    <w:pPrDefault>
-      <w:pPr>
-        <w:spacing w:after="200" w:line="276" w:lineRule="auto"/>
-      </w:pPr>
-    </w:pPrDefault>
-  </w:docDefaults>
-  <w:latentStyles w:defLockedState="0" w:defUIPriority="99" w:defSemiHidden="1" w:defUnhideWhenUsed="1" w:defQFormat="0" w:count="267">
-    <w:lsdException w:name="Normal" w:semiHidden="0" w:uiPriority="0" w:unhideWhenUsed="0" w:qFormat="1"/>
-    <w:lsdException w:name="heading 1" w:semiHidden="0" w:uiPriority="9" w:unhideWhenUsed="0" w:qFormat="1"/>
-    <w:lsdException w:name="heading 2" w:uiPriority="9" w:qFormat="1"/>
-    <w:lsdException w:name="heading 3" w:uiPriority="9" w:qFormat="1"/>
-    <w:lsdException w:name="heading 4" w:uiPriority="9" w:qFormat="1"/>
-    <w:lsdException w:name="heading 5" w:uiPriority="9" w:qFormat="1"/>
-    <w:lsdException w:name="heading 6" w:uiPriority="9" w:qFormat="1"/>
-    <w:lsdException w:name="heading 7" w:uiPriority="9" w:qFormat="1"/>
-    <w:lsdException w:name="heading 8" w:uiPriority="9" w:qFormat="1"/>
-    <w:lsdException w:name="heading 9" w:uiPriority="9" w:qFormat="1"/>
-    <w:lsdException w:name="toc 1" w:uiPriority="39"/>
-    <w:lsdException w:name="toc 2" w:uiPriority="39"/>
-    <w:lsdException w:name="toc 3" w:uiPriority="39"/>
-    <w:lsdException w:name="toc 4" w:uiPriority="39"/>
-    <w:lsdException w:name="toc 5" w:uiPriority="39"/>
-    <w:lsdException w:name="toc 6" w:uiPriority="39"/>
-    <w:lsdException w:name="toc 7" w:uiPriority="39"/>
-    <w:lsdException w:name="toc 8" w:uiPriority="39"/>
-    <w:lsdException w:name="toc 9" w:uiPriority="39"/>
-    <w:lsdException w:name="caption" w:uiPriority="35" w:qFormat="1"/>
-    <w:lsdException w:name="Title" w:semiHidden="0" w:uiPriority="10" w:unhideWhenUsed="0" w:qFormat="1"/>
-    <w:lsdException w:name="Default Paragraph Font" w:uiPriority="1"/>
-    <w:lsdException w:name="Subtitle" w:semiHidden="0" w:uiPriority="11" w:unhideWhenUsed="0" w:qFormat="1"/>
-    <w:lsdException w:name="Strong" w:semiHidden="0" w:uiPriority="22" w:unhideWhenUsed="0" w:qFormat="1"/>
-    <w:lsdException w:name="Emphasis" w:semiHidden="0" w:uiPriority="20" w:unhideWhenUsed="0" w:qFormat="1"/>
-    <w:lsdException w:name="Table Grid" w:semiHidden="0" w:uiPriority="59" w:unhideWhenUsed="0"/>
-    <w:lsdException w:name="Placeholder Text" w:unhideWhenUsed="0"/>
-    <w:lsdException w:name="No Spacing" w:semiHidden="0" w:uiPriority="1" w:unhideWhenUsed="0" w:qFormat="1"/>
-    <w:lsdException w:name="Light Shading" w:semiHidden="0" w:uiPriority="60" w:unhideWhenUsed="0"/>
-    <w:lsdException w:name="Light List" w:semiHidden="0" w:uiPriority="61" w:unhideWhenUsed="0"/>
-    <w:lsdException w:name="Light Grid" w:semiHidden="0" w:uiPriority="62" w:unhideWhenUsed="0"/>
-    <w:lsdException w:name="Medium Shading 1" w:semiHidden="0" w:uiPriority="63" w:unhideWhenUsed="0"/>
-    <w:lsdException w:name="Medium Shading 2" w:semiHidden="0" w:uiPriority="64" w:unhideWhenUsed="0"/>
-    <w:lsdException w:name="Medium List 1" w:semiHidden="0" w:uiPriority="65" w:unhideWhenUsed="0"/>
-    <w:lsdException w:name="Medium List 2" w:semiHidden="0" w:uiPriority="66" w:unhideWhenUsed="0"/>
-    <w:lsdException w:name="Medium Grid 1" w:semiHidden="0" w:uiPriority="67" w:unhideWhenUsed="0"/>
-    <w:lsdException w:name="Medium Grid 2" w:semiHidden="0" w:uiPriority="68" w:unhideWhenUsed="0"/>
-    <w:lsdException w:name="Medium Grid 3" w:semiHidden="0" w:uiPriority="69" w:unhideWhenUsed="0"/>
-    <w:lsdException w:name="Dark List" w:semiHidden="0" w:uiPriority="70" w:unhideWhenUsed="0"/>
-    <w:lsdException w:name="Colorful Shading" w:semiHidden="0" w:uiPriority="71" w:unhideWhenUsed="0"/>
-    <w:lsdException w:name="Colorful List" w:semiHidden="0" w:uiPriority="72" w:unhideWhenUsed="0"/>
-    <w:lsdException w:name="Colorful Grid" w:semiHidden="0" w:uiPriority="73" w:unhideWhenUsed="0"/>
-    <w:lsdException w:name="Light Shading Accent 1" w:semiHidden="0" w:uiPriority="60" w:unhideWhenUsed="0"/>
-    <w:lsdException w:name="Light List Accent 1" w:semiHidden="0" w:uiPriority="61" w:unhideWhenUsed="0"/>
-    <w:lsdException w:name="Light Grid Accent 1" w:semiHidden="0" w:uiPriority="62" w:unhideWhenUsed="0"/>
-    <w:lsdException w:name="Medium Shading 1 Accent 1" w:semiHidden="0" w:uiPriority="63" w:unhideWhenUsed="0"/>
-    <w:lsdException w:name="Medium Shading 2 Accent 1" w:semiHidden="0" w:uiPriority="64" w:unhideWhenUsed="0"/>
-    <w:lsdException w:name="Medium List 1 Accent 1" w:semiHidden="0" w:uiPriority="65" w:unhideWhenUsed="0"/>
-    <w:lsdException w:name="Revision" w:unhideWhenUsed="0"/>
-    <w:lsdException w:name="List Paragraph" w:semiHidden="0" w:uiPriority="34" w:unhideWhenUsed="0" w:qFormat="1"/>
-    <w:lsdException w:name="Quote" w:semiHidden="0" w:uiPriority="29" w:unhideWhenUsed="0" w:qFormat="1"/>
-    <w:lsdException w:name="Intense Quote" w:semiHidden="0" w:uiPriority="30" w:unhideWhenUsed="0" w:qFormat="1"/>
-    <w:lsdException w:name="Medium List 2 Accent 1" w:semiHidden="0" w:uiPriority="66" w:unhideWhenUsed="0"/>
-    <w:lsdException w:name="Medium Grid 1 Accent 1" w:semiHidden="0" w:uiPriority="67" w:unhideWhenUsed="0"/>
-    <w:lsdException w:name="Medium Grid 2 Accent 1" w:semiHidden="0" w:uiPriority="68" w:unhideWhenUsed="0"/>
-    <w:lsdException w:name="Medium Grid 3 Accent 1" w:semiHidden="0" w:uiPriority="69" w:unhideWhenUsed="0"/>
-    <w:lsdException w:name="Dark List Accent 1" w:semiHidden="0" w:uiPriority="70" w:unhideWhenUsed="0"/>
-    <w:lsdException w:name="Colorful Shading Accent 1" w:semiHidden="0" w:uiPriority="71" w:unhideWhenUsed="0"/>
-    <w:lsdException w:name="Colorful List Accent 1" w:semiHidden="0" w:uiPriority="72" w:unhideWhenUsed="0"/>
-    <w:lsdException w:name="Colorful Grid Accent 1" w:semiHidden="0" w:uiPriority="73" w:unhideWhenUsed="0"/>
-    <w:lsdException w:name="Light Shading Accent 2" w:semiHidden="0" w:uiPriority="60" w:unhideWhenUsed="0"/>
-    <w:lsdException w:name="Light List Accent 2" w:semiHidden="0" w:uiPriority="61" w:unhideWhenUsed="0"/>
-    <w:lsdException w:name="Light Grid Accent 2" w:semiHidden="0" w:uiPriority="62" w:unhideWhenUsed="0"/>
-    <w:lsdException w:name="Medium Shading 1 Accent 2" w:semiHidden="0" w:uiPriority="63" w:unhideWhenUsed="0"/>
-    <w:lsdException w:name="Medium Shading 2 Accent 2" w:semiHidden="0" w:uiPriority="64" w:unhideWhenUsed="0"/>
-    <w:lsdException w:name="Medium List 1 Accent 2" w:semiHidden="0" w:uiPriority="65" w:unhideWhenUsed="0"/>
-    <w:lsdException w:name="Medium List 2 Accent 2" w:semiHidden="0" w:uiPriority="66" w:unhideWhenUsed="0"/>
-    <w:lsdException w:name="Medium Grid 1 Accent 2" w:semiHidden="0" w:uiPriority="67" w:unhideWhenUsed="0"/>
-    <w:lsdException w:name="Medium Grid 2 Accent 2" w:semiHidden="0" w:uiPriority="68" w:unhideWhenUsed="0"/>
-    <w:lsdException w:name="Medium Grid 3 Accent 2" w:semiHidden="0" w:uiPriority="69" w:unhideWhenUsed="0"/>
-    <w:lsdException w:name="Dark List Accent 2" w:semiHidden="0" w:uiPriority="70" w:unhideWhenUsed="0"/>
-    <w:lsdException w:name="Colorful Shading Accent 2" w:semiHidden="0" w:uiPriority="71" w:unhideWhenUsed="0"/>
-    <w:lsdException w:name="Colorful List Accent 2" w:semiHidden="0" w:uiPriority="72" w:unhideWhenUsed="0"/>
-    <w:lsdException w:name="Colorful Grid Accent 2" w:semiHidden="0" w:uiPriority="73" w:unhideWhenUsed="0"/>
-    <w:lsdException w:name="Light Shading Accent 3" w:semiHidden="0" w:uiPriority="60" w:unhideWhenUsed="0"/>
-    <w:lsdException w:name="Light List Accent 3" w:semiHidden="0" w:uiPriority="61" w:unhideWhenUsed="0"/>
-    <w:lsdException w:name="Light Grid Accent 3" w:semiHidden="0" w:uiPriority="62" w:unhideWhenUsed="0"/>
-    <w:lsdException w:name="Medium Shading 1 Accent 3" w:semiHidden="0" w:uiPriority="63" w:unhideWhenUsed="0"/>
-    <w:lsdException w:name="Medium Shading 2 Accent 3" w:semiHidden="0" w:uiPriority="64" w:unhideWhenUsed="0"/>
-    <w:lsdException w:name="Medium List 1 Accent 3" w:semiHidden="0" w:uiPriority="65" w:unhideWhenUsed="0"/>
-    <w:lsdException w:name="Medium List 2 Accent 3" w:semiHidden="0" w:uiPriority="66" w:unhideWhenUsed="0"/>
-    <w:lsdException w:name="Medium Grid 1 Accent 3" w:semiHidden="0" w:uiPriority="67" w:unhideWhenUsed="0"/>
-    <w:lsdException w:name="Medium Grid 2 Accent 3" w:semiHidden="0" w:uiPriority="68" w:unhideWhenUsed="0"/>
-    <w:lsdException w:name="Medium Grid 3 Accent 3" w:semiHidden="0" w:uiPriority="69" w:unhideWhenUsed="0"/>
-    <w:lsdException w:name="Dark List Accent 3" w:semiHidden="0" w:uiPriority="70" w:unhideWhenUsed="0"/>
-    <w:lsdException w:name="Colorful Shading Accent 3" w:semiHidden="0" w:uiPriority="71" w:unhideWhenUsed="0"/>
-    <w:lsdException w:name="Colorful List Accent 3" w:semiHidden="0" w:uiPriority="72" w:unhideWhenUsed="0"/>
-    <w:lsdException w:name="Colorful Grid Accent 3" w:semiHidden="0" w:uiPriority="73" w:unhideWhenUsed="0"/>
-    <w:lsdException w:name="Light Shading Accent 4" w:semiHidden="0" w:uiPriority="60" w:unhideWhenUsed="0"/>
-    <w:lsdException w:name="Light List Accent 4" w:semiHidden="0" w:uiPriority="61" w:unhideWhenUsed="0"/>
-    <w:lsdException w:name="Light Grid Accent 4" w:semiHidden="0" w:uiPriority="62" w:unhideWhenUsed="0"/>
-    <w:lsdException w:name="Medium Shading 1 Accent 4" w:semiHidden="0" w:uiPriority="63" w:unhideWhenUsed="0"/>
-    <w:lsdException w:name="Medium Shading 2 Accent 4" w:semiHidden="0" w:uiPriority="64" w:unhideWhenUsed="0"/>
-    <w:lsdException w:name="Medium List 1 Accent 4" w:semiHidden="0" w:uiPriority="65" w:unhideWhenUsed="0"/>
-    <w:lsdException w:name="Medium List 2 Accent 4" w:semiHidden="0" w:uiPriority="66" w:unhideWhenUsed="0"/>
-    <w:lsdException w:name="Medium Grid 1 Accent 4" w:semiHidden="0" w:uiPriority="67" w:unhideWhenUsed="0"/>
-    <w:lsdException w:name="Medium Grid 2 Accent 4" w:semiHidden="0" w:uiPriority="68" w:unhideWhenUsed="0"/>
-    <w:lsdException w:name="Medium Grid 3 Accent 4" w:semiHidden="0" w:uiPriority="69" w:unhideWhenUsed="0"/>
-    <w:lsdException w:name="Dark List Accent 4" w:semiHidden="0" w:uiPriority="70" w:unhideWhenUsed="0"/>
-    <w:lsdException w:name="Colorful Shading Accent 4" w:semiHidden="0" w:uiPriority="71" w:unhideWhenUsed="0"/>
-    <w:lsdException w:name="Colorful List Accent 4" w:semiHidden="0" w:uiPriority="72" w:unhideWhenUsed="0"/>
-    <w:lsdException w:name="Colorful Grid Accent 4" w:semiHidden="0" w:uiPriority="73" w:unhideWhenUsed="0"/>
-    <w:lsdException w:name="Light Shading Accent 5" w:semiHidden="0" w:uiPriority="60" w:unhideWhenUsed="0"/>
-    <w:lsdException w:name="Light List Accent 5" w:semiHidden="0" w:uiPriority="61" w:unhideWhenUsed="0"/>
-    <w:lsdException w:name="Light Grid Accent 5" w:semiHidden="0" w:uiPriority="62" w:unhideWhenUsed="0"/>
-    <w:lsdException w:name="Medium Shading 1 Accent 5" w:semiHidden="0" w:uiPriority="63" w:unhideWhenUsed="0"/>
-    <w:lsdException w:name="Medium Shading 2 Accent 5" w:semiHidden="0" w:uiPriority="64" w:unhideWhenUsed="0"/>
-    <w:lsdException w:name="Medium List 1 Accent 5" w:semiHidden="0" w:uiPriority="65" w:unhideWhenUsed="0"/>
-    <w:lsdException w:name="Medium List 2 Accent 5" w:semiHidden="0" w:uiPriority="66" w:unhideWhenUsed="0"/>
-    <w:lsdException w:name="Medium Grid 1 Accent 5" w:semiHidden="0" w:uiPriority="67" w:unhideWhenUsed="0"/>
-    <w:lsdException w:name="Medium Grid 2 Accent 5" w:semiHidden="0" w:uiPriority="68" w:unhideWhenUsed="0"/>
-    <w:lsdException w:name="Medium Grid 3 Accent 5" w:semiHidden="0" w:uiPriority="69" w:unhideWhenUsed="0"/>
-    <w:lsdException w:name="Dark List Accent 5" w:semiHidden="0" w:uiPriority="70" w:unhideWhenUsed="0"/>
-    <w:lsdException w:name="Colorful Shading Accent 5" w:semiHidden="0" w:uiPriority="71" w:unhideWhenUsed="0"/>
-    <w:lsdException w:name="Colorful List Accent 5" w:semiHidden="0" w:uiPriority="72" w:unhideWhenUsed="0"/>
-    <w:lsdException w:name="Colorful Grid Accent 5" w:semiHidden="0" w:uiPriority="73" w:unhideWhenUsed="0"/>
-    <w:lsdException w:name="Light Shading Accent 6" w:semiHidden="0" w:uiPriority="60" w:unhideWhenUsed="0"/>
-    <w:lsdException w:name="Light List Accent 6" w:semiHidden="0" w:uiPriority="61" w:unhideWhenUsed="0"/>
-    <w:lsdException w:name="Light Grid Accent 6" w:semiHidden="0" w:uiPriority="62" w:unhideWhenUsed="0"/>
-    <w:lsdException w:name="Medium Shading 1 Accent 6" w:semiHidden="0" w:uiPriority="63" w:unhideWhenUsed="0"/>
-    <w:lsdException w:name="Medium Shading 2 Accent 6" w:semiHidden="0" w:uiPriority="64" w:unhideWhenUsed="0"/>
-    <w:lsdException w:name="Medium List 1 Accent 6" w:semiHidden="0" w:uiPriority="65" w:unhideWhenUsed="0"/>
-    <w:lsdException w:name="Medium List 2 Accent 6" w:semiHidden="0" w:uiPriority="66" w:unhideWhenUsed="0"/>
-    <w:lsdException w:name="Medium Grid 1 Accent 6" w:semiHidden="0" w:uiPriority="67" w:unhideWhenUsed="0"/>
-    <w:lsdException w:name="Medium Grid 2 Accent 6" w:semiHidden="0" w:uiPriority="68" w:unhideWhenUsed="0"/>
-    <w:lsdException w:name="Medium Grid 3 Accent 6" w:semiHidden="0" w:uiPriority="69" w:unhideWhenUsed="0"/>
-    <w:lsdException w:name="Dark List Accent 6" w:semiHidden="0" w:uiPriority="70" w:unhideWhenUsed="0"/>
-    <w:lsdException w:name="Colorful Shading Accent 6" w:semiHidden="0" w:uiPriority="71" w:unhideWhenUsed="0"/>
-    <w:lsdException w:name="Colorful List Accent 6" w:semiHidden="0" w:uiPriority="72" w:unhideWhenUsed="0"/>
-    <w:lsdException w:name="Colorful Grid Accent 6" w:semiHidden="0" w:uiPriority="73" w:unhideWhenUsed="0"/>
-    <w:lsdException w:name="Subtle Emphasis" w:semiHidden="0" w:uiPriority="19" w:unhideWhenUsed="0" w:qFormat="1"/>
-    <w:lsdException w:name="Intense Emphasis" w:semiHidden="0" w:uiPriority="21" w:unhideWhenUsed="0" w:qFormat="1"/>
-    <w:lsdException w:name="Subtle Reference" w:semiHidden="0" w:uiPriority="31" w:unhideWhenUsed="0" w:qFormat="1"/>
-    <w:lsdException w:name="Intense Reference" w:semiHidden="0" w:uiPriority="32" w:unhideWhenUsed="0" w:qFormat="1"/>
-    <w:lsdException w:name="Book Title" w:semiHidden="0" w:uiPriority="33" w:unhideWhenUsed="0" w:qFormat="1"/>
-    <w:lsdException w:name="Bibliography" w:uiPriority="37"/>
-    <w:lsdException w:name="TOC Heading" w:uiPriority="39" w:qFormat="1"/>
-  </w:latentStyles>
-  <w:style w:type="paragraph" w:default="1" w:styleId="Standard">
-    <w:name w:val="Normal"/>
-    <w:qFormat/>
-  </w:style>
-  <w:style w:type="character" w:default="1" w:styleId="Absatz-Standardschriftart">
-    <w:name w:val="Default Paragraph Font"/>
-    <w:uiPriority w:val="1"/>
-    <w:semiHidden/>
-    <w:unhideWhenUsed/>
-  </w:style>
-  <w:style w:type="table" w:default="1" w:styleId="NormaleTabelle">
-    <w:name w:val="Normal Table"/>
-    <w:uiPriority w:val="99"/>
-    <w:semiHidden/>
-    <w:unhideWhenUsed/>
-    <w:tblPr>
-      <w:tblInd w:w="0" w:type="dxa"/>
-      <w:tblCellMar>
-        <w:top w:w="0" w:type="dxa"/>
-        <w:left w:w="108" w:type="dxa"/>
-        <w:bottom w:w="0" w:type="dxa"/>
-        <w:right w:w="108" w:type="dxa"/>
-      </w:tblCellMar>
-    </w:tblPr>
-  </w:style>
-  <w:style w:type="numbering" w:default="1" w:styleId="KeineListe">
+  <w:style w:type="numbering" w:default="1" w:styleId="NoList">
     <w:name w:val="No List"/>
     <w:uiPriority w:val="99"/>
     <w:semiHidden/>
@@ -5982,9 +5598,10 @@
 </file>
 
 <file path=word/glossary/webSettings.xml><?xml version="1.0" encoding="utf-8"?>
-<w:webSettings xmlns:mc="http://schemas.openxmlformats.org/markup-compatibility/2006" xmlns:r="http://schemas.openxmlformats.org/officeDocument/2006/relationships" xmlns:w="http://schemas.openxmlformats.org/wordprocessingml/2006/main" xmlns:w14="http://schemas.microsoft.com/office/word/2010/wordml" mc:Ignorable="w14">
+<w:webSettings xmlns:mc="http://schemas.openxmlformats.org/markup-compatibility/2006" xmlns:r="http://schemas.openxmlformats.org/officeDocument/2006/relationships" xmlns:w="http://schemas.openxmlformats.org/wordprocessingml/2006/main" xmlns:w14="http://schemas.microsoft.com/office/word/2010/wordml" xmlns:w15="http://schemas.microsoft.com/office/word/2012/wordml" mc:Ignorable="w14 w15">
   <w:optimizeForBrowser/>
   <w:allowPNG/>
+  <w:doNotSaveAsSingleFile/>
 </w:webSettings>
 </file>
 
@@ -6278,7 +5895,7 @@
 </file>
 
 <file path=customXml/itemProps1.xml><?xml version="1.0" encoding="utf-8"?>
-<ds:datastoreItem xmlns:ds="http://schemas.openxmlformats.org/officeDocument/2006/customXml" ds:itemID="{8ECF4554-C05F-457D-AADC-068D019529D9}">
+<ds:datastoreItem xmlns:ds="http://schemas.openxmlformats.org/officeDocument/2006/customXml" ds:itemID="{9236FE6B-5B12-1A40-AB9D-DE7991AC9C38}">
   <ds:schemaRefs>
     <ds:schemaRef ds:uri="http://schemas.openxmlformats.org/officeDocument/2006/bibliography"/>
   </ds:schemaRefs>

</xml_diff>

<commit_message>
Doku mit Feedback erweitert
</commit_message>
<xml_diff>
--- a/Documents/Sicherheitskonzepte Doku.docx
+++ b/Documents/Sicherheitskonzepte Doku.docx
@@ -1,6 +1,6 @@
 
 <file path=word/document.xml><?xml version="1.0" encoding="utf-8"?>
-<w:document xmlns:wpc="http://schemas.microsoft.com/office/word/2010/wordprocessingCanvas" xmlns:mo="http://schemas.microsoft.com/office/mac/office/2008/main" xmlns:mc="http://schemas.openxmlformats.org/markup-compatibility/2006" xmlns:mv="urn:schemas-microsoft-com:mac:vml" xmlns:o="urn:schemas-microsoft-com:office:office" xmlns:r="http://schemas.openxmlformats.org/officeDocument/2006/relationships" xmlns:m="http://schemas.openxmlformats.org/officeDocument/2006/math" xmlns:v="urn:schemas-microsoft-com:vml" xmlns:wp14="http://schemas.microsoft.com/office/word/2010/wordprocessingDrawing" xmlns:wp="http://schemas.openxmlformats.org/drawingml/2006/wordprocessingDrawing" xmlns:w10="urn:schemas-microsoft-com:office:word" xmlns:w="http://schemas.openxmlformats.org/wordprocessingml/2006/main" xmlns:w14="http://schemas.microsoft.com/office/word/2010/wordml" xmlns:w15="http://schemas.microsoft.com/office/word/2012/wordml" xmlns:wpg="http://schemas.microsoft.com/office/word/2010/wordprocessingGroup" xmlns:wpi="http://schemas.microsoft.com/office/word/2010/wordprocessingInk" xmlns:wne="http://schemas.microsoft.com/office/word/2006/wordml" xmlns:wps="http://schemas.microsoft.com/office/word/2010/wordprocessingShape" mc:Ignorable="w14 w15 wp14">
+<w:document xmlns:wpc="http://schemas.microsoft.com/office/word/2010/wordprocessingCanvas" xmlns:cx="http://schemas.microsoft.com/office/drawing/2014/chartex" xmlns:cx1="http://schemas.microsoft.com/office/drawing/2015/9/8/chartex" xmlns:cx2="http://schemas.microsoft.com/office/drawing/2015/10/21/chartex" xmlns:cx3="http://schemas.microsoft.com/office/drawing/2016/5/9/chartex" xmlns:cx4="http://schemas.microsoft.com/office/drawing/2016/5/10/chartex" xmlns:cx5="http://schemas.microsoft.com/office/drawing/2016/5/11/chartex" xmlns:cx6="http://schemas.microsoft.com/office/drawing/2016/5/12/chartex" xmlns:cx7="http://schemas.microsoft.com/office/drawing/2016/5/13/chartex" xmlns:cx8="http://schemas.microsoft.com/office/drawing/2016/5/14/chartex" xmlns:mc="http://schemas.openxmlformats.org/markup-compatibility/2006" xmlns:aink="http://schemas.microsoft.com/office/drawing/2016/ink" xmlns:am3d="http://schemas.microsoft.com/office/drawing/2017/model3d" xmlns:o="urn:schemas-microsoft-com:office:office" xmlns:r="http://schemas.openxmlformats.org/officeDocument/2006/relationships" xmlns:m="http://schemas.openxmlformats.org/officeDocument/2006/math" xmlns:v="urn:schemas-microsoft-com:vml" xmlns:wp14="http://schemas.microsoft.com/office/word/2010/wordprocessingDrawing" xmlns:wp="http://schemas.openxmlformats.org/drawingml/2006/wordprocessingDrawing" xmlns:w10="urn:schemas-microsoft-com:office:word" xmlns:w="http://schemas.openxmlformats.org/wordprocessingml/2006/main" xmlns:w14="http://schemas.microsoft.com/office/word/2010/wordml" xmlns:w15="http://schemas.microsoft.com/office/word/2012/wordml" xmlns:w16cid="http://schemas.microsoft.com/office/word/2016/wordml/cid" xmlns:w16se="http://schemas.microsoft.com/office/word/2015/wordml/symex" xmlns:wpg="http://schemas.microsoft.com/office/word/2010/wordprocessingGroup" xmlns:wpi="http://schemas.microsoft.com/office/word/2010/wordprocessingInk" xmlns:wne="http://schemas.microsoft.com/office/word/2006/wordml" xmlns:wps="http://schemas.microsoft.com/office/word/2010/wordprocessingShape" mc:Ignorable="w14 w15 w16se w16cid wp14">
   <w:body>
     <w:sdt>
       <w:sdtPr>
@@ -91,7 +91,7 @@
                   </w:tcPr>
                   <w:p>
                     <w:pPr>
-                      <w:pStyle w:val="NoSpacing"/>
+                      <w:pStyle w:val="KeinLeerraum"/>
                       <w:rPr>
                         <w:rFonts w:asciiTheme="majorHAnsi" w:eastAsiaTheme="majorEastAsia" w:hAnsiTheme="majorHAnsi" w:cstheme="majorBidi"/>
                       </w:rPr>
@@ -125,9 +125,6 @@
                   </w:rPr>
                   <w:alias w:val="Titel"/>
                   <w:id w:val="13406919"/>
-                  <w:placeholder>
-                    <w:docPart w:val="DE0BC02D4AE7493EA2560D613BDEB45E"/>
-                  </w:placeholder>
                   <w:dataBinding w:prefixMappings="xmlns:ns0='http://schemas.openxmlformats.org/package/2006/metadata/core-properties' xmlns:ns1='http://purl.org/dc/elements/1.1/'" w:xpath="/ns0:coreProperties[1]/ns1:title[1]" w:storeItemID="{6C3C8BC8-F283-45AE-878A-BAB7291924A1}"/>
                   <w:text/>
                 </w:sdtPr>
@@ -135,7 +132,7 @@
                 <w:sdtContent>
                   <w:p>
                     <w:pPr>
-                      <w:pStyle w:val="NoSpacing"/>
+                      <w:pStyle w:val="KeinLeerraum"/>
                       <w:rPr>
                         <w:rFonts w:asciiTheme="majorHAnsi" w:eastAsiaTheme="majorEastAsia" w:hAnsiTheme="majorHAnsi" w:cstheme="majorBidi"/>
                         <w:color w:val="4F81BD" w:themeColor="accent1"/>
@@ -185,7 +182,7 @@
                   </w:tcPr>
                   <w:p>
                     <w:pPr>
-                      <w:pStyle w:val="NoSpacing"/>
+                      <w:pStyle w:val="KeinLeerraum"/>
                       <w:rPr>
                         <w:rFonts w:asciiTheme="majorHAnsi" w:eastAsiaTheme="majorEastAsia" w:hAnsiTheme="majorHAnsi" w:cstheme="majorBidi"/>
                       </w:rPr>
@@ -607,7 +604,7 @@
       <w:sdtContent>
         <w:p>
           <w:pPr>
-            <w:pStyle w:val="TOCHeading"/>
+            <w:pStyle w:val="Inhaltsverzeichnisberschrift"/>
           </w:pPr>
           <w:r>
             <w:t>Inhalt</w:t>
@@ -615,7 +612,7 @@
         </w:p>
         <w:p>
           <w:pPr>
-            <w:pStyle w:val="TOC1"/>
+            <w:pStyle w:val="Verzeichnis1"/>
             <w:tabs>
               <w:tab w:val="right" w:leader="dot" w:pos="9062"/>
             </w:tabs>
@@ -694,7 +691,7 @@
         </w:p>
         <w:p>
           <w:pPr>
-            <w:pStyle w:val="TOC2"/>
+            <w:pStyle w:val="Verzeichnis2"/>
             <w:tabs>
               <w:tab w:val="right" w:leader="dot" w:pos="9062"/>
             </w:tabs>
@@ -764,7 +761,7 @@
         </w:p>
         <w:p>
           <w:pPr>
-            <w:pStyle w:val="TOC3"/>
+            <w:pStyle w:val="Verzeichnis3"/>
             <w:tabs>
               <w:tab w:val="right" w:leader="dot" w:pos="9062"/>
             </w:tabs>
@@ -834,7 +831,7 @@
         </w:p>
         <w:p>
           <w:pPr>
-            <w:pStyle w:val="TOC3"/>
+            <w:pStyle w:val="Verzeichnis3"/>
             <w:tabs>
               <w:tab w:val="right" w:leader="dot" w:pos="9062"/>
             </w:tabs>
@@ -904,7 +901,7 @@
         </w:p>
         <w:p>
           <w:pPr>
-            <w:pStyle w:val="TOC2"/>
+            <w:pStyle w:val="Verzeichnis2"/>
             <w:tabs>
               <w:tab w:val="right" w:leader="dot" w:pos="9062"/>
             </w:tabs>
@@ -974,7 +971,7 @@
         </w:p>
         <w:p>
           <w:pPr>
-            <w:pStyle w:val="TOC2"/>
+            <w:pStyle w:val="Verzeichnis2"/>
             <w:tabs>
               <w:tab w:val="right" w:leader="dot" w:pos="9062"/>
             </w:tabs>
@@ -1044,7 +1041,7 @@
         </w:p>
         <w:p>
           <w:pPr>
-            <w:pStyle w:val="TOC3"/>
+            <w:pStyle w:val="Verzeichnis3"/>
             <w:tabs>
               <w:tab w:val="right" w:leader="dot" w:pos="9062"/>
             </w:tabs>
@@ -1114,7 +1111,7 @@
         </w:p>
         <w:p>
           <w:pPr>
-            <w:pStyle w:val="TOC3"/>
+            <w:pStyle w:val="Verzeichnis3"/>
             <w:tabs>
               <w:tab w:val="right" w:leader="dot" w:pos="9062"/>
             </w:tabs>
@@ -1184,7 +1181,7 @@
         </w:p>
         <w:p>
           <w:pPr>
-            <w:pStyle w:val="TOC3"/>
+            <w:pStyle w:val="Verzeichnis3"/>
             <w:tabs>
               <w:tab w:val="right" w:leader="dot" w:pos="9062"/>
             </w:tabs>
@@ -1254,7 +1251,7 @@
         </w:p>
         <w:p>
           <w:pPr>
-            <w:pStyle w:val="TOC2"/>
+            <w:pStyle w:val="Verzeichnis2"/>
             <w:tabs>
               <w:tab w:val="right" w:leader="dot" w:pos="9062"/>
             </w:tabs>
@@ -1324,7 +1321,7 @@
         </w:p>
         <w:p>
           <w:pPr>
-            <w:pStyle w:val="TOC2"/>
+            <w:pStyle w:val="Verzeichnis2"/>
             <w:tabs>
               <w:tab w:val="right" w:leader="dot" w:pos="9062"/>
             </w:tabs>
@@ -1394,7 +1391,7 @@
         </w:p>
         <w:p>
           <w:pPr>
-            <w:pStyle w:val="TOC1"/>
+            <w:pStyle w:val="Verzeichnis1"/>
             <w:tabs>
               <w:tab w:val="right" w:leader="dot" w:pos="9062"/>
             </w:tabs>
@@ -1464,7 +1461,7 @@
         </w:p>
         <w:p>
           <w:pPr>
-            <w:pStyle w:val="TOC1"/>
+            <w:pStyle w:val="Verzeichnis1"/>
             <w:tabs>
               <w:tab w:val="right" w:leader="dot" w:pos="9062"/>
             </w:tabs>
@@ -1534,7 +1531,7 @@
         </w:p>
         <w:p>
           <w:pPr>
-            <w:pStyle w:val="TOC2"/>
+            <w:pStyle w:val="Verzeichnis2"/>
             <w:tabs>
               <w:tab w:val="right" w:leader="dot" w:pos="9062"/>
             </w:tabs>
@@ -1604,7 +1601,7 @@
         </w:p>
         <w:p>
           <w:pPr>
-            <w:pStyle w:val="TOC2"/>
+            <w:pStyle w:val="Verzeichnis2"/>
             <w:tabs>
               <w:tab w:val="right" w:leader="dot" w:pos="9062"/>
             </w:tabs>
@@ -1674,7 +1671,7 @@
         </w:p>
         <w:p>
           <w:pPr>
-            <w:pStyle w:val="TOC2"/>
+            <w:pStyle w:val="Verzeichnis2"/>
             <w:tabs>
               <w:tab w:val="right" w:leader="dot" w:pos="9062"/>
             </w:tabs>
@@ -1744,7 +1741,7 @@
         </w:p>
         <w:p>
           <w:pPr>
-            <w:pStyle w:val="TOC2"/>
+            <w:pStyle w:val="Verzeichnis2"/>
             <w:tabs>
               <w:tab w:val="right" w:leader="dot" w:pos="9062"/>
             </w:tabs>
@@ -1814,7 +1811,7 @@
         </w:p>
         <w:p>
           <w:pPr>
-            <w:pStyle w:val="TOC2"/>
+            <w:pStyle w:val="Verzeichnis2"/>
             <w:tabs>
               <w:tab w:val="right" w:leader="dot" w:pos="9062"/>
             </w:tabs>
@@ -1911,7 +1908,7 @@
     </w:p>
     <w:p>
       <w:pPr>
-        <w:pStyle w:val="Heading1"/>
+        <w:pStyle w:val="berschrift1"/>
       </w:pPr>
       <w:bookmarkStart w:id="0" w:name="_Toc525646989"/>
       <w:r>
@@ -1925,7 +1922,7 @@
     </w:p>
     <w:p>
       <w:pPr>
-        <w:pStyle w:val="Heading2"/>
+        <w:pStyle w:val="berschrift2"/>
       </w:pPr>
       <w:bookmarkStart w:id="1" w:name="_Toc525646990"/>
       <w:r>
@@ -1944,7 +1941,7 @@
     </w:p>
     <w:p>
       <w:pPr>
-        <w:pStyle w:val="Heading3"/>
+        <w:pStyle w:val="berschrift3"/>
       </w:pPr>
       <w:bookmarkStart w:id="2" w:name="_Toc525646991"/>
       <w:r>
@@ -2033,7 +2030,7 @@
     </w:p>
     <w:p>
       <w:pPr>
-        <w:pStyle w:val="ListParagraph"/>
+        <w:pStyle w:val="Listenabsatz"/>
         <w:numPr>
           <w:ilvl w:val="0"/>
           <w:numId w:val="7"/>
@@ -2050,7 +2047,7 @@
       </w:r>
       <w:r>
         <w:rPr>
-          <w:rStyle w:val="Heading1Char"/>
+          <w:rStyle w:val="berschrift1Zchn"/>
           <w:rFonts w:asciiTheme="minorHAnsi" w:eastAsiaTheme="minorHAnsi" w:hAnsiTheme="minorHAnsi" w:cstheme="minorBidi"/>
           <w:bCs w:val="0"/>
           <w:color w:val="auto"/>
@@ -2083,8 +2080,13 @@
       <w:r>
         <w:t xml:space="preserve">digitalen </w:t>
       </w:r>
-      <w:r>
-        <w:t>Schlüssel mit dem er sich anmelden kann.</w:t>
+      <w:proofErr w:type="gramStart"/>
+      <w:r>
+        <w:t>Schlüssel</w:t>
+      </w:r>
+      <w:proofErr w:type="gramEnd"/>
+      <w:r>
+        <w:t xml:space="preserve"> mit dem er sich anmelden kann.</w:t>
       </w:r>
       <w:r>
         <w:br/>
@@ -2093,7 +2095,7 @@
     </w:p>
     <w:p>
       <w:pPr>
-        <w:pStyle w:val="ListParagraph"/>
+        <w:pStyle w:val="Listenabsatz"/>
         <w:numPr>
           <w:ilvl w:val="0"/>
           <w:numId w:val="7"/>
@@ -2145,7 +2147,7 @@
     </w:p>
     <w:p>
       <w:pPr>
-        <w:pStyle w:val="ListParagraph"/>
+        <w:pStyle w:val="Listenabsatz"/>
         <w:numPr>
           <w:ilvl w:val="0"/>
           <w:numId w:val="7"/>
@@ -2262,9 +2264,11 @@
       <w:r>
         <w:t xml:space="preserve"> Anmeldedaten unabsichtlich </w:t>
       </w:r>
+      <w:proofErr w:type="gramStart"/>
       <w:r>
         <w:t>weiter geben</w:t>
       </w:r>
+      <w:proofErr w:type="gramEnd"/>
       <w:r>
         <w:t xml:space="preserve"> (z.B. </w:t>
       </w:r>
@@ -2284,13 +2288,13 @@
       <w:bookmarkStart w:id="3" w:name="_Toc525646992"/>
       <w:r>
         <w:rPr>
-          <w:rStyle w:val="Heading3Char"/>
+          <w:rStyle w:val="berschrift3Zchn"/>
         </w:rPr>
         <w:t xml:space="preserve">1.1.2 </w:t>
       </w:r>
       <w:r>
         <w:rPr>
-          <w:rStyle w:val="Heading3Char"/>
+          <w:rStyle w:val="berschrift3Zchn"/>
         </w:rPr>
         <w:t>Registrierung via Benutzername und Passwort – generell</w:t>
       </w:r>
@@ -2310,7 +2314,7 @@
     </w:p>
     <w:p>
       <w:pPr>
-        <w:pStyle w:val="ListParagraph"/>
+        <w:pStyle w:val="Listenabsatz"/>
         <w:numPr>
           <w:ilvl w:val="0"/>
           <w:numId w:val="6"/>
@@ -2353,7 +2357,7 @@
     </w:p>
     <w:p>
       <w:pPr>
-        <w:pStyle w:val="ListParagraph"/>
+        <w:pStyle w:val="Listenabsatz"/>
         <w:numPr>
           <w:ilvl w:val="0"/>
           <w:numId w:val="5"/>
@@ -2402,7 +2406,15 @@
         <w:t xml:space="preserve">Da bei unserem Browsergame sich jedoch jeder registrieren dürfen soll, </w:t>
       </w:r>
       <w:r>
-        <w:t xml:space="preserve">und wir den Administrationsaufwand gering halten möchten, </w:t>
+        <w:t xml:space="preserve">und wir den Administrationsaufwand </w:t>
+      </w:r>
+      <w:proofErr w:type="gramStart"/>
+      <w:r>
+        <w:t>gering halten</w:t>
+      </w:r>
+      <w:proofErr w:type="gramEnd"/>
+      <w:r>
+        <w:t xml:space="preserve"> möchten, </w:t>
       </w:r>
       <w:r>
         <w:t xml:space="preserve">haben wir </w:t>
@@ -2436,7 +2448,15 @@
         <w:t xml:space="preserve"> </w:t>
       </w:r>
       <w:r>
-        <w:t xml:space="preserve">Hierbei können sich die Benutzer selber </w:t>
+        <w:t xml:space="preserve">Hierbei können sich die Benutzer </w:t>
+      </w:r>
+      <w:proofErr w:type="gramStart"/>
+      <w:r>
+        <w:t>selber</w:t>
+      </w:r>
+      <w:proofErr w:type="gramEnd"/>
+      <w:r>
+        <w:t xml:space="preserve"> </w:t>
       </w:r>
       <w:r>
         <w:t>über ein entsprechendes Formular</w:t>
@@ -2475,7 +2495,15 @@
         <w:t xml:space="preserve"> sich zusätzlich die </w:t>
       </w:r>
       <w:r>
-        <w:t xml:space="preserve">Validierung einer E-Mail Adresse zu </w:t>
+        <w:t xml:space="preserve">Validierung einer </w:t>
+      </w:r>
+      <w:proofErr w:type="gramStart"/>
+      <w:r>
+        <w:t>E-Mail Adresse</w:t>
+      </w:r>
+      <w:proofErr w:type="gramEnd"/>
+      <w:r>
+        <w:t xml:space="preserve"> zu </w:t>
       </w:r>
       <w:r>
         <w:t>implementieren, d</w:t>
@@ -2499,7 +2527,7 @@
     </w:p>
     <w:p>
       <w:pPr>
-        <w:pStyle w:val="Heading2"/>
+        <w:pStyle w:val="berschrift2"/>
       </w:pPr>
       <w:bookmarkStart w:id="4" w:name="_Toc525646993"/>
       <w:r>
@@ -2512,16 +2540,39 @@
     </w:p>
     <w:p>
       <w:r>
-        <w:t>Die Eingaben des Nutzers werden sowohl bei der Registrierung als auch beim Login in Variablen gespeichert („username“ und „password“). Diese werden dann ans Backend übergeben und entweder im Falle der Registrierung wird ein neuer Nutzer angelegt oder im Falle eines Logins erhält der Nutzer ein Token. Dieses Token wird im Session Storage gespeichert, damit der Nutzer eingeloggt bleibt, solange er sich auf der Seite befindet.</w:t>
+        <w:t>Die Eingaben des Nutzers werden sowohl bei der Registrierung als auch beim Login in Variablen gespeichert („</w:t>
+      </w:r>
+      <w:proofErr w:type="spellStart"/>
+      <w:r>
+        <w:t>username</w:t>
+      </w:r>
+      <w:proofErr w:type="spellEnd"/>
+      <w:r>
+        <w:t>“ und „</w:t>
+      </w:r>
+      <w:proofErr w:type="spellStart"/>
+      <w:r>
+        <w:t>password</w:t>
+      </w:r>
+      <w:proofErr w:type="spellEnd"/>
+      <w:r>
+        <w:t>“). Diese werden dann ans Backend übergeben und entweder im Falle der Registrierung wird ein neuer Nutzer angelegt oder im Falle eines Logins erhält der Nutzer ein Token. Dieses Token wird im Session Storage gespeichert, damit der Nutzer eingeloggt bleibt, solange er sich auf der Seite befindet.</w:t>
       </w:r>
       <w:r>
         <w:br/>
-        <w:t xml:space="preserve">Besitzt der Nutzer ein Token, so ist es ihm gestattet weiter als bis zum Login oder zur Registration zu gehen und ist in der Lage das Spiel zu starten. </w:t>
+      </w:r>
+      <w:proofErr w:type="gramStart"/>
+      <w:r>
+        <w:t>Besitzt</w:t>
+      </w:r>
+      <w:proofErr w:type="gramEnd"/>
+      <w:r>
+        <w:t xml:space="preserve"> der Nutzer ein Token, so ist es ihm gestattet weiter als bis zum Login oder zur Registration zu gehen und ist in der Lage das Spiel zu starten. </w:t>
       </w:r>
     </w:p>
     <w:p>
       <w:pPr>
-        <w:pStyle w:val="Heading2"/>
+        <w:pStyle w:val="berschrift2"/>
       </w:pPr>
       <w:bookmarkStart w:id="5" w:name="_Toc525646994"/>
       <w:r>
@@ -2537,7 +2588,7 @@
     </w:p>
     <w:p>
       <w:pPr>
-        <w:pStyle w:val="Heading3"/>
+        <w:pStyle w:val="berschrift3"/>
       </w:pPr>
       <w:bookmarkStart w:id="6" w:name="_Toc525646995"/>
       <w:r>
@@ -2559,7 +2610,23 @@
         <w:t>Benutzer</w:t>
       </w:r>
       <w:r>
-        <w:t>name und Passwort im JSON-Format vom Client erwartet. Der Server holt sich das gehashte Passwort und den Salt aus der Datenbank. Dem übergebenen Passwort wird der Salt hinzugefügt und die Gesamtzeichenfolge gehasht. Stimmt der berechnete Hash mit dem Hash in der Datenbank überein, so war der Login erfolgreich und der Server antwortet mit dem Statuscode 200 (</w:t>
+        <w:t xml:space="preserve">name und Passwort im JSON-Format vom Client erwartet. Der Server holt sich das </w:t>
+      </w:r>
+      <w:proofErr w:type="spellStart"/>
+      <w:r>
+        <w:t>gehashte</w:t>
+      </w:r>
+      <w:proofErr w:type="spellEnd"/>
+      <w:r>
+        <w:t xml:space="preserve"> Passwort und den Salt aus der Datenbank. Dem übergebenen Passwort wird der Salt hinzugefügt und die Gesamtzeichenfolge </w:t>
+      </w:r>
+      <w:proofErr w:type="spellStart"/>
+      <w:r>
+        <w:t>gehasht</w:t>
+      </w:r>
+      <w:proofErr w:type="spellEnd"/>
+      <w:r>
+        <w:t>. Stimmt der berechnete Hash mit dem Hash in der Datenbank überein, so war der Login erfolgreich und der Server antwortet mit dem Statuscode 200 (</w:t>
       </w:r>
       <w:r>
         <w:t>„</w:t>
@@ -2582,9 +2649,11 @@
       <w:r>
         <w:t>„</w:t>
       </w:r>
+      <w:proofErr w:type="spellStart"/>
       <w:r>
         <w:t>Unauthorized</w:t>
       </w:r>
+      <w:proofErr w:type="spellEnd"/>
       <w:r>
         <w:t>“</w:t>
       </w:r>
@@ -2612,7 +2681,7 @@
     </w:p>
     <w:p>
       <w:pPr>
-        <w:pStyle w:val="Heading3"/>
+        <w:pStyle w:val="berschrift3"/>
       </w:pPr>
       <w:bookmarkStart w:id="7" w:name="_Toc525646996"/>
       <w:r>
@@ -2666,9 +2735,11 @@
       <w:r>
         <w:t>„</w:t>
       </w:r>
+      <w:proofErr w:type="spellStart"/>
       <w:r>
         <w:t>Conflict</w:t>
       </w:r>
+      <w:proofErr w:type="spellEnd"/>
       <w:r>
         <w:t>“</w:t>
       </w:r>
@@ -2709,7 +2780,15 @@
         <w:t>Benutzer</w:t>
       </w:r>
       <w:r>
-        <w:t xml:space="preserve">name noch nicht vergeben sein, generiert der Server eine zufällige Zeichenfolge (Salt) und fügt sie dem Passwort an. Die neue Zeichenfolge wird mittels SHA-256 gehasht und zusammen mit </w:t>
+        <w:t xml:space="preserve">name noch nicht vergeben sein, generiert der Server eine zufällige Zeichenfolge (Salt) und fügt sie dem Passwort an. Die neue Zeichenfolge wird mittels SHA-256 </w:t>
+      </w:r>
+      <w:proofErr w:type="spellStart"/>
+      <w:r>
+        <w:t>gehasht</w:t>
+      </w:r>
+      <w:proofErr w:type="spellEnd"/>
+      <w:r>
+        <w:t xml:space="preserve"> und zusammen mit </w:t>
       </w:r>
       <w:r>
         <w:t>Benutzer</w:t>
@@ -2738,7 +2817,7 @@
     </w:p>
     <w:p>
       <w:pPr>
-        <w:pStyle w:val="Heading3"/>
+        <w:pStyle w:val="berschrift3"/>
       </w:pPr>
       <w:bookmarkStart w:id="8" w:name="_Toc525646997"/>
       <w:r>
@@ -2768,7 +2847,7 @@
     </w:p>
     <w:p>
       <w:pPr>
-        <w:pStyle w:val="ListParagraph"/>
+        <w:pStyle w:val="Listenabsatz"/>
         <w:numPr>
           <w:ilvl w:val="0"/>
           <w:numId w:val="3"/>
@@ -2781,7 +2860,7 @@
     </w:p>
     <w:p>
       <w:pPr>
-        <w:pStyle w:val="ListParagraph"/>
+        <w:pStyle w:val="Listenabsatz"/>
         <w:numPr>
           <w:ilvl w:val="0"/>
           <w:numId w:val="3"/>
@@ -2794,7 +2873,7 @@
     </w:p>
     <w:p>
       <w:pPr>
-        <w:pStyle w:val="ListParagraph"/>
+        <w:pStyle w:val="Listenabsatz"/>
         <w:numPr>
           <w:ilvl w:val="0"/>
           <w:numId w:val="3"/>
@@ -2821,12 +2900,28 @@
         <w:t>d</w:t>
       </w:r>
       <w:r>
-        <w:t xml:space="preserve"> gehasht.</w:t>
+        <w:t xml:space="preserve"> </w:t>
+      </w:r>
+      <w:proofErr w:type="spellStart"/>
+      <w:r>
+        <w:t>gehasht</w:t>
+      </w:r>
+      <w:proofErr w:type="spellEnd"/>
+      <w:r>
+        <w:t>.</w:t>
       </w:r>
     </w:p>
     <w:p>
       <w:r>
-        <w:t>Der Token hat dann das Format &lt;base64 Header&gt;.&lt;base64 Payload&gt;.&lt;base64 Verifizierungssignatur&gt;</w:t>
+        <w:t>Der Token hat dann das Format &lt;base64 Header</w:t>
+      </w:r>
+      <w:proofErr w:type="gramStart"/>
+      <w:r>
+        <w:t>&gt;.&lt;</w:t>
+      </w:r>
+      <w:proofErr w:type="gramEnd"/>
+      <w:r>
+        <w:t>base64 Payload&gt;.&lt;base64 Verifizierungssignatur&gt;</w:t>
       </w:r>
     </w:p>
     <w:p>
@@ -2859,7 +2954,15 @@
         </w:r>
       </w:hyperlink>
       <w:r>
-        <w:t xml:space="preserve">) und die Audience (auch </w:t>
+        <w:t xml:space="preserve">) und die </w:t>
+      </w:r>
+      <w:proofErr w:type="spellStart"/>
+      <w:r>
+        <w:t>Audience</w:t>
+      </w:r>
+      <w:proofErr w:type="spellEnd"/>
+      <w:r>
+        <w:t xml:space="preserve"> (auch </w:t>
       </w:r>
       <w:hyperlink r:id="rId7" w:history="1">
         <w:r>
@@ -2875,7 +2978,7 @@
     </w:p>
     <w:p>
       <w:pPr>
-        <w:pStyle w:val="Heading2"/>
+        <w:pStyle w:val="berschrift2"/>
       </w:pPr>
       <w:bookmarkStart w:id="9" w:name="_Toc525646998"/>
       <w:r>
@@ -2884,10 +2987,12 @@
       <w:r>
         <w:t xml:space="preserve"> </w:t>
       </w:r>
+      <w:proofErr w:type="spellStart"/>
       <w:r>
         <w:t>Hashing</w:t>
       </w:r>
       <w:bookmarkEnd w:id="9"/>
+      <w:proofErr w:type="spellEnd"/>
     </w:p>
     <w:p>
       <w:r>
@@ -2896,7 +3001,7 @@
     </w:p>
     <w:p>
       <w:pPr>
-        <w:pStyle w:val="Heading2"/>
+        <w:pStyle w:val="berschrift2"/>
       </w:pPr>
       <w:bookmarkStart w:id="10" w:name="_Toc525646999"/>
       <w:r>
@@ -2925,7 +3030,7 @@
     </w:p>
     <w:p>
       <w:pPr>
-        <w:pStyle w:val="Heading1"/>
+        <w:pStyle w:val="berschrift1"/>
       </w:pPr>
       <w:bookmarkStart w:id="11" w:name="_Toc525647000"/>
       <w:r>
@@ -2938,7 +3043,7 @@
     </w:p>
     <w:p>
       <w:pPr>
-        <w:pStyle w:val="Heading1"/>
+        <w:pStyle w:val="berschrift1"/>
       </w:pPr>
       <w:bookmarkStart w:id="12" w:name="_Toc525647001"/>
       <w:r>
@@ -2951,7 +3056,15 @@
     </w:p>
     <w:p>
       <w:r>
-        <w:t xml:space="preserve">Ich hatte es mir zur Aufgabe gemacht das Frontend für den Login- und Registrationsbereich zu programmieren und zu gestalten. Hier für musste ich wissen, wie das geschriebene Backend von Fabian genau funktioniert; sowohl was sein Backend von mir an Eingaben erwartet als auch was ich für Informationen erhalte. Da ich recht wenig von Backend-Programmierung verstehe, musste Fabian sehr viel Geduld mit mir haben. Er hat mir alles hervorragend erklärt, ging auf sämtliche meiner Fragen ein und bewies sehr viel Geduld. </w:t>
+        <w:t xml:space="preserve">Ich hatte es mir zur Aufgabe gemacht das Frontend für den Login- und Registrationsbereich zu programmieren und zu gestalten. Hier für musste ich wissen, wie das geschriebene Backend von Fabian genau funktioniert; sowohl was sein </w:t>
+      </w:r>
+      <w:proofErr w:type="gramStart"/>
+      <w:r>
+        <w:t>Backend</w:t>
+      </w:r>
+      <w:proofErr w:type="gramEnd"/>
+      <w:r>
+        <w:t xml:space="preserve"> von mir an Eingaben erwartet als auch was ich für Informationen erhalte. Da ich recht wenig von Backend-Programmierung verstehe, musste Fabian sehr viel Geduld mit mir haben. Er hat mir alles hervorragend erklärt, ging auf sämtliche meiner Fragen ein und bewies sehr viel Geduld. </w:t>
       </w:r>
       <w:r>
         <w:br/>
@@ -2976,7 +3089,7 @@
     </w:p>
     <w:p>
       <w:pPr>
-        <w:pStyle w:val="Heading2"/>
+        <w:pStyle w:val="berschrift2"/>
       </w:pPr>
       <w:bookmarkStart w:id="13" w:name="_Toc525647002"/>
       <w:r>
@@ -2990,19 +3103,56 @@
     </w:p>
     <w:p>
       <w:r>
-        <w:t>Meine erste Aufgabe war die Erstellung des Account</w:t>
-      </w:r>
-      <w:r>
-        <w:t>servers. Da ich mich mit C</w:t>
+        <w:t xml:space="preserve">Meine erste Aufgabe war die Erstellung des </w:t>
+      </w:r>
+      <w:proofErr w:type="spellStart"/>
+      <w:r>
+        <w:t>Account</w:t>
+      </w:r>
+      <w:r>
+        <w:t>servers</w:t>
+      </w:r>
+      <w:proofErr w:type="spellEnd"/>
+      <w:r>
+        <w:t>. Da ich mich mit C</w:t>
       </w:r>
       <w:r>
         <w:t># und den asp.net Technologien bereits gut auskannte, nutzte ich die M</w:t>
       </w:r>
       <w:r>
-        <w:t>öglichkeit mich mehr mit Depende</w:t>
-      </w:r>
-      <w:r>
-        <w:t>ncy Injection(DI) und Best-Practises auseinanderzusetzten</w:t>
+        <w:t xml:space="preserve">öglichkeit mich mehr mit </w:t>
+      </w:r>
+      <w:proofErr w:type="spellStart"/>
+      <w:r>
+        <w:t>Depende</w:t>
+      </w:r>
+      <w:r>
+        <w:t>ncy</w:t>
+      </w:r>
+      <w:proofErr w:type="spellEnd"/>
+      <w:r>
+        <w:t xml:space="preserve"> </w:t>
+      </w:r>
+      <w:proofErr w:type="spellStart"/>
+      <w:proofErr w:type="gramStart"/>
+      <w:r>
+        <w:t>Injection</w:t>
+      </w:r>
+      <w:proofErr w:type="spellEnd"/>
+      <w:r>
+        <w:t>(</w:t>
+      </w:r>
+      <w:proofErr w:type="gramEnd"/>
+      <w:r>
+        <w:t>DI) und Best-</w:t>
+      </w:r>
+      <w:proofErr w:type="spellStart"/>
+      <w:r>
+        <w:t>Practises</w:t>
+      </w:r>
+      <w:proofErr w:type="spellEnd"/>
+      <w:r>
+        <w:t xml:space="preserve"> auseinanderzusetzten</w:t>
       </w:r>
       <w:r>
         <w:t>,</w:t>
@@ -3014,7 +3164,23 @@
         <w:t>um so</w:t>
       </w:r>
       <w:r>
-        <w:t xml:space="preserve"> eine skalierbare Grundlage für den Server zu schaffen. Das Salten und Hashen von Passwörtern war mir im Vorfeld schon bekannt und erforderte kaum neues Wissen. In der Tokenauthentifizierung kannte ich mich noch nicht aus und hatte so Zeit mich mit </w:t>
+        <w:t xml:space="preserve"> eine skalierbare Grundlage für den Server zu schaffen. Das Salten und </w:t>
+      </w:r>
+      <w:proofErr w:type="spellStart"/>
+      <w:r>
+        <w:t>Hashen</w:t>
+      </w:r>
+      <w:proofErr w:type="spellEnd"/>
+      <w:r>
+        <w:t xml:space="preserve"> von Passwörtern war mir im Vorfeld schon bekannt und erforderte kaum neues Wissen. In der </w:t>
+      </w:r>
+      <w:proofErr w:type="spellStart"/>
+      <w:r>
+        <w:t>Tokenauthentifizierung</w:t>
+      </w:r>
+      <w:proofErr w:type="spellEnd"/>
+      <w:r>
+        <w:t xml:space="preserve"> kannte ich mich noch nicht aus und hatte so Zeit mich mit </w:t>
       </w:r>
       <w:r>
         <w:t>ein paar</w:t>
@@ -3045,7 +3211,7 @@
     </w:p>
     <w:p>
       <w:pPr>
-        <w:pStyle w:val="Heading2"/>
+        <w:pStyle w:val="berschrift2"/>
       </w:pPr>
       <w:bookmarkStart w:id="14" w:name="_Toc525647003"/>
       <w:r>
@@ -3082,7 +3248,15 @@
         <w:t xml:space="preserve"> Muss-Kriterien eine elegantere und</w:t>
       </w:r>
       <w:r>
-        <w:t xml:space="preserve"> einfachere Lösung darstellt. Nach dieser Diskussion, habe ich lediglich in den Meetings, neue Stände gezeigt bekommen und mich über die Funktionsweise</w:t>
+        <w:t xml:space="preserve"> einfachere Lösung darstellt. </w:t>
+      </w:r>
+      <w:proofErr w:type="gramStart"/>
+      <w:r>
+        <w:t>Nach dieser Diskussion,</w:t>
+      </w:r>
+      <w:proofErr w:type="gramEnd"/>
+      <w:r>
+        <w:t xml:space="preserve"> habe ich lediglich in den Meetings, neue Stände gezeigt bekommen und mich über die Funktionsweise</w:t>
       </w:r>
       <w:r>
         <w:t>n</w:t>
@@ -3093,7 +3267,7 @@
     </w:p>
     <w:p>
       <w:pPr>
-        <w:pStyle w:val="Heading2"/>
+        <w:pStyle w:val="berschrift2"/>
       </w:pPr>
       <w:r>
         <w:t xml:space="preserve"> </w:t>
@@ -3156,7 +3330,7 @@
     </w:p>
     <w:p>
       <w:pPr>
-        <w:pStyle w:val="Heading2"/>
+        <w:pStyle w:val="berschrift2"/>
       </w:pPr>
       <w:bookmarkStart w:id="16" w:name="_Toc525647005"/>
       <w:r>
@@ -3169,31 +3343,69 @@
     </w:p>
     <w:p>
       <w:r>
-        <w:t>…</w:t>
+        <w:t>Ich habe im Projekt nur geringfügig an der Sicherheit gearbeitet, da wir eine große Gruppe sind und nicht viel im Bereich Sicherheit zu tun hatten.</w:t>
       </w:r>
     </w:p>
     <w:p>
-      <w:pPr>
-        <w:pStyle w:val="Heading2"/>
-      </w:pPr>
-      <w:r>
-        <w:t>2.6 Reflexion Tom</w:t>
+      <w:r>
+        <w:t>Wir haben uns am Anfang alle zusammengesetzt und uns überlegt welche Sicherheitskonzepte wir umsetzen wollen</w:t>
+      </w:r>
+      <w:r>
+        <w:t xml:space="preserve"> </w:t>
+      </w:r>
+      <w:r>
+        <w:t xml:space="preserve">am Ende haben wir uns für Login </w:t>
       </w:r>
       <w:bookmarkStart w:id="17" w:name="_GoBack"/>
       <w:bookmarkEnd w:id="17"/>
+      <w:r>
+        <w:t xml:space="preserve">und Registrierung, </w:t>
+      </w:r>
+      <w:proofErr w:type="spellStart"/>
+      <w:r>
+        <w:t>Hashing</w:t>
+      </w:r>
+      <w:proofErr w:type="spellEnd"/>
+      <w:r>
+        <w:t xml:space="preserve"> der Passwörter und die SSL Zertifizierung entschieden</w:t>
+      </w:r>
+      <w:r>
+        <w:t>.</w:t>
+      </w:r>
     </w:p>
     <w:p>
       <w:r>
-        <w:t>Anfangs mussten wir uns erstmal überlegen, welche Sicherheitsaspekte wir in unser Projekt einbauen wollen. Nach ein paar Gesprächen haben wir uns für den Login und Registrierung, Password Hashing und das SSL Zertifikat entschieden. Bei der Umsetzung von den Sicherheitsaspekten konnten nicht alle aus der Gruppe gleichzeitig daran arbeiten und deshalb hat nicht jeder direkt dazu beigetragen, sondern andere Aufgaben, welche im Projekt anstanden, umgesetzt, jedoch haben wir den Aufbau für Login und Registrierung im Vorhinein gemeinsam durchgesprochen. Alles in allem hatte ich das Gefühl, dass die Umsetzung gut lief.</w:t>
+        <w:t>Die Projektarbeit lief im Ganzen sehr gut, die Aufteilung der Aufgaben viel aber nicht ganz so leicht da die Gruppe sehr groß ist. Das Projekt hat Spaß gemacht und ich habe vieles neues gelernt.</w:t>
       </w:r>
     </w:p>
     <w:p>
       <w:pPr>
-        <w:pStyle w:val="Heading2"/>
+        <w:pStyle w:val="berschrift2"/>
+      </w:pPr>
+      <w:r>
+        <w:lastRenderedPageBreak/>
+        <w:t>2.6 Reflexion Tom</w:t>
+      </w:r>
+    </w:p>
+    <w:p>
+      <w:r>
+        <w:t xml:space="preserve">Anfangs mussten wir uns erstmal überlegen, welche Sicherheitsaspekte wir in unser Projekt einbauen wollen. Nach ein paar Gesprächen haben wir uns für den Login und Registrierung, Password </w:t>
+      </w:r>
+      <w:proofErr w:type="spellStart"/>
+      <w:r>
+        <w:t>Hashing</w:t>
+      </w:r>
+      <w:proofErr w:type="spellEnd"/>
+      <w:r>
+        <w:t xml:space="preserve"> und das SSL Zertifikat entschieden. Bei der Umsetzung von den Sicherheitsaspekten konnten nicht alle aus der Gruppe gleichzeitig daran arbeiten und deshalb hat nicht jeder direkt dazu beigetragen, sondern andere Aufgaben, welche im Projekt anstanden, umgesetzt, jedoch haben wir den Aufbau für Login und Registrierung im Vorhinein gemeinsam durchgesprochen. Alles in allem hatte ich das Gefühl, dass die Umsetzung gut lief.</w:t>
+      </w:r>
+    </w:p>
+    <w:p>
+      <w:pPr>
+        <w:pStyle w:val="berschrift2"/>
       </w:pPr>
       <w:bookmarkStart w:id="18" w:name="_Toc525647006"/>
       <w:r>
-        <w:lastRenderedPageBreak/>
         <w:t>2.7</w:t>
       </w:r>
       <w:r>
@@ -3286,7 +3498,15 @@
         <w:t>ersichtlich. Der Login schützt so nur die Daten des Benutzers in der Datenbank</w:t>
       </w:r>
       <w:r>
-        <w:t xml:space="preserve"> aber nicht den Code des Spiels selbst. Außerdem sind wir nicht sicher davor, dass unsere Datenbank mit Benutzern vollgespamt wird, da wir keine E-Mail-Adresse vom Benutzer abfragen und validieren.</w:t>
+        <w:t xml:space="preserve"> aber nicht den Code des Spiels selbst. Außerdem sind wir nicht sicher davor, dass unsere Datenbank mit Benutzern </w:t>
+      </w:r>
+      <w:proofErr w:type="spellStart"/>
+      <w:r>
+        <w:t>vollgespamt</w:t>
+      </w:r>
+      <w:proofErr w:type="spellEnd"/>
+      <w:r>
+        <w:t xml:space="preserve"> wird, da wir keine E-Mail-Adresse vom Benutzer abfragen und validieren.</w:t>
       </w:r>
       <w:r>
         <w:br/>
@@ -3343,7 +3563,23 @@
         <w:t>an diese Adresse nach der Registration</w:t>
       </w:r>
       <w:r>
-        <w:t xml:space="preserve"> („Double-Opt -In“), das Minifizieren des JavaScript-</w:t>
+        <w:t xml:space="preserve"> („Double-</w:t>
+      </w:r>
+      <w:proofErr w:type="spellStart"/>
+      <w:r>
+        <w:t>Opt</w:t>
+      </w:r>
+      <w:proofErr w:type="spellEnd"/>
+      <w:r>
+        <w:t xml:space="preserve"> -In“), das </w:t>
+      </w:r>
+      <w:proofErr w:type="spellStart"/>
+      <w:r>
+        <w:t>Minifizieren</w:t>
+      </w:r>
+      <w:proofErr w:type="spellEnd"/>
+      <w:r>
+        <w:t xml:space="preserve"> des JavaScript-</w:t>
       </w:r>
       <w:r>
         <w:t>Codes</w:t>
@@ -3380,8 +3616,8 @@
 </file>
 
 <file path=word/numbering.xml><?xml version="1.0" encoding="utf-8"?>
-<w:numbering xmlns:wpc="http://schemas.microsoft.com/office/word/2010/wordprocessingCanvas" xmlns:mo="http://schemas.microsoft.com/office/mac/office/2008/main" xmlns:mc="http://schemas.openxmlformats.org/markup-compatibility/2006" xmlns:mv="urn:schemas-microsoft-com:mac:vml" xmlns:o="urn:schemas-microsoft-com:office:office" xmlns:r="http://schemas.openxmlformats.org/officeDocument/2006/relationships" xmlns:m="http://schemas.openxmlformats.org/officeDocument/2006/math" xmlns:v="urn:schemas-microsoft-com:vml" xmlns:wp14="http://schemas.microsoft.com/office/word/2010/wordprocessingDrawing" xmlns:wp="http://schemas.openxmlformats.org/drawingml/2006/wordprocessingDrawing" xmlns:w10="urn:schemas-microsoft-com:office:word" xmlns:w="http://schemas.openxmlformats.org/wordprocessingml/2006/main" xmlns:w14="http://schemas.microsoft.com/office/word/2010/wordml" xmlns:w15="http://schemas.microsoft.com/office/word/2012/wordml" xmlns:wpg="http://schemas.microsoft.com/office/word/2010/wordprocessingGroup" xmlns:wpi="http://schemas.microsoft.com/office/word/2010/wordprocessingInk" xmlns:wne="http://schemas.microsoft.com/office/word/2006/wordml" xmlns:wps="http://schemas.microsoft.com/office/word/2010/wordprocessingShape" mc:Ignorable="w14 w15 wp14">
-  <w:abstractNum w:abstractNumId="0">
+<w:numbering xmlns:wpc="http://schemas.microsoft.com/office/word/2010/wordprocessingCanvas" xmlns:cx="http://schemas.microsoft.com/office/drawing/2014/chartex" xmlns:cx1="http://schemas.microsoft.com/office/drawing/2015/9/8/chartex" xmlns:cx2="http://schemas.microsoft.com/office/drawing/2015/10/21/chartex" xmlns:cx3="http://schemas.microsoft.com/office/drawing/2016/5/9/chartex" xmlns:cx4="http://schemas.microsoft.com/office/drawing/2016/5/10/chartex" xmlns:cx5="http://schemas.microsoft.com/office/drawing/2016/5/11/chartex" xmlns:cx6="http://schemas.microsoft.com/office/drawing/2016/5/12/chartex" xmlns:cx7="http://schemas.microsoft.com/office/drawing/2016/5/13/chartex" xmlns:cx8="http://schemas.microsoft.com/office/drawing/2016/5/14/chartex" xmlns:mc="http://schemas.openxmlformats.org/markup-compatibility/2006" xmlns:aink="http://schemas.microsoft.com/office/drawing/2016/ink" xmlns:am3d="http://schemas.microsoft.com/office/drawing/2017/model3d" xmlns:o="urn:schemas-microsoft-com:office:office" xmlns:r="http://schemas.openxmlformats.org/officeDocument/2006/relationships" xmlns:m="http://schemas.openxmlformats.org/officeDocument/2006/math" xmlns:v="urn:schemas-microsoft-com:vml" xmlns:wp14="http://schemas.microsoft.com/office/word/2010/wordprocessingDrawing" xmlns:wp="http://schemas.openxmlformats.org/drawingml/2006/wordprocessingDrawing" xmlns:w10="urn:schemas-microsoft-com:office:word" xmlns:w="http://schemas.openxmlformats.org/wordprocessingml/2006/main" xmlns:w14="http://schemas.microsoft.com/office/word/2010/wordml" xmlns:w15="http://schemas.microsoft.com/office/word/2012/wordml" xmlns:w16cid="http://schemas.microsoft.com/office/word/2016/wordml/cid" xmlns:w16se="http://schemas.microsoft.com/office/word/2015/wordml/symex" xmlns:wpg="http://schemas.microsoft.com/office/word/2010/wordprocessingGroup" xmlns:wpi="http://schemas.microsoft.com/office/word/2010/wordprocessingInk" xmlns:wne="http://schemas.microsoft.com/office/word/2006/wordml" xmlns:wps="http://schemas.microsoft.com/office/word/2010/wordprocessingShape" mc:Ignorable="w14 w15 w16se w16cid wp14">
+  <w:abstractNum w:abstractNumId="0" w15:restartNumberingAfterBreak="0">
     <w:nsid w:val="27E23560"/>
     <w:multiLevelType w:val="hybridMultilevel"/>
     <w:tmpl w:val="B2BA32CE"/>
@@ -3494,7 +3730,7 @@
       </w:rPr>
     </w:lvl>
   </w:abstractNum>
-  <w:abstractNum w:abstractNumId="1">
+  <w:abstractNum w:abstractNumId="1" w15:restartNumberingAfterBreak="0">
     <w:nsid w:val="3FD6352A"/>
     <w:multiLevelType w:val="hybridMultilevel"/>
     <w:tmpl w:val="F88816A8"/>
@@ -3607,7 +3843,7 @@
       </w:rPr>
     </w:lvl>
   </w:abstractNum>
-  <w:abstractNum w:abstractNumId="2">
+  <w:abstractNum w:abstractNumId="2" w15:restartNumberingAfterBreak="0">
     <w:nsid w:val="43EC72AE"/>
     <w:multiLevelType w:val="hybridMultilevel"/>
     <w:tmpl w:val="BA922AE2"/>
@@ -3720,7 +3956,7 @@
       </w:rPr>
     </w:lvl>
   </w:abstractNum>
-  <w:abstractNum w:abstractNumId="3">
+  <w:abstractNum w:abstractNumId="3" w15:restartNumberingAfterBreak="0">
     <w:nsid w:val="46D40434"/>
     <w:multiLevelType w:val="multilevel"/>
     <w:tmpl w:val="E0026368"/>
@@ -3833,7 +4069,7 @@
       </w:rPr>
     </w:lvl>
   </w:abstractNum>
-  <w:abstractNum w:abstractNumId="4">
+  <w:abstractNum w:abstractNumId="4" w15:restartNumberingAfterBreak="0">
     <w:nsid w:val="48595156"/>
     <w:multiLevelType w:val="hybridMultilevel"/>
     <w:tmpl w:val="CD2C89F0"/>
@@ -3946,7 +4182,7 @@
       </w:rPr>
     </w:lvl>
   </w:abstractNum>
-  <w:abstractNum w:abstractNumId="5">
+  <w:abstractNum w:abstractNumId="5" w15:restartNumberingAfterBreak="0">
     <w:nsid w:val="572B5E43"/>
     <w:multiLevelType w:val="hybridMultilevel"/>
     <w:tmpl w:val="F7E49A06"/>
@@ -4059,7 +4295,7 @@
       </w:rPr>
     </w:lvl>
   </w:abstractNum>
-  <w:abstractNum w:abstractNumId="6">
+  <w:abstractNum w:abstractNumId="6" w15:restartNumberingAfterBreak="0">
     <w:nsid w:val="6B876F31"/>
     <w:multiLevelType w:val="hybridMultilevel"/>
     <w:tmpl w:val="859C28C4"/>
@@ -4148,7 +4384,7 @@
       </w:pPr>
     </w:lvl>
   </w:abstractNum>
-  <w:abstractNum w:abstractNumId="7">
+  <w:abstractNum w:abstractNumId="7" w15:restartNumberingAfterBreak="0">
     <w:nsid w:val="75225BB7"/>
     <w:multiLevelType w:val="hybridMultilevel"/>
     <w:tmpl w:val="65700A2A"/>
@@ -4262,7 +4498,7 @@
 </file>
 
 <file path=word/styles.xml><?xml version="1.0" encoding="utf-8"?>
-<w:styles xmlns:mc="http://schemas.openxmlformats.org/markup-compatibility/2006" xmlns:r="http://schemas.openxmlformats.org/officeDocument/2006/relationships" xmlns:w="http://schemas.openxmlformats.org/wordprocessingml/2006/main" xmlns:w14="http://schemas.microsoft.com/office/word/2010/wordml" xmlns:w15="http://schemas.microsoft.com/office/word/2012/wordml" mc:Ignorable="w14 w15">
+<w:styles xmlns:mc="http://schemas.openxmlformats.org/markup-compatibility/2006" xmlns:r="http://schemas.openxmlformats.org/officeDocument/2006/relationships" xmlns:w="http://schemas.openxmlformats.org/wordprocessingml/2006/main" xmlns:w14="http://schemas.microsoft.com/office/word/2010/wordml" xmlns:w15="http://schemas.microsoft.com/office/word/2012/wordml" xmlns:w16cid="http://schemas.microsoft.com/office/word/2016/wordml/cid" xmlns:w16se="http://schemas.microsoft.com/office/word/2015/wordml/symex" mc:Ignorable="w14 w15 w16se w16cid">
   <w:docDefaults>
     <w:rPrDefault>
       <w:rPr>
@@ -4278,7 +4514,7 @@
       </w:pPr>
     </w:pPrDefault>
   </w:docDefaults>
-  <w:latentStyles w:defLockedState="0" w:defUIPriority="99" w:defSemiHidden="0" w:defUnhideWhenUsed="0" w:defQFormat="0" w:count="382">
+  <w:latentStyles w:defLockedState="0" w:defUIPriority="99" w:defSemiHidden="0" w:defUnhideWhenUsed="0" w:defQFormat="0" w:count="375">
     <w:lsdException w:name="Normal" w:uiPriority="0" w:qFormat="1"/>
     <w:lsdException w:name="heading 1" w:uiPriority="9" w:qFormat="1"/>
     <w:lsdException w:name="heading 2" w:semiHidden="1" w:uiPriority="9" w:unhideWhenUsed="1" w:qFormat="1"/>
@@ -4435,15 +4671,6 @@
     <w:lsdException w:name="Balloon Text" w:semiHidden="1" w:unhideWhenUsed="1"/>
     <w:lsdException w:name="Table Grid" w:uiPriority="59"/>
     <w:lsdException w:name="Table Theme" w:semiHidden="1" w:unhideWhenUsed="1"/>
-    <w:lsdException w:name="Note Level 1" w:semiHidden="1" w:unhideWhenUsed="1"/>
-    <w:lsdException w:name="Note Level 2" w:semiHidden="1" w:unhideWhenUsed="1"/>
-    <w:lsdException w:name="Note Level 3" w:semiHidden="1" w:unhideWhenUsed="1"/>
-    <w:lsdException w:name="Note Level 4" w:semiHidden="1" w:unhideWhenUsed="1"/>
-    <w:lsdException w:name="Note Level 5" w:semiHidden="1" w:unhideWhenUsed="1"/>
-    <w:lsdException w:name="Note Level 6" w:semiHidden="1" w:unhideWhenUsed="1"/>
-    <w:lsdException w:name="Note Level 7" w:semiHidden="1" w:unhideWhenUsed="1"/>
-    <w:lsdException w:name="Note Level 8" w:semiHidden="1" w:unhideWhenUsed="1"/>
-    <w:lsdException w:name="Note Level 9" w:semiHidden="1" w:unhideWhenUsed="1"/>
     <w:lsdException w:name="Placeholder Text" w:semiHidden="1"/>
     <w:lsdException w:name="No Spacing" w:uiPriority="1" w:qFormat="1"/>
     <w:lsdException w:name="Light Shading" w:uiPriority="60"/>
@@ -4662,15 +4889,15 @@
     <w:lsdException w:name="Mention" w:semiHidden="1" w:unhideWhenUsed="1"/>
     <w:lsdException w:name="Smart Hyperlink" w:semiHidden="1" w:unhideWhenUsed="1"/>
   </w:latentStyles>
-  <w:style w:type="paragraph" w:default="1" w:styleId="Normal">
+  <w:style w:type="paragraph" w:default="1" w:styleId="Standard">
     <w:name w:val="Normal"/>
     <w:qFormat/>
   </w:style>
-  <w:style w:type="paragraph" w:styleId="Heading1">
+  <w:style w:type="paragraph" w:styleId="berschrift1">
     <w:name w:val="heading 1"/>
-    <w:basedOn w:val="Normal"/>
-    <w:next w:val="Normal"/>
-    <w:link w:val="Heading1Char"/>
+    <w:basedOn w:val="Standard"/>
+    <w:next w:val="Standard"/>
+    <w:link w:val="berschrift1Zchn"/>
     <w:uiPriority w:val="9"/>
     <w:qFormat/>
     <w:rsid w:val="00823A1C"/>
@@ -4689,11 +4916,11 @@
       <w:szCs w:val="28"/>
     </w:rPr>
   </w:style>
-  <w:style w:type="paragraph" w:styleId="Heading2">
+  <w:style w:type="paragraph" w:styleId="berschrift2">
     <w:name w:val="heading 2"/>
-    <w:basedOn w:val="Normal"/>
-    <w:next w:val="Normal"/>
-    <w:link w:val="Heading2Char"/>
+    <w:basedOn w:val="Standard"/>
+    <w:next w:val="Standard"/>
+    <w:link w:val="berschrift2Zchn"/>
     <w:uiPriority w:val="9"/>
     <w:unhideWhenUsed/>
     <w:qFormat/>
@@ -4713,11 +4940,11 @@
       <w:szCs w:val="26"/>
     </w:rPr>
   </w:style>
-  <w:style w:type="paragraph" w:styleId="Heading3">
+  <w:style w:type="paragraph" w:styleId="berschrift3">
     <w:name w:val="heading 3"/>
-    <w:basedOn w:val="Normal"/>
-    <w:next w:val="Normal"/>
-    <w:link w:val="Heading3Char"/>
+    <w:basedOn w:val="Standard"/>
+    <w:next w:val="Standard"/>
+    <w:link w:val="berschrift3Zchn"/>
     <w:uiPriority w:val="9"/>
     <w:unhideWhenUsed/>
     <w:qFormat/>
@@ -4735,11 +4962,11 @@
       <w:color w:val="4F81BD" w:themeColor="accent1"/>
     </w:rPr>
   </w:style>
-  <w:style w:type="paragraph" w:styleId="Heading4">
+  <w:style w:type="paragraph" w:styleId="berschrift4">
     <w:name w:val="heading 4"/>
-    <w:basedOn w:val="Normal"/>
-    <w:next w:val="Normal"/>
-    <w:link w:val="Heading4Char"/>
+    <w:basedOn w:val="Standard"/>
+    <w:next w:val="Standard"/>
+    <w:link w:val="berschrift4Zchn"/>
     <w:uiPriority w:val="9"/>
     <w:unhideWhenUsed/>
     <w:qFormat/>
@@ -4759,13 +4986,13 @@
       <w:color w:val="4F81BD" w:themeColor="accent1"/>
     </w:rPr>
   </w:style>
-  <w:style w:type="character" w:default="1" w:styleId="DefaultParagraphFont">
+  <w:style w:type="character" w:default="1" w:styleId="Absatz-Standardschriftart">
     <w:name w:val="Default Paragraph Font"/>
     <w:uiPriority w:val="1"/>
     <w:semiHidden/>
     <w:unhideWhenUsed/>
   </w:style>
-  <w:style w:type="table" w:default="1" w:styleId="TableNormal">
+  <w:style w:type="table" w:default="1" w:styleId="NormaleTabelle">
     <w:name w:val="Normal Table"/>
     <w:uiPriority w:val="99"/>
     <w:semiHidden/>
@@ -4780,16 +5007,16 @@
       </w:tblCellMar>
     </w:tblPr>
   </w:style>
-  <w:style w:type="numbering" w:default="1" w:styleId="NoList">
+  <w:style w:type="numbering" w:default="1" w:styleId="KeineListe">
     <w:name w:val="No List"/>
     <w:uiPriority w:val="99"/>
     <w:semiHidden/>
     <w:unhideWhenUsed/>
   </w:style>
-  <w:style w:type="character" w:customStyle="1" w:styleId="Heading1Char">
-    <w:name w:val="Heading 1 Char"/>
-    <w:basedOn w:val="DefaultParagraphFont"/>
-    <w:link w:val="Heading1"/>
+  <w:style w:type="character" w:customStyle="1" w:styleId="berschrift1Zchn">
+    <w:name w:val="Überschrift 1 Zchn"/>
+    <w:basedOn w:val="Absatz-Standardschriftart"/>
+    <w:link w:val="berschrift1"/>
     <w:uiPriority w:val="9"/>
     <w:rsid w:val="00823A1C"/>
     <w:rPr>
@@ -4801,10 +5028,10 @@
       <w:szCs w:val="28"/>
     </w:rPr>
   </w:style>
-  <w:style w:type="character" w:customStyle="1" w:styleId="Heading2Char">
-    <w:name w:val="Heading 2 Char"/>
-    <w:basedOn w:val="DefaultParagraphFont"/>
-    <w:link w:val="Heading2"/>
+  <w:style w:type="character" w:customStyle="1" w:styleId="berschrift2Zchn">
+    <w:name w:val="Überschrift 2 Zchn"/>
+    <w:basedOn w:val="Absatz-Standardschriftart"/>
+    <w:link w:val="berschrift2"/>
     <w:uiPriority w:val="9"/>
     <w:rsid w:val="00823A1C"/>
     <w:rPr>
@@ -4816,10 +5043,10 @@
       <w:szCs w:val="26"/>
     </w:rPr>
   </w:style>
-  <w:style w:type="character" w:customStyle="1" w:styleId="Heading3Char">
-    <w:name w:val="Heading 3 Char"/>
-    <w:basedOn w:val="DefaultParagraphFont"/>
-    <w:link w:val="Heading3"/>
+  <w:style w:type="character" w:customStyle="1" w:styleId="berschrift3Zchn">
+    <w:name w:val="Überschrift 3 Zchn"/>
+    <w:basedOn w:val="Absatz-Standardschriftart"/>
+    <w:link w:val="berschrift3"/>
     <w:uiPriority w:val="9"/>
     <w:rsid w:val="00823A1C"/>
     <w:rPr>
@@ -4829,9 +5056,9 @@
       <w:color w:val="4F81BD" w:themeColor="accent1"/>
     </w:rPr>
   </w:style>
-  <w:style w:type="paragraph" w:styleId="ListParagraph">
+  <w:style w:type="paragraph" w:styleId="Listenabsatz">
     <w:name w:val="List Paragraph"/>
-    <w:basedOn w:val="Normal"/>
+    <w:basedOn w:val="Standard"/>
     <w:uiPriority w:val="34"/>
     <w:qFormat/>
     <w:rsid w:val="00B578C8"/>
@@ -4842,12 +5069,12 @@
   </w:style>
   <w:style w:type="character" w:customStyle="1" w:styleId="objectbox">
     <w:name w:val="objectbox"/>
-    <w:basedOn w:val="DefaultParagraphFont"/>
+    <w:basedOn w:val="Absatz-Standardschriftart"/>
     <w:rsid w:val="00EA4920"/>
   </w:style>
   <w:style w:type="character" w:styleId="Hyperlink">
     <w:name w:val="Hyperlink"/>
-    <w:basedOn w:val="DefaultParagraphFont"/>
+    <w:basedOn w:val="Absatz-Standardschriftart"/>
     <w:uiPriority w:val="99"/>
     <w:unhideWhenUsed/>
     <w:rsid w:val="00EA4920"/>
@@ -4856,10 +5083,10 @@
       <w:u w:val="single"/>
     </w:rPr>
   </w:style>
-  <w:style w:type="character" w:customStyle="1" w:styleId="Heading4Char">
-    <w:name w:val="Heading 4 Char"/>
-    <w:basedOn w:val="DefaultParagraphFont"/>
-    <w:link w:val="Heading4"/>
+  <w:style w:type="character" w:customStyle="1" w:styleId="berschrift4Zchn">
+    <w:name w:val="Überschrift 4 Zchn"/>
+    <w:basedOn w:val="Absatz-Standardschriftart"/>
+    <w:link w:val="berschrift4"/>
     <w:uiPriority w:val="9"/>
     <w:rsid w:val="00EA4920"/>
     <w:rPr>
@@ -4871,9 +5098,9 @@
       <w:color w:val="4F81BD" w:themeColor="accent1"/>
     </w:rPr>
   </w:style>
-  <w:style w:type="paragraph" w:styleId="NoSpacing">
+  <w:style w:type="paragraph" w:styleId="KeinLeerraum">
     <w:name w:val="No Spacing"/>
-    <w:link w:val="NoSpacingChar"/>
+    <w:link w:val="KeinLeerraumZchn"/>
     <w:uiPriority w:val="1"/>
     <w:qFormat/>
     <w:rsid w:val="004646C4"/>
@@ -4885,10 +5112,10 @@
       <w:lang w:eastAsia="de-DE"/>
     </w:rPr>
   </w:style>
-  <w:style w:type="character" w:customStyle="1" w:styleId="NoSpacingChar">
-    <w:name w:val="No Spacing Char"/>
-    <w:basedOn w:val="DefaultParagraphFont"/>
-    <w:link w:val="NoSpacing"/>
+  <w:style w:type="character" w:customStyle="1" w:styleId="KeinLeerraumZchn">
+    <w:name w:val="Kein Leerraum Zchn"/>
+    <w:basedOn w:val="Absatz-Standardschriftart"/>
+    <w:link w:val="KeinLeerraum"/>
     <w:uiPriority w:val="1"/>
     <w:rsid w:val="004646C4"/>
     <w:rPr>
@@ -4896,10 +5123,10 @@
       <w:lang w:eastAsia="de-DE"/>
     </w:rPr>
   </w:style>
-  <w:style w:type="paragraph" w:styleId="BalloonText">
+  <w:style w:type="paragraph" w:styleId="Sprechblasentext">
     <w:name w:val="Balloon Text"/>
-    <w:basedOn w:val="Normal"/>
-    <w:link w:val="BalloonTextChar"/>
+    <w:basedOn w:val="Standard"/>
+    <w:link w:val="SprechblasentextZchn"/>
     <w:uiPriority w:val="99"/>
     <w:semiHidden/>
     <w:unhideWhenUsed/>
@@ -4913,10 +5140,10 @@
       <w:szCs w:val="16"/>
     </w:rPr>
   </w:style>
-  <w:style w:type="character" w:customStyle="1" w:styleId="BalloonTextChar">
-    <w:name w:val="Balloon Text Char"/>
-    <w:basedOn w:val="DefaultParagraphFont"/>
-    <w:link w:val="BalloonText"/>
+  <w:style w:type="character" w:customStyle="1" w:styleId="SprechblasentextZchn">
+    <w:name w:val="Sprechblasentext Zchn"/>
+    <w:basedOn w:val="Absatz-Standardschriftart"/>
+    <w:link w:val="Sprechblasentext"/>
     <w:uiPriority w:val="99"/>
     <w:semiHidden/>
     <w:rsid w:val="004646C4"/>
@@ -4926,10 +5153,10 @@
       <w:szCs w:val="16"/>
     </w:rPr>
   </w:style>
-  <w:style w:type="paragraph" w:styleId="TOCHeading">
+  <w:style w:type="paragraph" w:styleId="Inhaltsverzeichnisberschrift">
     <w:name w:val="TOC Heading"/>
-    <w:basedOn w:val="Heading1"/>
-    <w:next w:val="Normal"/>
+    <w:basedOn w:val="berschrift1"/>
+    <w:next w:val="Standard"/>
     <w:uiPriority w:val="39"/>
     <w:semiHidden/>
     <w:unhideWhenUsed/>
@@ -4942,10 +5169,10 @@
       <w:lang w:eastAsia="de-DE"/>
     </w:rPr>
   </w:style>
-  <w:style w:type="paragraph" w:styleId="TOC1">
+  <w:style w:type="paragraph" w:styleId="Verzeichnis1">
     <w:name w:val="toc 1"/>
-    <w:basedOn w:val="Normal"/>
-    <w:next w:val="Normal"/>
+    <w:basedOn w:val="Standard"/>
+    <w:next w:val="Standard"/>
     <w:autoRedefine/>
     <w:uiPriority w:val="39"/>
     <w:unhideWhenUsed/>
@@ -4954,10 +5181,10 @@
       <w:spacing w:after="100"/>
     </w:pPr>
   </w:style>
-  <w:style w:type="paragraph" w:styleId="TOC2">
+  <w:style w:type="paragraph" w:styleId="Verzeichnis2">
     <w:name w:val="toc 2"/>
-    <w:basedOn w:val="Normal"/>
-    <w:next w:val="Normal"/>
+    <w:basedOn w:val="Standard"/>
+    <w:next w:val="Standard"/>
     <w:autoRedefine/>
     <w:uiPriority w:val="39"/>
     <w:unhideWhenUsed/>
@@ -4967,10 +5194,10 @@
       <w:ind w:left="220"/>
     </w:pPr>
   </w:style>
-  <w:style w:type="paragraph" w:styleId="TOC3">
+  <w:style w:type="paragraph" w:styleId="Verzeichnis3">
     <w:name w:val="toc 3"/>
-    <w:basedOn w:val="Normal"/>
-    <w:next w:val="Normal"/>
+    <w:basedOn w:val="Standard"/>
+    <w:next w:val="Standard"/>
     <w:autoRedefine/>
     <w:uiPriority w:val="39"/>
     <w:unhideWhenUsed/>
@@ -4984,7 +5211,7 @@
 </file>
 
 <file path=word/glossary/document.xml><?xml version="1.0" encoding="utf-8"?>
-<w:glossaryDocument xmlns:wpc="http://schemas.microsoft.com/office/word/2010/wordprocessingCanvas" xmlns:mo="http://schemas.microsoft.com/office/mac/office/2008/main" xmlns:mc="http://schemas.openxmlformats.org/markup-compatibility/2006" xmlns:mv="urn:schemas-microsoft-com:mac:vml" xmlns:o="urn:schemas-microsoft-com:office:office" xmlns:r="http://schemas.openxmlformats.org/officeDocument/2006/relationships" xmlns:m="http://schemas.openxmlformats.org/officeDocument/2006/math" xmlns:v="urn:schemas-microsoft-com:vml" xmlns:wp14="http://schemas.microsoft.com/office/word/2010/wordprocessingDrawing" xmlns:wp="http://schemas.openxmlformats.org/drawingml/2006/wordprocessingDrawing" xmlns:w10="urn:schemas-microsoft-com:office:word" xmlns:w="http://schemas.openxmlformats.org/wordprocessingml/2006/main" xmlns:w14="http://schemas.microsoft.com/office/word/2010/wordml" xmlns:w15="http://schemas.microsoft.com/office/word/2012/wordml" xmlns:wpg="http://schemas.microsoft.com/office/word/2010/wordprocessingGroup" xmlns:wpi="http://schemas.microsoft.com/office/word/2010/wordprocessingInk" xmlns:wne="http://schemas.microsoft.com/office/word/2006/wordml" xmlns:wps="http://schemas.microsoft.com/office/word/2010/wordprocessingShape" mc:Ignorable="w14 w15 wp14">
+<w:glossaryDocument xmlns:wpc="http://schemas.microsoft.com/office/word/2010/wordprocessingCanvas" xmlns:cx="http://schemas.microsoft.com/office/drawing/2014/chartex" xmlns:cx1="http://schemas.microsoft.com/office/drawing/2015/9/8/chartex" xmlns:cx2="http://schemas.microsoft.com/office/drawing/2015/10/21/chartex" xmlns:cx3="http://schemas.microsoft.com/office/drawing/2016/5/9/chartex" xmlns:cx4="http://schemas.microsoft.com/office/drawing/2016/5/10/chartex" xmlns:cx5="http://schemas.microsoft.com/office/drawing/2016/5/11/chartex" xmlns:cx6="http://schemas.microsoft.com/office/drawing/2016/5/12/chartex" xmlns:cx7="http://schemas.microsoft.com/office/drawing/2016/5/13/chartex" xmlns:cx8="http://schemas.microsoft.com/office/drawing/2016/5/14/chartex" xmlns:mc="http://schemas.openxmlformats.org/markup-compatibility/2006" xmlns:aink="http://schemas.microsoft.com/office/drawing/2016/ink" xmlns:am3d="http://schemas.microsoft.com/office/drawing/2017/model3d" xmlns:o="urn:schemas-microsoft-com:office:office" xmlns:r="http://schemas.openxmlformats.org/officeDocument/2006/relationships" xmlns:m="http://schemas.openxmlformats.org/officeDocument/2006/math" xmlns:v="urn:schemas-microsoft-com:vml" xmlns:wp14="http://schemas.microsoft.com/office/word/2010/wordprocessingDrawing" xmlns:wp="http://schemas.openxmlformats.org/drawingml/2006/wordprocessingDrawing" xmlns:w10="urn:schemas-microsoft-com:office:word" xmlns:w="http://schemas.openxmlformats.org/wordprocessingml/2006/main" xmlns:w14="http://schemas.microsoft.com/office/word/2010/wordml" xmlns:w15="http://schemas.microsoft.com/office/word/2012/wordml" xmlns:w16cid="http://schemas.microsoft.com/office/word/2016/wordml/cid" xmlns:w16se="http://schemas.microsoft.com/office/word/2015/wordml/symex" xmlns:wpg="http://schemas.microsoft.com/office/word/2010/wordprocessingGroup" xmlns:wpi="http://schemas.microsoft.com/office/word/2010/wordprocessingInk" xmlns:wne="http://schemas.microsoft.com/office/word/2006/wordml" xmlns:wps="http://schemas.microsoft.com/office/word/2010/wordprocessingShape" mc:Ignorable="w14 w15 w16se w16cid wp14">
   <w:docParts>
     <w:docPart>
       <w:docPartPr>
@@ -5020,27 +5247,27 @@
 </file>
 
 <file path=word/glossary/fontTable.xml><?xml version="1.0" encoding="utf-8"?>
-<w:fonts xmlns:mc="http://schemas.openxmlformats.org/markup-compatibility/2006" xmlns:r="http://schemas.openxmlformats.org/officeDocument/2006/relationships" xmlns:w="http://schemas.openxmlformats.org/wordprocessingml/2006/main" xmlns:w14="http://schemas.microsoft.com/office/word/2010/wordml" xmlns:w15="http://schemas.microsoft.com/office/word/2012/wordml" mc:Ignorable="w14 w15">
+<w:fonts xmlns:mc="http://schemas.openxmlformats.org/markup-compatibility/2006" xmlns:r="http://schemas.openxmlformats.org/officeDocument/2006/relationships" xmlns:w="http://schemas.openxmlformats.org/wordprocessingml/2006/main" xmlns:w14="http://schemas.microsoft.com/office/word/2010/wordml" xmlns:w15="http://schemas.microsoft.com/office/word/2012/wordml" xmlns:w16cid="http://schemas.microsoft.com/office/word/2016/wordml/cid" xmlns:w16se="http://schemas.microsoft.com/office/word/2015/wordml/symex" mc:Ignorable="w14 w15 w16se w16cid">
   <w:font w:name="Symbol">
     <w:panose1 w:val="05050102010706020507"/>
     <w:charset w:val="02"/>
-    <w:family w:val="auto"/>
+    <w:family w:val="roman"/>
     <w:pitch w:val="variable"/>
     <w:sig w:usb0="00000000" w:usb1="10000000" w:usb2="00000000" w:usb3="00000000" w:csb0="80000000" w:csb1="00000000"/>
   </w:font>
   <w:font w:name="Times New Roman">
     <w:panose1 w:val="02020603050405020304"/>
     <w:charset w:val="00"/>
-    <w:family w:val="auto"/>
+    <w:family w:val="roman"/>
     <w:pitch w:val="variable"/>
-    <w:sig w:usb0="E0002AEF" w:usb1="C0007841" w:usb2="00000009" w:usb3="00000000" w:csb0="000001FF" w:csb1="00000000"/>
+    <w:sig w:usb0="E0002EFF" w:usb1="C000785B" w:usb2="00000009" w:usb3="00000000" w:csb0="000001FF" w:csb1="00000000"/>
   </w:font>
   <w:font w:name="Courier New">
     <w:panose1 w:val="02070309020205020404"/>
     <w:charset w:val="00"/>
-    <w:family w:val="auto"/>
-    <w:pitch w:val="variable"/>
-    <w:sig w:usb0="E0002AFF" w:usb1="C0007843" w:usb2="00000009" w:usb3="00000000" w:csb0="000001FF" w:csb1="00000000"/>
+    <w:family w:val="modern"/>
+    <w:pitch w:val="fixed"/>
+    <w:sig w:usb0="E0002EFF" w:usb1="C0007843" w:usb2="00000009" w:usb3="00000000" w:csb0="000001FF" w:csb1="00000000"/>
   </w:font>
   <w:font w:name="Wingdings">
     <w:panose1 w:val="05000000000000000000"/>
@@ -5052,16 +5279,16 @@
   <w:font w:name="Calibri">
     <w:panose1 w:val="020F0502020204030204"/>
     <w:charset w:val="00"/>
-    <w:family w:val="auto"/>
+    <w:family w:val="swiss"/>
     <w:pitch w:val="variable"/>
-    <w:sig w:usb0="E00002FF" w:usb1="4000ACFF" w:usb2="00000001" w:usb3="00000000" w:csb0="0000019F" w:csb1="00000000"/>
+    <w:sig w:usb0="E0002AFF" w:usb1="C000247B" w:usb2="00000009" w:usb3="00000000" w:csb0="000001FF" w:csb1="00000000"/>
   </w:font>
   <w:font w:name="Cambria">
     <w:panose1 w:val="02040503050406030204"/>
     <w:charset w:val="00"/>
-    <w:family w:val="auto"/>
+    <w:family w:val="roman"/>
     <w:pitch w:val="variable"/>
-    <w:sig w:usb0="E00002FF" w:usb1="400004FF" w:usb2="00000000" w:usb3="00000000" w:csb0="0000019F" w:csb1="00000000"/>
+    <w:sig w:usb0="E00006FF" w:usb1="420024FF" w:usb2="02000000" w:usb3="00000000" w:csb0="0000019F" w:csb1="00000000"/>
   </w:font>
   <w:font w:name="Tahoma">
     <w:panose1 w:val="020B0604030504040204"/>
@@ -5070,25 +5297,18 @@
     <w:pitch w:val="variable"/>
     <w:sig w:usb0="E1002EFF" w:usb1="C000605B" w:usb2="00000029" w:usb3="00000000" w:csb0="000101FF" w:csb1="00000000"/>
   </w:font>
-  <w:font w:name="Arial">
-    <w:panose1 w:val="020B0604020202020204"/>
-    <w:charset w:val="00"/>
-    <w:family w:val="auto"/>
-    <w:pitch w:val="variable"/>
-    <w:sig w:usb0="E0002AFF" w:usb1="C0007843" w:usb2="00000009" w:usb3="00000000" w:csb0="000001FF" w:csb1="00000000"/>
-  </w:font>
   <w:font w:name="Calibri Light">
     <w:panose1 w:val="020F0302020204030204"/>
     <w:charset w:val="00"/>
-    <w:family w:val="auto"/>
+    <w:family w:val="swiss"/>
     <w:pitch w:val="variable"/>
-    <w:sig w:usb0="A00002EF" w:usb1="4000207B" w:usb2="00000000" w:usb3="00000000" w:csb0="0000019F" w:csb1="00000000"/>
+    <w:sig w:usb0="E0002AFF" w:usb1="C000247B" w:usb2="00000009" w:usb3="00000000" w:csb0="000001FF" w:csb1="00000000"/>
   </w:font>
 </w:fonts>
 </file>
 
 <file path=word/glossary/settings.xml><?xml version="1.0" encoding="utf-8"?>
-<w:settings xmlns:mc="http://schemas.openxmlformats.org/markup-compatibility/2006" xmlns:o="urn:schemas-microsoft-com:office:office" xmlns:r="http://schemas.openxmlformats.org/officeDocument/2006/relationships" xmlns:m="http://schemas.openxmlformats.org/officeDocument/2006/math" xmlns:v="urn:schemas-microsoft-com:vml" xmlns:w10="urn:schemas-microsoft-com:office:word" xmlns:w="http://schemas.openxmlformats.org/wordprocessingml/2006/main" xmlns:w14="http://schemas.microsoft.com/office/word/2010/wordml" xmlns:w15="http://schemas.microsoft.com/office/word/2012/wordml" xmlns:sl="http://schemas.openxmlformats.org/schemaLibrary/2006/main" mc:Ignorable="w14 w15">
+<w:settings xmlns:mc="http://schemas.openxmlformats.org/markup-compatibility/2006" xmlns:o="urn:schemas-microsoft-com:office:office" xmlns:r="http://schemas.openxmlformats.org/officeDocument/2006/relationships" xmlns:m="http://schemas.openxmlformats.org/officeDocument/2006/math" xmlns:v="urn:schemas-microsoft-com:vml" xmlns:w10="urn:schemas-microsoft-com:office:word" xmlns:w="http://schemas.openxmlformats.org/wordprocessingml/2006/main" xmlns:w14="http://schemas.microsoft.com/office/word/2010/wordml" xmlns:w15="http://schemas.microsoft.com/office/word/2012/wordml" xmlns:w16cid="http://schemas.microsoft.com/office/word/2016/wordml/cid" xmlns:w16se="http://schemas.microsoft.com/office/word/2015/wordml/symex" xmlns:sl="http://schemas.openxmlformats.org/schemaLibrary/2006/main" mc:Ignorable="w14 w15 w16se w16cid">
   <w:view w:val="normal"/>
   <w:defaultTabStop w:val="708"/>
   <w:hyphenationZone w:val="425"/>
@@ -5099,12 +5319,14 @@
     <w:compatSetting w:name="overrideTableStyleFontSizeAndJustification" w:uri="http://schemas.microsoft.com/office/word" w:val="1"/>
     <w:compatSetting w:name="enableOpenTypeFeatures" w:uri="http://schemas.microsoft.com/office/word" w:val="1"/>
     <w:compatSetting w:name="doNotFlipMirrorIndents" w:uri="http://schemas.microsoft.com/office/word" w:val="1"/>
+    <w:compatSetting w:name="useWord2013TrackBottomHyphenation" w:uri="http://schemas.microsoft.com/office/word" w:val="1"/>
   </w:compat>
   <w:rsids>
     <w:rsidRoot w:val="003E4EA0"/>
     <w:rsid w:val="003E4EA0"/>
     <w:rsid w:val="005C65EC"/>
     <w:rsid w:val="007148B7"/>
+    <w:rsid w:val="00C3727E"/>
   </w:rsids>
   <m:mathPr>
     <m:mathFont m:val="Cambria Math"/>
@@ -5119,7 +5341,7 @@
     <m:intLim m:val="subSup"/>
     <m:naryLim m:val="undOvr"/>
   </m:mathPr>
-  <w:themeFontLang w:val="de-DE" w:eastAsia="x-none" w:bidi="x-none"/>
+  <w:themeFontLang w:val="de-DE"/>
   <w:clrSchemeMapping w:bg1="light1" w:t1="dark1" w:bg2="light2" w:t2="dark2" w:accent1="accent1" w:accent2="accent2" w:accent3="accent3" w:accent4="accent4" w:accent5="accent5" w:accent6="accent6" w:hyperlink="hyperlink" w:followedHyperlink="followedHyperlink"/>
   <w:decimalSymbol w:val=","/>
   <w:listSeparator w:val=";"/>
@@ -5127,7 +5349,7 @@
 </file>
 
 <file path=word/glossary/styles.xml><?xml version="1.0" encoding="utf-8"?>
-<w:styles xmlns:mc="http://schemas.openxmlformats.org/markup-compatibility/2006" xmlns:r="http://schemas.openxmlformats.org/officeDocument/2006/relationships" xmlns:w="http://schemas.openxmlformats.org/wordprocessingml/2006/main" xmlns:w14="http://schemas.microsoft.com/office/word/2010/wordml" xmlns:w15="http://schemas.microsoft.com/office/word/2012/wordml" mc:Ignorable="w14 w15">
+<w:styles xmlns:mc="http://schemas.openxmlformats.org/markup-compatibility/2006" xmlns:r="http://schemas.openxmlformats.org/officeDocument/2006/relationships" xmlns:w="http://schemas.openxmlformats.org/wordprocessingml/2006/main" xmlns:w14="http://schemas.microsoft.com/office/word/2010/wordml" xmlns:w15="http://schemas.microsoft.com/office/word/2012/wordml" xmlns:w16cid="http://schemas.microsoft.com/office/word/2016/wordml/cid" xmlns:w16se="http://schemas.microsoft.com/office/word/2015/wordml/symex" mc:Ignorable="w14 w15 w16se w16cid">
   <w:docDefaults>
     <w:rPrDefault>
       <w:rPr>
@@ -5143,7 +5365,7 @@
       </w:pPr>
     </w:pPrDefault>
   </w:docDefaults>
-  <w:latentStyles w:defLockedState="0" w:defUIPriority="99" w:defSemiHidden="0" w:defUnhideWhenUsed="0" w:defQFormat="0" w:count="382">
+  <w:latentStyles w:defLockedState="0" w:defUIPriority="99" w:defSemiHidden="0" w:defUnhideWhenUsed="0" w:defQFormat="0" w:count="375">
     <w:lsdException w:name="Normal" w:uiPriority="0" w:qFormat="1"/>
     <w:lsdException w:name="heading 1" w:uiPriority="9" w:qFormat="1"/>
     <w:lsdException w:name="heading 2" w:semiHidden="1" w:uiPriority="9" w:unhideWhenUsed="1" w:qFormat="1"/>
@@ -5300,15 +5522,6 @@
     <w:lsdException w:name="Balloon Text" w:semiHidden="1" w:unhideWhenUsed="1"/>
     <w:lsdException w:name="Table Grid" w:uiPriority="59"/>
     <w:lsdException w:name="Table Theme" w:semiHidden="1" w:unhideWhenUsed="1"/>
-    <w:lsdException w:name="Note Level 1" w:semiHidden="1" w:unhideWhenUsed="1"/>
-    <w:lsdException w:name="Note Level 2" w:semiHidden="1" w:unhideWhenUsed="1"/>
-    <w:lsdException w:name="Note Level 3" w:semiHidden="1" w:unhideWhenUsed="1"/>
-    <w:lsdException w:name="Note Level 4" w:semiHidden="1" w:unhideWhenUsed="1"/>
-    <w:lsdException w:name="Note Level 5" w:semiHidden="1" w:unhideWhenUsed="1"/>
-    <w:lsdException w:name="Note Level 6" w:semiHidden="1" w:unhideWhenUsed="1"/>
-    <w:lsdException w:name="Note Level 7" w:semiHidden="1" w:unhideWhenUsed="1"/>
-    <w:lsdException w:name="Note Level 8" w:semiHidden="1" w:unhideWhenUsed="1"/>
-    <w:lsdException w:name="Note Level 9" w:semiHidden="1" w:unhideWhenUsed="1"/>
     <w:lsdException w:name="Placeholder Text" w:semiHidden="1"/>
     <w:lsdException w:name="No Spacing" w:uiPriority="1" w:qFormat="1"/>
     <w:lsdException w:name="Light Shading" w:uiPriority="60"/>
@@ -5527,17 +5740,17 @@
     <w:lsdException w:name="Mention" w:semiHidden="1" w:unhideWhenUsed="1"/>
     <w:lsdException w:name="Smart Hyperlink" w:semiHidden="1" w:unhideWhenUsed="1"/>
   </w:latentStyles>
-  <w:style w:type="paragraph" w:default="1" w:styleId="Normal">
+  <w:style w:type="paragraph" w:default="1" w:styleId="Standard">
     <w:name w:val="Normal"/>
     <w:qFormat/>
   </w:style>
-  <w:style w:type="character" w:default="1" w:styleId="DefaultParagraphFont">
+  <w:style w:type="character" w:default="1" w:styleId="Absatz-Standardschriftart">
     <w:name w:val="Default Paragraph Font"/>
     <w:uiPriority w:val="1"/>
     <w:semiHidden/>
     <w:unhideWhenUsed/>
   </w:style>
-  <w:style w:type="table" w:default="1" w:styleId="TableNormal">
+  <w:style w:type="table" w:default="1" w:styleId="NormaleTabelle">
     <w:name w:val="Normal Table"/>
     <w:uiPriority w:val="99"/>
     <w:semiHidden/>
@@ -5552,7 +5765,7 @@
       </w:tblCellMar>
     </w:tblPr>
   </w:style>
-  <w:style w:type="numbering" w:default="1" w:styleId="NoList">
+  <w:style w:type="numbering" w:default="1" w:styleId="KeineListe">
     <w:name w:val="No List"/>
     <w:uiPriority w:val="99"/>
     <w:semiHidden/>
@@ -5598,10 +5811,9 @@
 </file>
 
 <file path=word/glossary/webSettings.xml><?xml version="1.0" encoding="utf-8"?>
-<w:webSettings xmlns:mc="http://schemas.openxmlformats.org/markup-compatibility/2006" xmlns:r="http://schemas.openxmlformats.org/officeDocument/2006/relationships" xmlns:w="http://schemas.openxmlformats.org/wordprocessingml/2006/main" xmlns:w14="http://schemas.microsoft.com/office/word/2010/wordml" xmlns:w15="http://schemas.microsoft.com/office/word/2012/wordml" mc:Ignorable="w14 w15">
+<w:webSettings xmlns:mc="http://schemas.openxmlformats.org/markup-compatibility/2006" xmlns:r="http://schemas.openxmlformats.org/officeDocument/2006/relationships" xmlns:w="http://schemas.openxmlformats.org/wordprocessingml/2006/main" xmlns:w14="http://schemas.microsoft.com/office/word/2010/wordml" xmlns:w15="http://schemas.microsoft.com/office/word/2012/wordml" xmlns:w16cid="http://schemas.microsoft.com/office/word/2016/wordml/cid" xmlns:w16se="http://schemas.microsoft.com/office/word/2015/wordml/symex" mc:Ignorable="w14 w15 w16se w16cid">
   <w:optimizeForBrowser/>
   <w:allowPNG/>
-  <w:doNotSaveAsSingleFile/>
 </w:webSettings>
 </file>
 
@@ -5895,7 +6107,7 @@
 </file>
 
 <file path=customXml/itemProps1.xml><?xml version="1.0" encoding="utf-8"?>
-<ds:datastoreItem xmlns:ds="http://schemas.openxmlformats.org/officeDocument/2006/customXml" ds:itemID="{9236FE6B-5B12-1A40-AB9D-DE7991AC9C38}">
+<ds:datastoreItem xmlns:ds="http://schemas.openxmlformats.org/officeDocument/2006/customXml" ds:itemID="{19471BFE-943C-47CE-A574-A6E04C06DD81}">
   <ds:schemaRefs>
     <ds:schemaRef ds:uri="http://schemas.openxmlformats.org/officeDocument/2006/bibliography"/>
   </ds:schemaRefs>

</xml_diff>